<commit_message>
feat(data): update courrier harcelement
</commit_message>
<xml_diff>
--- a/packages/code-du-travail-data/dataset/courrier-type/docx/signalement-harcelement.docx
+++ b/packages/code-du-travail-data/dataset/courrier-type/docx/signalement-harcelement.docx
@@ -1,7 +1,6 @@
 
 <file path=word/document.xml><?xml version="1.0" encoding="utf-8"?>
 <w:document xmlns:r="http://schemas.openxmlformats.org/officeDocument/2006/relationships" xmlns:wp="http://schemas.openxmlformats.org/drawingml/2006/wordprocessingDrawing" xmlns:w="http://schemas.openxmlformats.org/wordprocessingml/2006/main" xmlns:w10="urn:schemas-microsoft-com:office:word" xmlns:w14="http://schemas.microsoft.com/office/word/2010/wordml" xmlns:wps="http://schemas.microsoft.com/office/word/2010/wordprocessingShape" xmlns:wpg="http://schemas.microsoft.com/office/word/2010/wordprocessingGroup" xmlns:mc="http://schemas.openxmlformats.org/markup-compatibility/2006" xmlns:v="urn:schemas-microsoft-com:vml" xmlns:o="urn:schemas-microsoft-com:office:office" xmlns:m="http://schemas.openxmlformats.org/officeDocument/2006/math" mc:Ignorable="w14">
-  <w:background w:color="FFFFFF"/>
   <w:body>
     <w:p>
       <w:pPr>
@@ -10,6 +9,7 @@
       </w:pPr>
       <w:r>
         <w:rPr>
+          <w:rStyle w:val="Aucune"/>
           <w:color w:val="3f6797"/>
           <w:u w:color="3f6797"/>
           <w:rtl w:val="0"/>
@@ -18,6 +18,7 @@
       </w:r>
       <w:r>
         <w:rPr>
+          <w:rStyle w:val="Aucune"/>
           <w:color w:val="3f6797"/>
           <w:u w:color="3f6797"/>
           <w:rtl w:val="0"/>
@@ -27,6 +28,7 @@
       </w:r>
       <w:r>
         <w:rPr>
+          <w:rStyle w:val="Aucune"/>
           <w:color w:val="3f6797"/>
           <w:u w:color="3f6797"/>
           <w:rtl w:val="0"/>
@@ -35,6 +37,7 @@
       </w:r>
       <w:r>
         <w:rPr>
+          <w:rStyle w:val="Aucune"/>
           <w:color w:val="3f6797"/>
           <w:u w:color="3f6797"/>
           <w:rtl w:val="0"/>
@@ -44,6 +47,7 @@
       </w:r>
       <w:r>
         <w:rPr>
+          <w:rStyle w:val="Aucune"/>
           <w:color w:val="3f6797"/>
           <w:u w:color="3f6797"/>
           <w:rtl w:val="0"/>
@@ -52,6 +56,7 @@
       </w:r>
       <w:r>
         <w:rPr>
+          <w:rStyle w:val="Aucune"/>
           <w:color w:val="3f6797"/>
           <w:u w:color="3f6797"/>
           <w:rtl w:val="0"/>
@@ -61,6 +66,7 @@
       </w:r>
       <w:r>
         <w:rPr>
+          <w:rStyle w:val="Aucune"/>
           <w:color w:val="3f6797"/>
           <w:u w:color="3f6797"/>
           <w:rtl w:val="0"/>
@@ -76,6 +82,7 @@
       </w:r>
       <w:r>
         <w:rPr>
+          <w:rStyle w:val="Aucune"/>
           <w:color w:val="3f6797"/>
           <w:u w:color="3f6797"/>
           <w:rtl w:val="0"/>
@@ -84,6 +91,7 @@
       </w:r>
       <w:r>
         <w:rPr>
+          <w:rStyle w:val="Aucune"/>
           <w:color w:val="3f6797"/>
           <w:u w:color="3f6797"/>
           <w:rtl w:val="0"/>
@@ -93,6 +101,7 @@
       </w:r>
       <w:r>
         <w:rPr>
+          <w:rStyle w:val="Aucune"/>
           <w:color w:val="3f6797"/>
           <w:u w:color="3f6797"/>
           <w:rtl w:val="0"/>
@@ -101,6 +110,7 @@
       </w:r>
       <w:r>
         <w:rPr>
+          <w:rStyle w:val="Aucune"/>
           <w:color w:val="3f6797"/>
           <w:u w:color="3f6797"/>
           <w:rtl w:val="0"/>
@@ -110,6 +120,7 @@
       </w:r>
       <w:r>
         <w:rPr>
+          <w:rStyle w:val="Aucune"/>
           <w:color w:val="3f6797"/>
           <w:u w:color="3f6797"/>
           <w:rtl w:val="0"/>
@@ -119,6 +130,7 @@
       </w:r>
       <w:r>
         <w:rPr>
+          <w:rStyle w:val="Aucune"/>
           <w:color w:val="3f6797"/>
           <w:u w:color="3f6797"/>
           <w:rtl w:val="0"/>
@@ -131,12 +143,14 @@
         <w:pStyle w:val="expediteur"/>
         <w:spacing w:after="100" w:line="240" w:lineRule="auto"/>
         <w:rPr>
-          <w:color w:val="3f6797"/>
-          <w:u w:color="3f6797"/>
-        </w:rPr>
-      </w:pPr>
-      <w:r>
-        <w:rPr>
+          <w:rStyle w:val="Aucune"/>
+          <w:color w:val="3f6797"/>
+          <w:u w:color="3f6797"/>
+        </w:rPr>
+      </w:pPr>
+      <w:r>
+        <w:rPr>
+          <w:rStyle w:val="Aucune"/>
           <w:color w:val="3f6797"/>
           <w:u w:color="3f6797"/>
           <w:rtl w:val="0"/>
@@ -145,6 +159,7 @@
       </w:r>
       <w:r>
         <w:rPr>
+          <w:rStyle w:val="Aucune"/>
           <w:color w:val="3f6797"/>
           <w:u w:color="3f6797"/>
           <w:rtl w:val="0"/>
@@ -154,6 +169,7 @@
       </w:r>
       <w:r>
         <w:rPr>
+          <w:rStyle w:val="Aucune"/>
           <w:color w:val="3f6797"/>
           <w:u w:color="3f6797"/>
           <w:rtl w:val="0"/>
@@ -163,6 +179,7 @@
       </w:r>
       <w:r>
         <w:rPr>
+          <w:rStyle w:val="Aucune"/>
           <w:color w:val="3f6797"/>
           <w:u w:color="3f6797"/>
           <w:rtl w:val="0"/>
@@ -172,6 +189,7 @@
       </w:r>
       <w:r>
         <w:rPr>
+          <w:rStyle w:val="Aucune"/>
           <w:color w:val="3f6797"/>
           <w:u w:color="3f6797"/>
           <w:rtl w:val="0"/>
@@ -181,8 +199,9 @@
     </w:p>
     <w:p>
       <w:pPr>
-        <w:pStyle w:val="Corps"/>
-        <w:rPr>
+        <w:pStyle w:val="Corps A"/>
+        <w:rPr>
+          <w:rStyle w:val="Aucune"/>
           <w:color w:val="3f6797"/>
           <w:u w:color="3f6797"/>
         </w:rPr>
@@ -190,7 +209,7 @@
     </w:p>
     <w:p>
       <w:pPr>
-        <w:pStyle w:val="Corps"/>
+        <w:pStyle w:val="Corps A"/>
       </w:pPr>
     </w:p>
     <w:p>
@@ -223,6 +242,7 @@
       </w:r>
       <w:r>
         <w:rPr>
+          <w:rStyle w:val="Aucune"/>
           <w:color w:val="3f6797"/>
           <w:u w:color="3f6797"/>
           <w:rtl w:val="0"/>
@@ -232,6 +252,7 @@
       </w:r>
       <w:r>
         <w:rPr>
+          <w:rStyle w:val="Aucune"/>
           <w:color w:val="3f6797"/>
           <w:u w:color="3f6797"/>
           <w:rtl w:val="0"/>
@@ -241,6 +262,7 @@
       </w:r>
       <w:r>
         <w:rPr>
+          <w:rStyle w:val="Aucune"/>
           <w:color w:val="3f6797"/>
           <w:u w:color="3f6797"/>
           <w:rtl w:val="0"/>
@@ -250,6 +272,7 @@
       </w:r>
       <w:r>
         <w:rPr>
+          <w:rStyle w:val="Aucune"/>
           <w:color w:val="3f6797"/>
           <w:u w:color="3f6797"/>
           <w:rtl w:val="0"/>
@@ -259,6 +282,7 @@
       </w:r>
       <w:r>
         <w:rPr>
+          <w:rStyle w:val="Aucune"/>
           <w:color w:val="3f6797"/>
           <w:u w:color="3f6797"/>
           <w:rtl w:val="0"/>
@@ -273,6 +297,7 @@
       </w:pPr>
       <w:r>
         <w:rPr>
+          <w:rStyle w:val="Aucune"/>
           <w:color w:val="3f6797"/>
           <w:u w:color="3f6797"/>
           <w:rtl w:val="0"/>
@@ -282,6 +307,7 @@
       </w:r>
       <w:r>
         <w:rPr>
+          <w:rStyle w:val="Aucune"/>
           <w:color w:val="3f6797"/>
           <w:u w:color="3f6797"/>
           <w:rtl w:val="0"/>
@@ -291,6 +317,7 @@
       </w:r>
       <w:r>
         <w:rPr>
+          <w:rStyle w:val="Aucune"/>
           <w:color w:val="3f6797"/>
           <w:u w:color="3f6797"/>
           <w:rtl w:val="0"/>
@@ -306,6 +333,7 @@
       </w:r>
       <w:r>
         <w:rPr>
+          <w:rStyle w:val="Aucune"/>
           <w:color w:val="3f6797"/>
           <w:u w:color="3f6797"/>
           <w:rtl w:val="0"/>
@@ -315,6 +343,7 @@
       </w:r>
       <w:r>
         <w:rPr>
+          <w:rStyle w:val="Aucune"/>
           <w:color w:val="3f6797"/>
           <w:u w:color="3f6797"/>
           <w:rtl w:val="0"/>
@@ -324,6 +353,7 @@
       </w:r>
       <w:r>
         <w:rPr>
+          <w:rStyle w:val="Aucune"/>
           <w:color w:val="3f6797"/>
           <w:u w:color="3f6797"/>
           <w:rtl w:val="0"/>
@@ -333,6 +363,7 @@
       </w:r>
       <w:r>
         <w:rPr>
+          <w:rStyle w:val="Aucune"/>
           <w:color w:val="3f6797"/>
           <w:u w:color="3f6797"/>
           <w:rtl w:val="0"/>
@@ -342,6 +373,7 @@
       </w:r>
       <w:r>
         <w:rPr>
+          <w:rStyle w:val="Aucune"/>
           <w:color w:val="3f6797"/>
           <w:u w:color="3f6797"/>
           <w:rtl w:val="0"/>
@@ -351,6 +383,7 @@
       </w:r>
       <w:r>
         <w:rPr>
+          <w:rStyle w:val="Aucune"/>
           <w:color w:val="3f6797"/>
           <w:u w:color="3f6797"/>
           <w:rtl w:val="0"/>
@@ -360,6 +393,7 @@
       </w:r>
       <w:r>
         <w:rPr>
+          <w:rStyle w:val="Aucune"/>
           <w:color w:val="3f6797"/>
           <w:u w:color="3f6797"/>
           <w:rtl w:val="0"/>
@@ -375,6 +409,7 @@
       </w:r>
       <w:r>
         <w:rPr>
+          <w:rStyle w:val="Aucune"/>
           <w:color w:val="3f6797"/>
           <w:u w:color="3f6797"/>
           <w:rtl w:val="0"/>
@@ -384,6 +419,7 @@
       </w:r>
       <w:r>
         <w:rPr>
+          <w:rStyle w:val="Aucune"/>
           <w:color w:val="3f6797"/>
           <w:u w:color="3f6797"/>
           <w:rtl w:val="0"/>
@@ -393,6 +429,7 @@
       </w:r>
       <w:r>
         <w:rPr>
+          <w:rStyle w:val="Aucune"/>
           <w:color w:val="3f6797"/>
           <w:u w:color="3f6797"/>
           <w:rtl w:val="0"/>
@@ -402,6 +439,7 @@
       </w:r>
       <w:r>
         <w:rPr>
+          <w:rStyle w:val="Aucune"/>
           <w:color w:val="3f6797"/>
           <w:u w:color="3f6797"/>
           <w:rtl w:val="0"/>
@@ -411,6 +449,7 @@
       </w:r>
       <w:r>
         <w:rPr>
+          <w:rStyle w:val="Aucune"/>
           <w:color w:val="3f6797"/>
           <w:u w:color="3f6797"/>
           <w:rtl w:val="0"/>
@@ -423,12 +462,14 @@
       <w:pPr>
         <w:pStyle w:val="destinataire"/>
         <w:rPr>
-          <w:color w:val="3f6797"/>
-          <w:u w:color="3f6797"/>
-        </w:rPr>
-      </w:pPr>
-      <w:r>
-        <w:rPr>
+          <w:rStyle w:val="Aucune"/>
+          <w:color w:val="3f6797"/>
+          <w:u w:color="3f6797"/>
+        </w:rPr>
+      </w:pPr>
+      <w:r>
+        <w:rPr>
+          <w:rStyle w:val="Aucune"/>
           <w:color w:val="3f6797"/>
           <w:u w:color="3f6797"/>
           <w:rtl w:val="0"/>
@@ -438,6 +479,7 @@
       </w:r>
       <w:r>
         <w:rPr>
+          <w:rStyle w:val="Aucune"/>
           <w:color w:val="3f6797"/>
           <w:u w:color="3f6797"/>
           <w:rtl w:val="0"/>
@@ -447,6 +489,7 @@
       </w:r>
       <w:r>
         <w:rPr>
+          <w:rStyle w:val="Aucune"/>
           <w:color w:val="3f6797"/>
           <w:u w:color="3f6797"/>
           <w:rtl w:val="0"/>
@@ -456,6 +499,7 @@
       </w:r>
       <w:r>
         <w:rPr>
+          <w:rStyle w:val="Aucune"/>
           <w:color w:val="3f6797"/>
           <w:u w:color="3f6797"/>
           <w:rtl w:val="0"/>
@@ -465,6 +509,7 @@
       </w:r>
       <w:r>
         <w:rPr>
+          <w:rStyle w:val="Aucune"/>
           <w:color w:val="3f6797"/>
           <w:u w:color="3f6797"/>
           <w:rtl w:val="0"/>
@@ -477,6 +522,7 @@
       <w:pPr>
         <w:pStyle w:val="destinataire"/>
         <w:rPr>
+          <w:rStyle w:val="Aucune"/>
           <w:color w:val="1f497d"/>
           <w:u w:color="1f497d"/>
         </w:rPr>
@@ -486,6 +532,7 @@
       <w:pPr>
         <w:pStyle w:val="destinataire"/>
         <w:rPr>
+          <w:rStyle w:val="Aucune"/>
           <w:i w:val="1"/>
           <w:iCs w:val="1"/>
           <w:color w:val="3f6797"/>
@@ -494,6 +541,7 @@
       </w:pPr>
       <w:r>
         <w:rPr>
+          <w:rStyle w:val="Aucune"/>
           <w:i w:val="1"/>
           <w:iCs w:val="1"/>
           <w:color w:val="3f6797"/>
@@ -505,6 +553,7 @@
       </w:r>
       <w:r>
         <w:rPr>
+          <w:rStyle w:val="Aucune"/>
           <w:i w:val="1"/>
           <w:iCs w:val="1"/>
           <w:color w:val="3f6797"/>
@@ -516,6 +565,7 @@
       </w:r>
       <w:r>
         <w:rPr>
+          <w:rStyle w:val="Aucune"/>
           <w:i w:val="1"/>
           <w:iCs w:val="1"/>
           <w:color w:val="3f6797"/>
@@ -527,6 +577,7 @@
       </w:r>
       <w:r>
         <w:rPr>
+          <w:rStyle w:val="Aucune"/>
           <w:i w:val="1"/>
           <w:iCs w:val="1"/>
           <w:color w:val="3f6797"/>
@@ -538,6 +589,7 @@
       </w:r>
       <w:r>
         <w:rPr>
+          <w:rStyle w:val="Aucune"/>
           <w:i w:val="1"/>
           <w:iCs w:val="1"/>
           <w:color w:val="3f6797"/>
@@ -549,6 +601,7 @@
       </w:r>
       <w:r>
         <w:rPr>
+          <w:rStyle w:val="Aucune"/>
           <w:i w:val="1"/>
           <w:iCs w:val="1"/>
           <w:color w:val="3f6797"/>
@@ -560,6 +613,7 @@
       </w:r>
       <w:r>
         <w:rPr>
+          <w:rStyle w:val="Aucune"/>
           <w:i w:val="1"/>
           <w:iCs w:val="1"/>
           <w:color w:val="3f6797"/>
@@ -574,18 +628,15 @@
       <w:pPr>
         <w:pStyle w:val="info"/>
         <w:keepNext w:val="0"/>
-        <w:bidi w:val="0"/>
-        <w:ind w:left="0" w:right="0" w:firstLine="0"/>
-        <w:jc w:val="center"/>
         <w:outlineLvl w:val="9"/>
         <w:rPr>
+          <w:rStyle w:val="Aucune"/>
           <w:u w:color="000000"/>
-          <w:rtl w:val="0"/>
-          <w:lang w:val="fr-FR"/>
-        </w:rPr>
-      </w:pPr>
-      <w:r>
-        <w:rPr>
+        </w:rPr>
+      </w:pPr>
+      <w:r>
+        <w:rPr>
+          <w:rStyle w:val="Aucune"/>
           <w:i w:val="1"/>
           <w:iCs w:val="1"/>
           <w:u w:color="1f497d"/>
@@ -596,6 +647,7 @@
       </w:r>
       <w:r>
         <w:rPr>
+          <w:rStyle w:val="Aucune"/>
           <w:i w:val="1"/>
           <w:iCs w:val="1"/>
           <w:u w:color="1f497d"/>
@@ -606,6 +658,7 @@
       </w:r>
       <w:r>
         <w:rPr>
+          <w:rStyle w:val="Aucune"/>
           <w:i w:val="1"/>
           <w:iCs w:val="1"/>
           <w:u w:color="1f497d"/>
@@ -616,6 +669,7 @@
       </w:r>
       <w:r>
         <w:rPr>
+          <w:rStyle w:val="Aucune"/>
           <w:i w:val="1"/>
           <w:iCs w:val="1"/>
           <w:u w:color="1f497d"/>
@@ -626,6 +680,7 @@
       </w:r>
       <w:r>
         <w:rPr>
+          <w:rStyle w:val="Aucune"/>
           <w:i w:val="1"/>
           <w:iCs w:val="1"/>
           <w:u w:color="1f497d"/>
@@ -636,6 +691,7 @@
       </w:r>
       <w:r>
         <w:rPr>
+          <w:rStyle w:val="Aucune"/>
           <w:i w:val="1"/>
           <w:iCs w:val="1"/>
           <w:u w:color="1f497d"/>
@@ -646,6 +702,7 @@
       </w:r>
       <w:r>
         <w:rPr>
+          <w:rStyle w:val="Aucune"/>
           <w:i w:val="1"/>
           <w:iCs w:val="1"/>
           <w:u w:color="1f497d"/>
@@ -657,7 +714,7 @@
     </w:p>
     <w:p>
       <w:pPr>
-        <w:pStyle w:val="Corps"/>
+        <w:pStyle w:val="Corps A"/>
       </w:pPr>
     </w:p>
     <w:p>
@@ -665,41 +722,55 @@
         <w:pStyle w:val="Titre"/>
         <w:bidi w:val="0"/>
         <w:rPr>
+          <w:rStyle w:val="Aucune"/>
           <w:sz w:val="28"/>
           <w:szCs w:val="28"/>
-          <w:lang w:val="fr-FR"/>
-        </w:rPr>
-      </w:pPr>
-      <w:r>
-        <w:rPr>
+        </w:rPr>
+      </w:pPr>
+      <w:r>
+        <w:rPr>
+          <w:rStyle w:val="Aucune"/>
           <w:sz w:val="28"/>
           <w:szCs w:val="28"/>
           <w:rtl w:val="0"/>
           <w:lang w:val="fr-FR"/>
         </w:rPr>
-        <w:t xml:space="preserve">Objet : </w:t>
-      </w:r>
-      <w:r>
-        <w:rPr>
+        <w:t>Objet : Signalement de faits pouvant relever du harc</w:t>
+      </w:r>
+      <w:r>
+        <w:rPr>
+          <w:rStyle w:val="Aucune"/>
           <w:sz w:val="28"/>
           <w:szCs w:val="28"/>
           <w:rtl w:val="0"/>
           <w:lang w:val="fr-FR"/>
         </w:rPr>
-        <w:t>Signalement de maltraitance au travail</w:t>
+        <w:t>è</w:t>
+      </w:r>
+      <w:r>
+        <w:rPr>
+          <w:rStyle w:val="Aucune"/>
+          <w:sz w:val="28"/>
+          <w:szCs w:val="28"/>
+          <w:rtl w:val="0"/>
+          <w:lang w:val="fr-FR"/>
+        </w:rPr>
+        <w:t>lement moral</w:t>
       </w:r>
     </w:p>
     <w:p>
       <w:pPr>
-        <w:pStyle w:val="Corps"/>
+        <w:pStyle w:val="Corps A"/>
       </w:pPr>
     </w:p>
     <w:p>
       <w:pPr>
-        <w:pStyle w:val="Corps"/>
-      </w:pPr>
-      <w:r>
-        <w:rPr>
+        <w:pStyle w:val="Corps A"/>
+      </w:pPr>
+      <w:r>
+        <w:rPr>
+          <w:rStyle w:val="Aucune"/>
+          <w:rFonts w:cs="Arial Unicode MS" w:eastAsia="Arial Unicode MS"/>
           <w:rtl w:val="0"/>
           <w:lang w:val="fr-FR"/>
         </w:rPr>
@@ -708,32 +779,30 @@
     </w:p>
     <w:p>
       <w:pPr>
-        <w:pStyle w:val="Corps"/>
+        <w:pStyle w:val="Corps A"/>
       </w:pPr>
     </w:p>
     <w:p>
       <w:pPr>
-        <w:pStyle w:val="Corps"/>
-      </w:pPr>
-      <w:r>
-        <w:rPr>
-          <w:rtl w:val="0"/>
-          <w:lang w:val="fr-FR"/>
-        </w:rPr>
-        <w:t>Je t</w:t>
-      </w:r>
-      <w:r>
-        <w:rPr>
-          <w:rtl w:val="0"/>
-          <w:lang w:val="fr-FR"/>
-        </w:rPr>
-        <w:t xml:space="preserve">ravaille pour votre entreprise depuis le </w:t>
-      </w:r>
-      <w:r>
-        <w:rPr>
-          <w:i w:val="1"/>
-          <w:iCs w:val="1"/>
-          <w:color w:val="3f6797"/>
+        <w:pStyle w:val="Corps A"/>
+      </w:pPr>
+      <w:r>
+        <w:rPr>
+          <w:rStyle w:val="Aucune"/>
+          <w:rFonts w:cs="Arial Unicode MS" w:eastAsia="Arial Unicode MS"/>
+          <w:rtl w:val="0"/>
+          <w:lang w:val="fr-FR"/>
+        </w:rPr>
+        <w:t xml:space="preserve">Je travaille pour votre entreprise depuis le </w:t>
+      </w:r>
+      <w:r>
+        <w:rPr>
+          <w:rStyle w:val="Aucune"/>
+          <w:rFonts w:cs="Arial Unicode MS" w:eastAsia="Arial Unicode MS" w:hint="default"/>
+          <w:i w:val="1"/>
+          <w:iCs w:val="1"/>
+          <w:color w:val="3f6797"/>
+          <w:u w:color="3f6797"/>
           <w:rtl w:val="0"/>
           <w:lang w:val="fr-FR"/>
         </w:rPr>
@@ -741,9 +810,12 @@
       </w:r>
       <w:r>
         <w:rPr>
-          <w:i w:val="1"/>
-          <w:iCs w:val="1"/>
-          <w:color w:val="3f6797"/>
+          <w:rStyle w:val="Aucune"/>
+          <w:rFonts w:cs="Arial Unicode MS" w:eastAsia="Arial Unicode MS"/>
+          <w:i w:val="1"/>
+          <w:iCs w:val="1"/>
+          <w:color w:val="3f6797"/>
+          <w:u w:color="3f6797"/>
           <w:rtl w:val="0"/>
           <w:lang w:val="fr-FR"/>
         </w:rPr>
@@ -751,9 +823,12 @@
       </w:r>
       <w:r>
         <w:rPr>
-          <w:i w:val="1"/>
-          <w:iCs w:val="1"/>
-          <w:color w:val="3f6797"/>
+          <w:rStyle w:val="Aucune"/>
+          <w:rFonts w:cs="Arial Unicode MS" w:eastAsia="Arial Unicode MS" w:hint="default"/>
+          <w:i w:val="1"/>
+          <w:iCs w:val="1"/>
+          <w:color w:val="3f6797"/>
+          <w:u w:color="3f6797"/>
           <w:rtl w:val="0"/>
           <w:lang w:val="fr-FR"/>
         </w:rPr>
@@ -761,9 +836,12 @@
       </w:r>
       <w:r>
         <w:rPr>
-          <w:i w:val="1"/>
-          <w:iCs w:val="1"/>
-          <w:color w:val="3f6797"/>
+          <w:rStyle w:val="Aucune"/>
+          <w:rFonts w:cs="Arial Unicode MS" w:eastAsia="Arial Unicode MS"/>
+          <w:i w:val="1"/>
+          <w:iCs w:val="1"/>
+          <w:color w:val="3f6797"/>
+          <w:u w:color="3f6797"/>
           <w:rtl w:val="0"/>
           <w:lang w:val="fr-FR"/>
         </w:rPr>
@@ -771,9 +849,12 @@
       </w:r>
       <w:r>
         <w:rPr>
-          <w:i w:val="1"/>
-          <w:iCs w:val="1"/>
-          <w:color w:val="3f6797"/>
+          <w:rStyle w:val="Aucune"/>
+          <w:rFonts w:cs="Arial Unicode MS" w:eastAsia="Arial Unicode MS" w:hint="default"/>
+          <w:i w:val="1"/>
+          <w:iCs w:val="1"/>
+          <w:color w:val="3f6797"/>
+          <w:u w:color="3f6797"/>
           <w:rtl w:val="0"/>
           <w:lang w:val="fr-FR"/>
         </w:rPr>
@@ -781,6 +862,8 @@
       </w:r>
       <w:r>
         <w:rPr>
+          <w:rStyle w:val="Aucune"/>
+          <w:rFonts w:cs="Arial Unicode MS" w:eastAsia="Arial Unicode MS"/>
           <w:rtl w:val="0"/>
           <w:lang w:val="fr-FR"/>
         </w:rPr>
@@ -788,9 +871,12 @@
       </w:r>
       <w:r>
         <w:rPr>
-          <w:i w:val="1"/>
-          <w:iCs w:val="1"/>
-          <w:color w:val="3f6797"/>
+          <w:rStyle w:val="Aucune"/>
+          <w:rFonts w:cs="Arial Unicode MS" w:eastAsia="Arial Unicode MS" w:hint="default"/>
+          <w:i w:val="1"/>
+          <w:iCs w:val="1"/>
+          <w:color w:val="3f6797"/>
+          <w:u w:color="3f6797"/>
           <w:rtl w:val="0"/>
           <w:lang w:val="fr-FR"/>
         </w:rPr>
@@ -798,9 +884,12 @@
       </w:r>
       <w:r>
         <w:rPr>
-          <w:i w:val="1"/>
-          <w:iCs w:val="1"/>
-          <w:color w:val="3f6797"/>
+          <w:rStyle w:val="Aucune"/>
+          <w:rFonts w:cs="Arial Unicode MS" w:eastAsia="Arial Unicode MS"/>
+          <w:i w:val="1"/>
+          <w:iCs w:val="1"/>
+          <w:color w:val="3f6797"/>
+          <w:u w:color="3f6797"/>
           <w:rtl w:val="0"/>
           <w:lang w:val="fr-FR"/>
         </w:rPr>
@@ -808,9 +897,12 @@
       </w:r>
       <w:r>
         <w:rPr>
-          <w:i w:val="1"/>
-          <w:iCs w:val="1"/>
-          <w:color w:val="3f6797"/>
+          <w:rStyle w:val="Aucune"/>
+          <w:rFonts w:cs="Arial Unicode MS" w:eastAsia="Arial Unicode MS" w:hint="default"/>
+          <w:i w:val="1"/>
+          <w:iCs w:val="1"/>
+          <w:color w:val="3f6797"/>
+          <w:u w:color="3f6797"/>
           <w:rtl w:val="0"/>
           <w:lang w:val="fr-FR"/>
         </w:rPr>
@@ -818,6 +910,8 @@
       </w:r>
       <w:r>
         <w:rPr>
+          <w:rStyle w:val="Aucune"/>
+          <w:rFonts w:cs="Arial Unicode MS" w:eastAsia="Arial Unicode MS"/>
           <w:rtl w:val="0"/>
           <w:lang w:val="nl-NL"/>
         </w:rPr>
@@ -825,6 +919,8 @@
       </w:r>
       <w:r>
         <w:rPr>
+          <w:rStyle w:val="Aucune"/>
+          <w:rFonts w:cs="Arial Unicode MS" w:eastAsia="Arial Unicode MS" w:hint="default"/>
           <w:rtl w:val="0"/>
           <w:lang w:val="fr-FR"/>
         </w:rPr>
@@ -832,6 +928,8 @@
       </w:r>
       <w:r>
         <w:rPr>
+          <w:rStyle w:val="Aucune"/>
+          <w:rFonts w:cs="Arial Unicode MS" w:eastAsia="Arial Unicode MS"/>
           <w:rtl w:val="0"/>
           <w:lang w:val="fr-FR"/>
         </w:rPr>
@@ -839,9 +937,12 @@
       </w:r>
       <w:r>
         <w:rPr>
-          <w:i w:val="1"/>
-          <w:iCs w:val="1"/>
-          <w:color w:val="3f6797"/>
+          <w:rStyle w:val="Aucune"/>
+          <w:rFonts w:cs="Arial Unicode MS" w:eastAsia="Arial Unicode MS" w:hint="default"/>
+          <w:i w:val="1"/>
+          <w:iCs w:val="1"/>
+          <w:color w:val="3f6797"/>
+          <w:u w:color="3f6797"/>
           <w:rtl w:val="0"/>
           <w:lang w:val="fr-FR"/>
         </w:rPr>
@@ -849,9 +950,12 @@
       </w:r>
       <w:r>
         <w:rPr>
-          <w:i w:val="1"/>
-          <w:iCs w:val="1"/>
-          <w:color w:val="3f6797"/>
+          <w:rStyle w:val="Aucune"/>
+          <w:rFonts w:cs="Arial Unicode MS" w:eastAsia="Arial Unicode MS"/>
+          <w:i w:val="1"/>
+          <w:iCs w:val="1"/>
+          <w:color w:val="3f6797"/>
+          <w:u w:color="3f6797"/>
           <w:rtl w:val="0"/>
           <w:lang w:val="fr-FR"/>
         </w:rPr>
@@ -859,9 +963,12 @@
       </w:r>
       <w:r>
         <w:rPr>
-          <w:i w:val="1"/>
-          <w:iCs w:val="1"/>
-          <w:color w:val="3f6797"/>
+          <w:rStyle w:val="Aucune"/>
+          <w:rFonts w:cs="Arial Unicode MS" w:eastAsia="Arial Unicode MS" w:hint="default"/>
+          <w:i w:val="1"/>
+          <w:iCs w:val="1"/>
+          <w:color w:val="3f6797"/>
+          <w:u w:color="3f6797"/>
           <w:rtl w:val="0"/>
           <w:lang w:val="fr-FR"/>
         </w:rPr>
@@ -869,9 +976,12 @@
       </w:r>
       <w:r>
         <w:rPr>
-          <w:i w:val="1"/>
-          <w:iCs w:val="1"/>
-          <w:color w:val="3f6797"/>
+          <w:rStyle w:val="Aucune"/>
+          <w:rFonts w:cs="Arial Unicode MS" w:eastAsia="Arial Unicode MS"/>
+          <w:i w:val="1"/>
+          <w:iCs w:val="1"/>
+          <w:color w:val="3f6797"/>
+          <w:u w:color="3f6797"/>
           <w:rtl w:val="0"/>
           <w:lang w:val="fr-FR"/>
         </w:rPr>
@@ -879,9 +989,12 @@
       </w:r>
       <w:r>
         <w:rPr>
-          <w:i w:val="1"/>
-          <w:iCs w:val="1"/>
-          <w:color w:val="3f6797"/>
+          <w:rStyle w:val="Aucune"/>
+          <w:rFonts w:cs="Arial Unicode MS" w:eastAsia="Arial Unicode MS" w:hint="default"/>
+          <w:i w:val="1"/>
+          <w:iCs w:val="1"/>
+          <w:color w:val="3f6797"/>
+          <w:u w:color="3f6797"/>
           <w:rtl w:val="0"/>
           <w:lang w:val="fr-FR"/>
         </w:rPr>
@@ -889,30 +1002,27 @@
       </w:r>
       <w:r>
         <w:rPr>
-          <w:rtl w:val="0"/>
-          <w:lang w:val="fr-FR"/>
-        </w:rPr>
-        <w:t xml:space="preserve"> </w:t>
-      </w:r>
-      <w:r>
-        <w:rPr>
-          <w:rtl w:val="0"/>
-          <w:lang w:val="fr-FR"/>
-        </w:rPr>
-        <w:t>heures par semaines.</w:t>
+          <w:rStyle w:val="Aucune"/>
+          <w:rFonts w:cs="Arial Unicode MS" w:eastAsia="Arial Unicode MS"/>
+          <w:rtl w:val="0"/>
+          <w:lang w:val="fr-FR"/>
+        </w:rPr>
+        <w:t xml:space="preserve"> heures par semaines.</w:t>
       </w:r>
     </w:p>
     <w:p>
       <w:pPr>
-        <w:pStyle w:val="Corps"/>
+        <w:pStyle w:val="Corps A"/>
       </w:pPr>
     </w:p>
     <w:p>
       <w:pPr>
-        <w:pStyle w:val="Corps"/>
-      </w:pPr>
-      <w:r>
-        <w:rPr>
+        <w:pStyle w:val="Corps A"/>
+      </w:pPr>
+      <w:r>
+        <w:rPr>
+          <w:rStyle w:val="Aucune"/>
+          <w:rFonts w:cs="Arial Unicode MS" w:eastAsia="Arial Unicode MS"/>
           <w:rtl w:val="0"/>
           <w:lang w:val="fr-FR"/>
         </w:rPr>
@@ -920,15 +1030,20 @@
       </w:r>
       <w:r>
         <w:rPr>
+          <w:rStyle w:val="Aucune"/>
+          <w:rFonts w:cs="Arial Unicode MS" w:eastAsia="Arial Unicode MS"/>
           <w:i w:val="1"/>
           <w:iCs w:val="1"/>
           <w:color w:val="525252"/>
+          <w:u w:color="525252"/>
           <w:rtl w:val="0"/>
         </w:rPr>
         <w:t>(ou)</w:t>
       </w:r>
       <w:r>
         <w:rPr>
+          <w:rStyle w:val="Aucune"/>
+          <w:rFonts w:cs="Arial Unicode MS" w:eastAsia="Arial Unicode MS"/>
           <w:rtl w:val="0"/>
           <w:lang w:val="fr-FR"/>
         </w:rPr>
@@ -936,9 +1051,12 @@
       </w:r>
       <w:r>
         <w:rPr>
-          <w:i w:val="1"/>
-          <w:iCs w:val="1"/>
-          <w:color w:val="3f6797"/>
+          <w:rStyle w:val="Aucune"/>
+          <w:rFonts w:cs="Arial Unicode MS" w:eastAsia="Arial Unicode MS" w:hint="default"/>
+          <w:i w:val="1"/>
+          <w:iCs w:val="1"/>
+          <w:color w:val="3f6797"/>
+          <w:u w:color="3f6797"/>
           <w:rtl w:val="0"/>
           <w:lang w:val="fr-FR"/>
         </w:rPr>
@@ -946,9 +1064,12 @@
       </w:r>
       <w:r>
         <w:rPr>
-          <w:i w:val="1"/>
-          <w:iCs w:val="1"/>
-          <w:color w:val="3f6797"/>
+          <w:rStyle w:val="Aucune"/>
+          <w:rFonts w:cs="Arial Unicode MS" w:eastAsia="Arial Unicode MS"/>
+          <w:i w:val="1"/>
+          <w:iCs w:val="1"/>
+          <w:color w:val="3f6797"/>
+          <w:u w:color="3f6797"/>
           <w:rtl w:val="0"/>
           <w:lang w:val="fr-FR"/>
         </w:rPr>
@@ -956,9 +1077,12 @@
       </w:r>
       <w:r>
         <w:rPr>
-          <w:i w:val="1"/>
-          <w:iCs w:val="1"/>
-          <w:color w:val="3f6797"/>
+          <w:rStyle w:val="Aucune"/>
+          <w:rFonts w:cs="Arial Unicode MS" w:eastAsia="Arial Unicode MS" w:hint="default"/>
+          <w:i w:val="1"/>
+          <w:iCs w:val="1"/>
+          <w:color w:val="3f6797"/>
+          <w:u w:color="3f6797"/>
           <w:rtl w:val="0"/>
           <w:lang w:val="fr-FR"/>
         </w:rPr>
@@ -966,9 +1090,12 @@
       </w:r>
       <w:r>
         <w:rPr>
-          <w:i w:val="1"/>
-          <w:iCs w:val="1"/>
-          <w:color w:val="3f6797"/>
+          <w:rStyle w:val="Aucune"/>
+          <w:rFonts w:cs="Arial Unicode MS" w:eastAsia="Arial Unicode MS"/>
+          <w:i w:val="1"/>
+          <w:iCs w:val="1"/>
+          <w:color w:val="3f6797"/>
+          <w:u w:color="3f6797"/>
           <w:rtl w:val="0"/>
           <w:lang w:val="fr-FR"/>
         </w:rPr>
@@ -976,9 +1103,12 @@
       </w:r>
       <w:r>
         <w:rPr>
-          <w:i w:val="1"/>
-          <w:iCs w:val="1"/>
-          <w:color w:val="3f6797"/>
+          <w:rStyle w:val="Aucune"/>
+          <w:rFonts w:cs="Arial Unicode MS" w:eastAsia="Arial Unicode MS" w:hint="default"/>
+          <w:i w:val="1"/>
+          <w:iCs w:val="1"/>
+          <w:color w:val="3f6797"/>
+          <w:u w:color="3f6797"/>
           <w:rtl w:val="0"/>
           <w:lang w:val="fr-FR"/>
         </w:rPr>
@@ -986,6 +1116,8 @@
       </w:r>
       <w:r>
         <w:rPr>
+          <w:rStyle w:val="Aucune"/>
+          <w:rFonts w:cs="Arial Unicode MS" w:eastAsia="Arial Unicode MS" w:hint="default"/>
           <w:rtl w:val="0"/>
           <w:lang w:val="fr-FR"/>
         </w:rPr>
@@ -993,12 +1125,15 @@
       </w:r>
       <w:r>
         <w:rPr>
+          <w:rFonts w:cs="Arial Unicode MS" w:eastAsia="Arial Unicode MS"/>
           <w:rtl w:val="0"/>
         </w:rPr>
         <w:t xml:space="preserve">mon </w:t>
       </w:r>
       <w:r>
         <w:rPr>
+          <w:rStyle w:val="Aucune"/>
+          <w:rFonts w:cs="Arial Unicode MS" w:eastAsia="Arial Unicode MS" w:hint="default"/>
           <w:rtl w:val="0"/>
           <w:lang w:val="fr-FR"/>
         </w:rPr>
@@ -1006,6 +1141,8 @@
       </w:r>
       <w:r>
         <w:rPr>
+          <w:rStyle w:val="Aucune"/>
+          <w:rFonts w:cs="Arial Unicode MS" w:eastAsia="Arial Unicode MS"/>
           <w:rtl w:val="0"/>
           <w:lang w:val="fr-FR"/>
         </w:rPr>
@@ -1013,12 +1150,15 @@
       </w:r>
       <w:r>
         <w:rPr>
+          <w:rFonts w:cs="Arial Unicode MS" w:eastAsia="Arial Unicode MS" w:hint="default"/>
           <w:rtl w:val="0"/>
         </w:rPr>
         <w:t>’</w:t>
       </w:r>
       <w:r>
         <w:rPr>
+          <w:rStyle w:val="Aucune"/>
+          <w:rFonts w:cs="Arial Unicode MS" w:eastAsia="Arial Unicode MS"/>
           <w:rtl w:val="0"/>
           <w:lang w:val="fr-FR"/>
         </w:rPr>
@@ -1026,6 +1166,8 @@
       </w:r>
       <w:r>
         <w:rPr>
+          <w:rStyle w:val="Aucune"/>
+          <w:rFonts w:cs="Arial Unicode MS" w:eastAsia="Arial Unicode MS" w:hint="default"/>
           <w:rtl w:val="0"/>
           <w:lang w:val="fr-FR"/>
         </w:rPr>
@@ -1033,6 +1175,8 @@
       </w:r>
       <w:r>
         <w:rPr>
+          <w:rStyle w:val="Aucune"/>
+          <w:rFonts w:cs="Arial Unicode MS" w:eastAsia="Arial Unicode MS"/>
           <w:rtl w:val="0"/>
           <w:lang w:val="it-IT"/>
         </w:rPr>
@@ -1041,19 +1185,22 @@
     </w:p>
     <w:p>
       <w:pPr>
-        <w:pStyle w:val="Corps"/>
+        <w:pStyle w:val="Corps A"/>
       </w:pPr>
     </w:p>
     <w:p>
       <w:pPr>
-        <w:pStyle w:val="Corps"/>
-        <w:rPr>
-          <w:i w:val="1"/>
-          <w:iCs w:val="1"/>
-        </w:rPr>
-      </w:pPr>
-      <w:r>
-        <w:rPr>
+        <w:pStyle w:val="Corps A"/>
+        <w:rPr>
+          <w:rStyle w:val="Aucune"/>
+          <w:i w:val="1"/>
+          <w:iCs w:val="1"/>
+        </w:rPr>
+      </w:pPr>
+      <w:r>
+        <w:rPr>
+          <w:rStyle w:val="Aucune"/>
+          <w:rFonts w:cs="Arial Unicode MS" w:eastAsia="Arial Unicode MS"/>
           <w:i w:val="1"/>
           <w:iCs w:val="1"/>
           <w:rtl w:val="0"/>
@@ -1063,6 +1210,8 @@
       </w:r>
       <w:r>
         <w:rPr>
+          <w:rStyle w:val="Aucune"/>
+          <w:rFonts w:cs="Arial Unicode MS" w:eastAsia="Arial Unicode MS" w:hint="default"/>
           <w:i w:val="1"/>
           <w:iCs w:val="1"/>
           <w:rtl w:val="0"/>
@@ -1071,6 +1220,8 @@
       </w:r>
       <w:r>
         <w:rPr>
+          <w:rStyle w:val="Aucune"/>
+          <w:rFonts w:cs="Arial Unicode MS" w:eastAsia="Arial Unicode MS"/>
           <w:i w:val="1"/>
           <w:iCs w:val="1"/>
           <w:rtl w:val="0"/>
@@ -1080,14 +1231,18 @@
     </w:p>
     <w:p>
       <w:pPr>
-        <w:pStyle w:val="Corps"/>
+        <w:pStyle w:val="Corps A"/>
         <w:numPr>
           <w:ilvl w:val="0"/>
           <w:numId w:val="2"/>
         </w:numPr>
-      </w:pPr>
-      <w:r>
-        <w:rPr>
+        <w:rPr>
+          <w:lang w:val="fr-FR"/>
+        </w:rPr>
+      </w:pPr>
+      <w:r>
+        <w:rPr>
+          <w:rStyle w:val="Aucune"/>
           <w:rtl w:val="0"/>
           <w:lang w:val="fr-FR"/>
         </w:rPr>
@@ -1095,30 +1250,28 @@
       </w:r>
       <w:r>
         <w:rPr>
+          <w:rStyle w:val="Aucune"/>
           <w:i w:val="1"/>
           <w:iCs w:val="1"/>
           <w:color w:val="525252"/>
+          <w:u w:color="525252"/>
           <w:rtl w:val="0"/>
         </w:rPr>
         <w:t>(ou)</w:t>
       </w:r>
       <w:r>
         <w:rPr>
-          <w:rtl w:val="0"/>
-          <w:lang w:val="fr-FR"/>
-        </w:rPr>
-        <w:t xml:space="preserve"> il/elle tient des propos irrespectueux comme</w:t>
-      </w:r>
-      <w:r>
-        <w:rPr>
-          <w:rtl w:val="0"/>
-          <w:lang w:val="fr-FR"/>
-        </w:rPr>
-        <w:t xml:space="preserve"> </w:t>
-      </w:r>
-      <w:r>
-        <w:rPr>
-          <w:color w:val="3f6797"/>
+          <w:rStyle w:val="Aucune"/>
+          <w:rtl w:val="0"/>
+          <w:lang w:val="fr-FR"/>
+        </w:rPr>
+        <w:t xml:space="preserve"> il/elle tient des propos irrespectueux comme </w:t>
+      </w:r>
+      <w:r>
+        <w:rPr>
+          <w:rStyle w:val="Aucune"/>
+          <w:color w:val="3f6797"/>
+          <w:u w:color="3f6797"/>
           <w:rtl w:val="0"/>
           <w:lang w:val="fr-FR"/>
         </w:rPr>
@@ -1126,9 +1279,11 @@
       </w:r>
       <w:r>
         <w:rPr>
-          <w:i w:val="1"/>
-          <w:iCs w:val="1"/>
-          <w:color w:val="3f6797"/>
+          <w:rStyle w:val="Aucune"/>
+          <w:i w:val="1"/>
+          <w:iCs w:val="1"/>
+          <w:color w:val="3f6797"/>
+          <w:u w:color="3f6797"/>
           <w:rtl w:val="0"/>
           <w:lang w:val="fr-FR"/>
         </w:rPr>
@@ -1136,9 +1291,11 @@
       </w:r>
       <w:r>
         <w:rPr>
-          <w:i w:val="1"/>
-          <w:iCs w:val="1"/>
-          <w:color w:val="3f6797"/>
+          <w:rStyle w:val="Aucune"/>
+          <w:i w:val="1"/>
+          <w:iCs w:val="1"/>
+          <w:color w:val="3f6797"/>
+          <w:u w:color="3f6797"/>
           <w:rtl w:val="0"/>
           <w:lang w:val="fr-FR"/>
         </w:rPr>
@@ -1147,14 +1304,18 @@
     </w:p>
     <w:p>
       <w:pPr>
-        <w:pStyle w:val="Corps"/>
+        <w:pStyle w:val="Corps A"/>
         <w:numPr>
           <w:ilvl w:val="0"/>
           <w:numId w:val="2"/>
         </w:numPr>
-      </w:pPr>
-      <w:r>
-        <w:rPr>
+        <w:rPr>
+          <w:lang w:val="fr-FR"/>
+        </w:rPr>
+      </w:pPr>
+      <w:r>
+        <w:rPr>
+          <w:rStyle w:val="Aucune"/>
           <w:rtl w:val="0"/>
           <w:lang w:val="fr-FR"/>
         </w:rPr>
@@ -1162,6 +1323,7 @@
       </w:r>
       <w:r>
         <w:rPr>
+          <w:rStyle w:val="Aucune"/>
           <w:rtl w:val="0"/>
           <w:lang w:val="fr-FR"/>
         </w:rPr>
@@ -1169,6 +1331,7 @@
       </w:r>
       <w:r>
         <w:rPr>
+          <w:rStyle w:val="Aucune"/>
           <w:rtl w:val="0"/>
           <w:lang w:val="it-IT"/>
         </w:rPr>
@@ -1176,6 +1339,7 @@
       </w:r>
       <w:r>
         <w:rPr>
+          <w:rStyle w:val="Aucune"/>
           <w:rtl w:val="0"/>
           <w:lang w:val="fr-FR"/>
         </w:rPr>
@@ -1183,20 +1347,15 @@
       </w:r>
       <w:r>
         <w:rPr>
-          <w:rtl w:val="0"/>
-          <w:lang w:val="fr-FR"/>
-        </w:rPr>
-        <w:t>/e</w:t>
-      </w:r>
-      <w:r>
-        <w:rPr>
-          <w:rtl w:val="0"/>
-          <w:lang w:val="fr-FR"/>
-        </w:rPr>
-        <w:t xml:space="preserve"> des d</w:t>
-      </w:r>
-      <w:r>
-        <w:rPr>
+          <w:rStyle w:val="Aucune"/>
+          <w:rtl w:val="0"/>
+          <w:lang w:val="fr-FR"/>
+        </w:rPr>
+        <w:t>/e des d</w:t>
+      </w:r>
+      <w:r>
+        <w:rPr>
+          <w:rStyle w:val="Aucune"/>
           <w:rtl w:val="0"/>
           <w:lang w:val="fr-FR"/>
         </w:rPr>
@@ -1204,6 +1363,7 @@
       </w:r>
       <w:r>
         <w:rPr>
+          <w:rStyle w:val="Aucune"/>
           <w:rtl w:val="0"/>
           <w:lang w:val="fr-FR"/>
         </w:rPr>
@@ -1211,6 +1371,7 @@
       </w:r>
       <w:r>
         <w:rPr>
+          <w:rStyle w:val="Aucune"/>
           <w:rtl w:val="0"/>
           <w:lang w:val="fr-FR"/>
         </w:rPr>
@@ -1224,6 +1385,7 @@
       </w:r>
       <w:r>
         <w:rPr>
+          <w:rStyle w:val="Aucune"/>
           <w:rtl w:val="0"/>
           <w:lang w:val="fr-FR"/>
         </w:rPr>
@@ -1231,6 +1393,7 @@
       </w:r>
       <w:r>
         <w:rPr>
+          <w:rStyle w:val="Aucune"/>
           <w:rtl w:val="0"/>
           <w:lang w:val="fr-FR"/>
         </w:rPr>
@@ -1238,9 +1401,11 @@
       </w:r>
       <w:r>
         <w:rPr>
-          <w:i w:val="1"/>
-          <w:iCs w:val="1"/>
-          <w:color w:val="3f6797"/>
+          <w:rStyle w:val="Aucune"/>
+          <w:i w:val="1"/>
+          <w:iCs w:val="1"/>
+          <w:color w:val="3f6797"/>
+          <w:u w:color="3f6797"/>
           <w:rtl w:val="0"/>
           <w:lang w:val="fr-FR"/>
         </w:rPr>
@@ -1248,9 +1413,11 @@
       </w:r>
       <w:r>
         <w:rPr>
-          <w:i w:val="1"/>
-          <w:iCs w:val="1"/>
-          <w:color w:val="3f6797"/>
+          <w:rStyle w:val="Aucune"/>
+          <w:i w:val="1"/>
+          <w:iCs w:val="1"/>
+          <w:color w:val="3f6797"/>
+          <w:u w:color="3f6797"/>
           <w:rtl w:val="0"/>
           <w:lang w:val="fr-FR"/>
         </w:rPr>
@@ -1258,9 +1425,11 @@
       </w:r>
       <w:r>
         <w:rPr>
-          <w:i w:val="1"/>
-          <w:iCs w:val="1"/>
-          <w:color w:val="3f6797"/>
+          <w:rStyle w:val="Aucune"/>
+          <w:i w:val="1"/>
+          <w:iCs w:val="1"/>
+          <w:color w:val="3f6797"/>
+          <w:u w:color="3f6797"/>
           <w:rtl w:val="0"/>
           <w:lang w:val="fr-FR"/>
         </w:rPr>
@@ -1269,21 +1438,27 @@
     </w:p>
     <w:p>
       <w:pPr>
-        <w:pStyle w:val="Corps"/>
+        <w:pStyle w:val="Corps A"/>
         <w:numPr>
           <w:ilvl w:val="0"/>
           <w:numId w:val="2"/>
         </w:numPr>
-        <w:rPr>
-          <w:color w:val="3f6797"/>
-          <w:lang w:val="fr-FR"/>
-        </w:rPr>
-      </w:pPr>
-      <w:r>
-        <w:rPr>
-          <w:i w:val="1"/>
-          <w:iCs w:val="1"/>
-          <w:color w:val="3f6797"/>
+        <w:bidi w:val="0"/>
+        <w:ind w:right="0"/>
+        <w:jc w:val="left"/>
+        <w:rPr>
+          <w:color w:val="3f6797"/>
+          <w:rtl w:val="0"/>
+          <w:lang w:val="fr-FR"/>
+        </w:rPr>
+      </w:pPr>
+      <w:r>
+        <w:rPr>
+          <w:rStyle w:val="Aucune"/>
+          <w:i w:val="1"/>
+          <w:iCs w:val="1"/>
+          <w:color w:val="3f6797"/>
+          <w:u w:color="3f6797"/>
           <w:rtl w:val="0"/>
           <w:lang w:val="fr-FR"/>
         </w:rPr>
@@ -1291,9 +1466,11 @@
       </w:r>
       <w:r>
         <w:rPr>
-          <w:i w:val="1"/>
-          <w:iCs w:val="1"/>
-          <w:color w:val="3f6797"/>
+          <w:rStyle w:val="Aucune"/>
+          <w:i w:val="1"/>
+          <w:iCs w:val="1"/>
+          <w:color w:val="3f6797"/>
+          <w:u w:color="3f6797"/>
           <w:rtl w:val="0"/>
           <w:lang w:val="fr-FR"/>
         </w:rPr>
@@ -1301,9 +1478,11 @@
       </w:r>
       <w:r>
         <w:rPr>
-          <w:i w:val="1"/>
-          <w:iCs w:val="1"/>
-          <w:color w:val="3f6797"/>
+          <w:rStyle w:val="Aucune"/>
+          <w:i w:val="1"/>
+          <w:iCs w:val="1"/>
+          <w:color w:val="3f6797"/>
+          <w:u w:color="3f6797"/>
           <w:rtl w:val="0"/>
           <w:lang w:val="fr-FR"/>
         </w:rPr>
@@ -1311,9 +1490,11 @@
       </w:r>
       <w:r>
         <w:rPr>
-          <w:i w:val="1"/>
-          <w:iCs w:val="1"/>
-          <w:color w:val="3f6797"/>
+          <w:rStyle w:val="Aucune"/>
+          <w:i w:val="1"/>
+          <w:iCs w:val="1"/>
+          <w:color w:val="3f6797"/>
+          <w:u w:color="3f6797"/>
           <w:rtl w:val="0"/>
           <w:lang w:val="fr-FR"/>
         </w:rPr>
@@ -1321,18 +1502,22 @@
       </w:r>
       <w:r>
         <w:rPr>
-          <w:i w:val="1"/>
-          <w:iCs w:val="1"/>
-          <w:color w:val="3f6797"/>
+          <w:rStyle w:val="Aucune"/>
+          <w:i w:val="1"/>
+          <w:iCs w:val="1"/>
+          <w:color w:val="3f6797"/>
+          <w:u w:color="3f6797"/>
           <w:rtl w:val="0"/>
         </w:rPr>
         <w:t> </w:t>
       </w:r>
       <w:r>
         <w:rPr>
-          <w:i w:val="1"/>
-          <w:iCs w:val="1"/>
-          <w:color w:val="3f6797"/>
+          <w:rStyle w:val="Aucune"/>
+          <w:i w:val="1"/>
+          <w:iCs w:val="1"/>
+          <w:color w:val="3f6797"/>
+          <w:u w:color="3f6797"/>
           <w:rtl w:val="0"/>
           <w:lang w:val="fr-FR"/>
         </w:rPr>
@@ -1340,18 +1525,22 @@
       </w:r>
       <w:r>
         <w:rPr>
-          <w:i w:val="1"/>
-          <w:iCs w:val="1"/>
-          <w:color w:val="3f6797"/>
+          <w:rStyle w:val="Aucune"/>
+          <w:i w:val="1"/>
+          <w:iCs w:val="1"/>
+          <w:color w:val="3f6797"/>
+          <w:u w:color="3f6797"/>
           <w:rtl w:val="0"/>
         </w:rPr>
         <w:t xml:space="preserve"> d</w:t>
       </w:r>
       <w:r>
         <w:rPr>
-          <w:i w:val="1"/>
-          <w:iCs w:val="1"/>
-          <w:color w:val="3f6797"/>
+          <w:rStyle w:val="Aucune"/>
+          <w:i w:val="1"/>
+          <w:iCs w:val="1"/>
+          <w:color w:val="3f6797"/>
+          <w:u w:color="3f6797"/>
           <w:rtl w:val="0"/>
           <w:lang w:val="fr-FR"/>
         </w:rPr>
@@ -1359,9 +1548,11 @@
       </w:r>
       <w:r>
         <w:rPr>
-          <w:i w:val="1"/>
-          <w:iCs w:val="1"/>
-          <w:color w:val="3f6797"/>
+          <w:rStyle w:val="Aucune"/>
+          <w:i w:val="1"/>
+          <w:iCs w:val="1"/>
+          <w:color w:val="3f6797"/>
+          <w:u w:color="3f6797"/>
           <w:rtl w:val="0"/>
           <w:lang w:val="fr-FR"/>
         </w:rPr>
@@ -1369,9 +1560,11 @@
       </w:r>
       <w:r>
         <w:rPr>
-          <w:i w:val="1"/>
-          <w:iCs w:val="1"/>
-          <w:color w:val="3f6797"/>
+          <w:rStyle w:val="Aucune"/>
+          <w:i w:val="1"/>
+          <w:iCs w:val="1"/>
+          <w:color w:val="3f6797"/>
+          <w:u w:color="3f6797"/>
           <w:rtl w:val="0"/>
           <w:lang w:val="fr-FR"/>
         </w:rPr>
@@ -1380,15 +1573,17 @@
     </w:p>
     <w:p>
       <w:pPr>
-        <w:pStyle w:val="Corps"/>
+        <w:pStyle w:val="Corps A"/>
       </w:pPr>
     </w:p>
     <w:p>
       <w:pPr>
-        <w:pStyle w:val="Corps"/>
-      </w:pPr>
-      <w:r>
-        <w:rPr>
+        <w:pStyle w:val="Corps A"/>
+      </w:pPr>
+      <w:r>
+        <w:rPr>
+          <w:rStyle w:val="Aucune"/>
+          <w:rFonts w:cs="Arial Unicode MS" w:eastAsia="Arial Unicode MS"/>
           <w:rtl w:val="0"/>
           <w:lang w:val="fr-FR"/>
         </w:rPr>
@@ -1396,33 +1591,24 @@
       </w:r>
       <w:r>
         <w:rPr>
+          <w:rFonts w:cs="Arial Unicode MS" w:eastAsia="Arial Unicode MS" w:hint="default"/>
           <w:rtl w:val="0"/>
         </w:rPr>
         <w:t>’</w:t>
       </w:r>
       <w:r>
         <w:rPr>
-          <w:rtl w:val="0"/>
-          <w:lang w:val="fr-FR"/>
-        </w:rPr>
-        <w:t xml:space="preserve">article L1152-1 du Code du travail, </w:t>
-      </w:r>
-      <w:r>
-        <w:rPr>
-          <w:rtl w:val="0"/>
-          <w:lang w:val="fr-FR"/>
-        </w:rPr>
-        <w:t>a</w:t>
-      </w:r>
-      <w:r>
-        <w:rPr>
-          <w:rtl w:val="0"/>
-          <w:lang w:val="fr-FR"/>
-        </w:rPr>
-        <w:t>ucun salari</w:t>
-      </w:r>
-      <w:r>
-        <w:rPr>
+          <w:rStyle w:val="Aucune"/>
+          <w:rFonts w:cs="Arial Unicode MS" w:eastAsia="Arial Unicode MS"/>
+          <w:rtl w:val="0"/>
+          <w:lang w:val="fr-FR"/>
+        </w:rPr>
+        <w:t>article L1152-1 du Code du travail, aucun salari</w:t>
+      </w:r>
+      <w:r>
+        <w:rPr>
+          <w:rStyle w:val="Aucune"/>
+          <w:rFonts w:cs="Arial Unicode MS" w:eastAsia="Arial Unicode MS" w:hint="default"/>
           <w:rtl w:val="0"/>
           <w:lang w:val="fr-FR"/>
         </w:rPr>
@@ -1430,6 +1616,8 @@
       </w:r>
       <w:r>
         <w:rPr>
+          <w:rStyle w:val="Aucune"/>
+          <w:rFonts w:cs="Arial Unicode MS" w:eastAsia="Arial Unicode MS"/>
           <w:rtl w:val="0"/>
           <w:lang w:val="fr-FR"/>
         </w:rPr>
@@ -1437,6 +1625,8 @@
       </w:r>
       <w:r>
         <w:rPr>
+          <w:rStyle w:val="Aucune"/>
+          <w:rFonts w:cs="Arial Unicode MS" w:eastAsia="Arial Unicode MS" w:hint="default"/>
           <w:rtl w:val="0"/>
           <w:lang w:val="fr-FR"/>
         </w:rPr>
@@ -1444,12 +1634,15 @@
       </w:r>
       <w:r>
         <w:rPr>
+          <w:rFonts w:cs="Arial Unicode MS" w:eastAsia="Arial Unicode MS"/>
           <w:rtl w:val="0"/>
         </w:rPr>
         <w:t>p</w:t>
       </w:r>
       <w:r>
         <w:rPr>
+          <w:rStyle w:val="Aucune"/>
+          <w:rFonts w:cs="Arial Unicode MS" w:eastAsia="Arial Unicode MS" w:hint="default"/>
           <w:rtl w:val="0"/>
           <w:lang w:val="fr-FR"/>
         </w:rPr>
@@ -1457,12 +1650,15 @@
       </w:r>
       <w:r>
         <w:rPr>
+          <w:rFonts w:cs="Arial Unicode MS" w:eastAsia="Arial Unicode MS"/>
           <w:rtl w:val="0"/>
         </w:rPr>
         <w:t>t</w:t>
       </w:r>
       <w:r>
         <w:rPr>
+          <w:rStyle w:val="Aucune"/>
+          <w:rFonts w:cs="Arial Unicode MS" w:eastAsia="Arial Unicode MS" w:hint="default"/>
           <w:rtl w:val="0"/>
           <w:lang w:val="fr-FR"/>
         </w:rPr>
@@ -1470,12 +1666,15 @@
       </w:r>
       <w:r>
         <w:rPr>
+          <w:rFonts w:cs="Arial Unicode MS" w:eastAsia="Arial Unicode MS"/>
           <w:rtl w:val="0"/>
         </w:rPr>
         <w:t>s de harc</w:t>
       </w:r>
       <w:r>
         <w:rPr>
+          <w:rStyle w:val="Aucune"/>
+          <w:rFonts w:cs="Arial Unicode MS" w:eastAsia="Arial Unicode MS" w:hint="default"/>
           <w:rtl w:val="0"/>
           <w:lang w:val="fr-FR"/>
         </w:rPr>
@@ -1483,6 +1682,8 @@
       </w:r>
       <w:r>
         <w:rPr>
+          <w:rStyle w:val="Aucune"/>
+          <w:rFonts w:cs="Arial Unicode MS" w:eastAsia="Arial Unicode MS"/>
           <w:rtl w:val="0"/>
           <w:lang w:val="fr-FR"/>
         </w:rPr>
@@ -1490,6 +1691,8 @@
       </w:r>
       <w:r>
         <w:rPr>
+          <w:rStyle w:val="Aucune"/>
+          <w:rFonts w:cs="Arial Unicode MS" w:eastAsia="Arial Unicode MS" w:hint="default"/>
           <w:rtl w:val="0"/>
           <w:lang w:val="fr-FR"/>
         </w:rPr>
@@ -1497,6 +1700,8 @@
       </w:r>
       <w:r>
         <w:rPr>
+          <w:rStyle w:val="Aucune"/>
+          <w:rFonts w:cs="Arial Unicode MS" w:eastAsia="Arial Unicode MS"/>
           <w:rtl w:val="0"/>
           <w:lang w:val="fr-FR"/>
         </w:rPr>
@@ -1504,6 +1709,8 @@
       </w:r>
       <w:r>
         <w:rPr>
+          <w:rStyle w:val="Aucune"/>
+          <w:rFonts w:cs="Arial Unicode MS" w:eastAsia="Arial Unicode MS" w:hint="default"/>
           <w:rtl w:val="0"/>
           <w:lang w:val="fr-FR"/>
         </w:rPr>
@@ -1511,6 +1718,8 @@
       </w:r>
       <w:r>
         <w:rPr>
+          <w:rStyle w:val="Aucune"/>
+          <w:rFonts w:cs="Arial Unicode MS" w:eastAsia="Arial Unicode MS"/>
           <w:rtl w:val="0"/>
           <w:lang w:val="fr-FR"/>
         </w:rPr>
@@ -1518,6 +1727,8 @@
       </w:r>
       <w:r>
         <w:rPr>
+          <w:rStyle w:val="Aucune"/>
+          <w:rFonts w:cs="Arial Unicode MS" w:eastAsia="Arial Unicode MS" w:hint="default"/>
           <w:rtl w:val="0"/>
           <w:lang w:val="fr-FR"/>
         </w:rPr>
@@ -1525,6 +1736,8 @@
       </w:r>
       <w:r>
         <w:rPr>
+          <w:rStyle w:val="Aucune"/>
+          <w:rFonts w:cs="Arial Unicode MS" w:eastAsia="Arial Unicode MS"/>
           <w:rtl w:val="0"/>
           <w:lang w:val="it-IT"/>
         </w:rPr>
@@ -1532,6 +1745,8 @@
       </w:r>
       <w:r>
         <w:rPr>
+          <w:rStyle w:val="Aucune"/>
+          <w:rFonts w:cs="Arial Unicode MS" w:eastAsia="Arial Unicode MS" w:hint="default"/>
           <w:rtl w:val="0"/>
           <w:lang w:val="fr-FR"/>
         </w:rPr>
@@ -1539,6 +1754,8 @@
       </w:r>
       <w:r>
         <w:rPr>
+          <w:rStyle w:val="Aucune"/>
+          <w:rFonts w:cs="Arial Unicode MS" w:eastAsia="Arial Unicode MS"/>
           <w:rtl w:val="0"/>
           <w:lang w:val="it-IT"/>
         </w:rPr>
@@ -1546,6 +1763,8 @@
       </w:r>
       <w:r>
         <w:rPr>
+          <w:rStyle w:val="Aucune"/>
+          <w:rFonts w:cs="Arial Unicode MS" w:eastAsia="Arial Unicode MS" w:hint="default"/>
           <w:rtl w:val="0"/>
           <w:lang w:val="fr-FR"/>
         </w:rPr>
@@ -1553,6 +1772,8 @@
       </w:r>
       <w:r>
         <w:rPr>
+          <w:rStyle w:val="Aucune"/>
+          <w:rFonts w:cs="Arial Unicode MS" w:eastAsia="Arial Unicode MS"/>
           <w:rtl w:val="0"/>
           <w:lang w:val="fr-FR"/>
         </w:rPr>
@@ -1560,6 +1781,8 @@
       </w:r>
       <w:r>
         <w:rPr>
+          <w:rStyle w:val="Aucune"/>
+          <w:rFonts w:cs="Arial Unicode MS" w:eastAsia="Arial Unicode MS" w:hint="default"/>
           <w:rtl w:val="0"/>
           <w:lang w:val="fr-FR"/>
         </w:rPr>
@@ -1567,6 +1790,8 @@
       </w:r>
       <w:r>
         <w:rPr>
+          <w:rStyle w:val="Aucune"/>
+          <w:rFonts w:cs="Arial Unicode MS" w:eastAsia="Arial Unicode MS"/>
           <w:rtl w:val="0"/>
           <w:lang w:val="fr-FR"/>
         </w:rPr>
@@ -1575,7 +1800,7 @@
     </w:p>
     <w:p>
       <w:pPr>
-        <w:pStyle w:val="Corps"/>
+        <w:pStyle w:val="Corps A"/>
         <w:rPr>
           <w:lang w:val="fr-FR"/>
         </w:rPr>
@@ -1583,13 +1808,12 @@
     </w:p>
     <w:p>
       <w:pPr>
-        <w:pStyle w:val="Corps"/>
-        <w:rPr>
-          <w:lang w:val="fr-FR"/>
-        </w:rPr>
-      </w:pPr>
-      <w:r>
-        <w:rPr>
+        <w:pStyle w:val="Corps A"/>
+      </w:pPr>
+      <w:r>
+        <w:rPr>
+          <w:rStyle w:val="Aucune"/>
+          <w:rFonts w:cs="Arial Unicode MS" w:eastAsia="Arial Unicode MS"/>
           <w:rtl w:val="0"/>
           <w:lang w:val="fr-FR"/>
         </w:rPr>
@@ -1597,6 +1821,8 @@
       </w:r>
       <w:r>
         <w:rPr>
+          <w:rStyle w:val="Aucune"/>
+          <w:rFonts w:cs="Arial Unicode MS" w:eastAsia="Arial Unicode MS" w:hint="default"/>
           <w:rtl w:val="0"/>
           <w:lang w:val="fr-FR"/>
         </w:rPr>
@@ -1604,6 +1830,8 @@
       </w:r>
       <w:r>
         <w:rPr>
+          <w:rStyle w:val="Aucune"/>
+          <w:rFonts w:cs="Arial Unicode MS" w:eastAsia="Arial Unicode MS"/>
           <w:rtl w:val="0"/>
           <w:lang w:val="fr-FR"/>
         </w:rPr>
@@ -1611,6 +1839,8 @@
       </w:r>
       <w:r>
         <w:rPr>
+          <w:rStyle w:val="Aucune"/>
+          <w:rFonts w:cs="Arial Unicode MS" w:eastAsia="Arial Unicode MS" w:hint="default"/>
           <w:rtl w:val="0"/>
           <w:lang w:val="fr-FR"/>
         </w:rPr>
@@ -1618,6 +1848,8 @@
       </w:r>
       <w:r>
         <w:rPr>
+          <w:rStyle w:val="Aucune"/>
+          <w:rFonts w:cs="Arial Unicode MS" w:eastAsia="Arial Unicode MS"/>
           <w:rtl w:val="0"/>
           <w:lang w:val="fr-FR"/>
         </w:rPr>
@@ -1625,6 +1857,8 @@
       </w:r>
       <w:r>
         <w:rPr>
+          <w:rStyle w:val="Aucune"/>
+          <w:rFonts w:cs="Arial Unicode MS" w:eastAsia="Arial Unicode MS" w:hint="default"/>
           <w:rtl w:val="0"/>
           <w:lang w:val="fr-FR"/>
         </w:rPr>
@@ -1632,6 +1866,8 @@
       </w:r>
       <w:r>
         <w:rPr>
+          <w:rStyle w:val="Aucune"/>
+          <w:rFonts w:cs="Arial Unicode MS" w:eastAsia="Arial Unicode MS"/>
           <w:rtl w:val="0"/>
           <w:lang w:val="fr-FR"/>
         </w:rPr>
@@ -1639,6 +1875,8 @@
       </w:r>
       <w:r>
         <w:rPr>
+          <w:rStyle w:val="Aucune"/>
+          <w:rFonts w:cs="Arial Unicode MS" w:eastAsia="Arial Unicode MS" w:hint="default"/>
           <w:rtl w:val="0"/>
           <w:lang w:val="fr-FR"/>
         </w:rPr>
@@ -1646,6 +1884,8 @@
       </w:r>
       <w:r>
         <w:rPr>
+          <w:rStyle w:val="Aucune"/>
+          <w:rFonts w:cs="Arial Unicode MS" w:eastAsia="Arial Unicode MS"/>
           <w:rtl w:val="0"/>
           <w:lang w:val="fr-FR"/>
         </w:rPr>
@@ -1653,6 +1893,8 @@
       </w:r>
       <w:r>
         <w:rPr>
+          <w:rStyle w:val="Aucune"/>
+          <w:rFonts w:cs="Arial Unicode MS" w:eastAsia="Arial Unicode MS" w:hint="default"/>
           <w:rtl w:val="0"/>
           <w:lang w:val="fr-FR"/>
         </w:rPr>
@@ -1660,6 +1902,8 @@
       </w:r>
       <w:r>
         <w:rPr>
+          <w:rStyle w:val="Aucune"/>
+          <w:rFonts w:cs="Arial Unicode MS" w:eastAsia="Arial Unicode MS"/>
           <w:rtl w:val="0"/>
           <w:lang w:val="fr-FR"/>
         </w:rPr>
@@ -1667,6 +1911,8 @@
       </w:r>
       <w:r>
         <w:rPr>
+          <w:rStyle w:val="Aucune"/>
+          <w:rFonts w:cs="Arial Unicode MS" w:eastAsia="Arial Unicode MS" w:hint="default"/>
           <w:rtl w:val="0"/>
           <w:lang w:val="fr-FR"/>
         </w:rPr>
@@ -1674,6 +1920,8 @@
       </w:r>
       <w:r>
         <w:rPr>
+          <w:rStyle w:val="Aucune"/>
+          <w:rFonts w:cs="Arial Unicode MS" w:eastAsia="Arial Unicode MS"/>
           <w:rtl w:val="0"/>
           <w:lang w:val="fr-FR"/>
         </w:rPr>
@@ -1682,15 +1930,17 @@
     </w:p>
     <w:p>
       <w:pPr>
-        <w:pStyle w:val="Corps"/>
+        <w:pStyle w:val="Corps A"/>
       </w:pPr>
     </w:p>
     <w:p>
       <w:pPr>
-        <w:pStyle w:val="Corps"/>
-      </w:pPr>
-      <w:r>
-        <w:rPr>
+        <w:pStyle w:val="Corps A"/>
+      </w:pPr>
+      <w:r>
+        <w:rPr>
+          <w:rStyle w:val="Aucune"/>
+          <w:rFonts w:cs="Arial Unicode MS" w:eastAsia="Arial Unicode MS"/>
           <w:rtl w:val="0"/>
           <w:lang w:val="fr-FR"/>
         </w:rPr>
@@ -1698,33 +1948,24 @@
       </w:r>
       <w:r>
         <w:rPr>
+          <w:rFonts w:cs="Arial Unicode MS" w:eastAsia="Arial Unicode MS" w:hint="default"/>
           <w:rtl w:val="0"/>
         </w:rPr>
         <w:t>’</w:t>
       </w:r>
       <w:r>
         <w:rPr>
-          <w:rtl w:val="0"/>
-          <w:lang w:val="fr-FR"/>
-        </w:rPr>
-        <w:t xml:space="preserve">article L4121-1 du Code du travail, </w:t>
-      </w:r>
-      <w:r>
-        <w:rPr>
-          <w:rtl w:val="0"/>
-          <w:lang w:val="fr-FR"/>
-        </w:rPr>
-        <w:t>l</w:t>
-      </w:r>
-      <w:r>
-        <w:rPr>
-          <w:rtl w:val="0"/>
-          <w:lang w:val="fr-FR"/>
-        </w:rPr>
-        <w:t>'employeur prend les mesures n</w:t>
-      </w:r>
-      <w:r>
-        <w:rPr>
+          <w:rStyle w:val="Aucune"/>
+          <w:rFonts w:cs="Arial Unicode MS" w:eastAsia="Arial Unicode MS"/>
+          <w:rtl w:val="0"/>
+          <w:lang w:val="fr-FR"/>
+        </w:rPr>
+        <w:t>article L4121-1 du Code du travail, l'employeur prend les mesures n</w:t>
+      </w:r>
+      <w:r>
+        <w:rPr>
+          <w:rStyle w:val="Aucune"/>
+          <w:rFonts w:cs="Arial Unicode MS" w:eastAsia="Arial Unicode MS" w:hint="default"/>
           <w:rtl w:val="0"/>
           <w:lang w:val="fr-FR"/>
         </w:rPr>
@@ -1732,6 +1973,8 @@
       </w:r>
       <w:r>
         <w:rPr>
+          <w:rStyle w:val="Aucune"/>
+          <w:rFonts w:cs="Arial Unicode MS" w:eastAsia="Arial Unicode MS"/>
           <w:rtl w:val="0"/>
           <w:lang w:val="fr-FR"/>
         </w:rPr>
@@ -1739,6 +1982,8 @@
       </w:r>
       <w:r>
         <w:rPr>
+          <w:rStyle w:val="Aucune"/>
+          <w:rFonts w:cs="Arial Unicode MS" w:eastAsia="Arial Unicode MS" w:hint="default"/>
           <w:rtl w:val="0"/>
           <w:lang w:val="fr-FR"/>
         </w:rPr>
@@ -1746,12 +1991,15 @@
       </w:r>
       <w:r>
         <w:rPr>
+          <w:rFonts w:cs="Arial Unicode MS" w:eastAsia="Arial Unicode MS"/>
           <w:rtl w:val="0"/>
         </w:rPr>
         <w:t>curit</w:t>
       </w:r>
       <w:r>
         <w:rPr>
+          <w:rStyle w:val="Aucune"/>
+          <w:rFonts w:cs="Arial Unicode MS" w:eastAsia="Arial Unicode MS" w:hint="default"/>
           <w:rtl w:val="0"/>
           <w:lang w:val="fr-FR"/>
         </w:rPr>
@@ -1759,6 +2007,8 @@
       </w:r>
       <w:r>
         <w:rPr>
+          <w:rStyle w:val="Aucune"/>
+          <w:rFonts w:cs="Arial Unicode MS" w:eastAsia="Arial Unicode MS"/>
           <w:rtl w:val="0"/>
           <w:lang w:val="da-DK"/>
         </w:rPr>
@@ -1766,6 +2016,8 @@
       </w:r>
       <w:r>
         <w:rPr>
+          <w:rStyle w:val="Aucune"/>
+          <w:rFonts w:cs="Arial Unicode MS" w:eastAsia="Arial Unicode MS" w:hint="default"/>
           <w:rtl w:val="0"/>
           <w:lang w:val="fr-FR"/>
         </w:rPr>
@@ -1773,6 +2025,8 @@
       </w:r>
       <w:r>
         <w:rPr>
+          <w:rStyle w:val="Aucune"/>
+          <w:rFonts w:cs="Arial Unicode MS" w:eastAsia="Arial Unicode MS"/>
           <w:rtl w:val="0"/>
           <w:lang w:val="fr-FR"/>
         </w:rPr>
@@ -1780,6 +2034,8 @@
       </w:r>
       <w:r>
         <w:rPr>
+          <w:rStyle w:val="Aucune"/>
+          <w:rFonts w:cs="Arial Unicode MS" w:eastAsia="Arial Unicode MS" w:hint="default"/>
           <w:rtl w:val="0"/>
           <w:lang w:val="fr-FR"/>
         </w:rPr>
@@ -1787,6 +2043,8 @@
       </w:r>
       <w:r>
         <w:rPr>
+          <w:rStyle w:val="Aucune"/>
+          <w:rFonts w:cs="Arial Unicode MS" w:eastAsia="Arial Unicode MS"/>
           <w:rtl w:val="0"/>
           <w:lang w:val="fr-FR"/>
         </w:rPr>
@@ -1795,15 +2053,17 @@
     </w:p>
     <w:p>
       <w:pPr>
-        <w:pStyle w:val="Corps"/>
+        <w:pStyle w:val="Corps A"/>
       </w:pPr>
     </w:p>
     <w:p>
       <w:pPr>
-        <w:pStyle w:val="Corps"/>
-      </w:pPr>
-      <w:r>
-        <w:rPr>
+        <w:pStyle w:val="Corps A"/>
+      </w:pPr>
+      <w:r>
+        <w:rPr>
+          <w:rStyle w:val="Aucune"/>
+          <w:rFonts w:cs="Arial Unicode MS" w:eastAsia="Arial Unicode MS"/>
           <w:rtl w:val="0"/>
           <w:lang w:val="fr-FR"/>
         </w:rPr>
@@ -1811,15 +2071,20 @@
       </w:r>
       <w:r>
         <w:rPr>
+          <w:rStyle w:val="Aucune"/>
+          <w:rFonts w:cs="Arial Unicode MS" w:eastAsia="Arial Unicode MS"/>
           <w:i w:val="1"/>
           <w:iCs w:val="1"/>
           <w:color w:val="525252"/>
+          <w:u w:color="525252"/>
           <w:rtl w:val="0"/>
         </w:rPr>
         <w:t>(ou)</w:t>
       </w:r>
       <w:r>
         <w:rPr>
+          <w:rStyle w:val="Aucune"/>
+          <w:rFonts w:cs="Arial Unicode MS" w:eastAsia="Arial Unicode MS"/>
           <w:rtl w:val="0"/>
           <w:lang w:val="fr-FR"/>
         </w:rPr>
@@ -1827,6 +2092,8 @@
       </w:r>
       <w:r>
         <w:rPr>
+          <w:rStyle w:val="Aucune"/>
+          <w:rFonts w:cs="Arial Unicode MS" w:eastAsia="Arial Unicode MS" w:hint="default"/>
           <w:rtl w:val="0"/>
           <w:lang w:val="fr-FR"/>
         </w:rPr>
@@ -1834,6 +2101,8 @@
       </w:r>
       <w:r>
         <w:rPr>
+          <w:rStyle w:val="Aucune"/>
+          <w:rFonts w:cs="Arial Unicode MS" w:eastAsia="Arial Unicode MS"/>
           <w:rtl w:val="0"/>
           <w:lang w:val="fr-FR"/>
         </w:rPr>
@@ -1842,19 +2111,23 @@
     </w:p>
     <w:p>
       <w:pPr>
-        <w:pStyle w:val="Corps"/>
-        <w:rPr>
+        <w:pStyle w:val="Corps A"/>
+        <w:rPr>
+          <w:rStyle w:val="Aucune"/>
           <w:i w:val="1"/>
           <w:iCs w:val="1"/>
           <w:color w:val="525252"/>
-          <w:lang w:val="fr-FR"/>
-        </w:rPr>
-      </w:pPr>
-      <w:r>
-        <w:rPr>
+          <w:u w:color="525252"/>
+        </w:rPr>
+      </w:pPr>
+      <w:r>
+        <w:rPr>
+          <w:rStyle w:val="Aucune"/>
+          <w:rFonts w:cs="Arial Unicode MS" w:eastAsia="Arial Unicode MS"/>
           <w:i w:val="1"/>
           <w:iCs w:val="1"/>
           <w:color w:val="525252"/>
+          <w:u w:color="525252"/>
           <w:rtl w:val="0"/>
           <w:lang w:val="fr-FR"/>
         </w:rPr>
@@ -1862,9 +2135,12 @@
       </w:r>
       <w:r>
         <w:rPr>
+          <w:rStyle w:val="Aucune"/>
+          <w:rFonts w:cs="Arial Unicode MS" w:eastAsia="Arial Unicode MS" w:hint="default"/>
           <w:i w:val="1"/>
           <w:iCs w:val="1"/>
           <w:color w:val="525252"/>
+          <w:u w:color="525252"/>
           <w:rtl w:val="0"/>
           <w:lang w:val="fr-FR"/>
         </w:rPr>
@@ -1872,9 +2148,12 @@
       </w:r>
       <w:r>
         <w:rPr>
+          <w:rStyle w:val="Aucune"/>
+          <w:rFonts w:cs="Arial Unicode MS" w:eastAsia="Arial Unicode MS"/>
           <w:i w:val="1"/>
           <w:iCs w:val="1"/>
           <w:color w:val="525252"/>
+          <w:u w:color="525252"/>
           <w:rtl w:val="0"/>
           <w:lang w:val="fr-FR"/>
         </w:rPr>
@@ -1882,9 +2161,12 @@
       </w:r>
       <w:r>
         <w:rPr>
+          <w:rStyle w:val="Aucune"/>
+          <w:rFonts w:cs="Arial Unicode MS" w:eastAsia="Arial Unicode MS" w:hint="default"/>
           <w:i w:val="1"/>
           <w:iCs w:val="1"/>
           <w:color w:val="525252"/>
+          <w:u w:color="525252"/>
           <w:rtl w:val="0"/>
           <w:lang w:val="fr-FR"/>
         </w:rPr>
@@ -1892,9 +2174,12 @@
       </w:r>
       <w:r>
         <w:rPr>
+          <w:rStyle w:val="Aucune"/>
+          <w:rFonts w:cs="Arial Unicode MS" w:eastAsia="Arial Unicode MS"/>
           <w:i w:val="1"/>
           <w:iCs w:val="1"/>
           <w:color w:val="525252"/>
+          <w:u w:color="525252"/>
           <w:rtl w:val="0"/>
           <w:lang w:val="fr-FR"/>
         </w:rPr>
@@ -1902,9 +2187,12 @@
       </w:r>
       <w:r>
         <w:rPr>
+          <w:rStyle w:val="Aucune"/>
+          <w:rFonts w:cs="Arial Unicode MS" w:eastAsia="Arial Unicode MS" w:hint="default"/>
           <w:i w:val="1"/>
           <w:iCs w:val="1"/>
           <w:color w:val="525252"/>
+          <w:u w:color="525252"/>
           <w:rtl w:val="0"/>
           <w:lang w:val="fr-FR"/>
         </w:rPr>
@@ -1912,69 +2200,64 @@
       </w:r>
       <w:r>
         <w:rPr>
+          <w:rStyle w:val="Aucune"/>
+          <w:rFonts w:cs="Arial Unicode MS" w:eastAsia="Arial Unicode MS"/>
           <w:i w:val="1"/>
           <w:iCs w:val="1"/>
           <w:color w:val="525252"/>
-          <w:rtl w:val="0"/>
-          <w:lang w:val="fr-FR"/>
-        </w:rPr>
-        <w:t>aut</w:t>
-      </w:r>
-      <w:r>
-        <w:rPr>
+          <w:u w:color="525252"/>
+          <w:rtl w:val="0"/>
+          <w:lang w:val="fr-FR"/>
+        </w:rPr>
+        <w:t>autres manquements</w:t>
+      </w:r>
+      <w:r>
+        <w:rPr>
+          <w:rStyle w:val="Aucune"/>
+          <w:rFonts w:cs="Arial Unicode MS" w:eastAsia="Arial Unicode MS" w:hint="default"/>
           <w:i w:val="1"/>
           <w:iCs w:val="1"/>
           <w:color w:val="525252"/>
-          <w:rtl w:val="0"/>
-          <w:lang w:val="fr-FR"/>
-        </w:rPr>
-        <w:t>r</w:t>
-      </w:r>
-      <w:r>
-        <w:rPr>
+          <w:u w:color="525252"/>
+          <w:rtl w:val="0"/>
+          <w:lang w:val="fr-FR"/>
+        </w:rPr>
+        <w:t> </w:t>
+      </w:r>
+      <w:r>
+        <w:rPr>
+          <w:rStyle w:val="Aucune"/>
+          <w:rFonts w:cs="Arial Unicode MS" w:eastAsia="Arial Unicode MS"/>
           <w:i w:val="1"/>
           <w:iCs w:val="1"/>
           <w:color w:val="525252"/>
-          <w:rtl w:val="0"/>
-          <w:lang w:val="fr-FR"/>
-        </w:rPr>
-        <w:t>es manquements</w:t>
-      </w:r>
-      <w:r>
-        <w:rPr>
+          <w:u w:color="525252"/>
+          <w:rtl w:val="0"/>
+          <w:lang w:val="fr-FR"/>
+        </w:rPr>
+        <w:t>: non paiement d</w:t>
+      </w:r>
+      <w:r>
+        <w:rPr>
+          <w:rStyle w:val="Aucune"/>
+          <w:rFonts w:cs="Arial Unicode MS" w:eastAsia="Arial Unicode MS" w:hint="default"/>
           <w:i w:val="1"/>
           <w:iCs w:val="1"/>
           <w:color w:val="525252"/>
-          <w:rtl w:val="0"/>
-          <w:lang w:val="fr-FR"/>
-        </w:rPr>
-        <w:t> </w:t>
-      </w:r>
-      <w:r>
-        <w:rPr>
+          <w:u w:color="525252"/>
+          <w:rtl w:val="0"/>
+          <w:lang w:val="fr-FR"/>
+        </w:rPr>
+        <w:t>’</w:t>
+      </w:r>
+      <w:r>
+        <w:rPr>
+          <w:rStyle w:val="Aucune"/>
+          <w:rFonts w:cs="Arial Unicode MS" w:eastAsia="Arial Unicode MS"/>
           <w:i w:val="1"/>
           <w:iCs w:val="1"/>
           <w:color w:val="525252"/>
-          <w:rtl w:val="0"/>
-          <w:lang w:val="fr-FR"/>
-        </w:rPr>
-        <w:t>: non paiement d</w:t>
-      </w:r>
-      <w:r>
-        <w:rPr>
-          <w:i w:val="1"/>
-          <w:iCs w:val="1"/>
-          <w:color w:val="525252"/>
-          <w:rtl w:val="0"/>
-          <w:lang w:val="fr-FR"/>
-        </w:rPr>
-        <w:t>’</w:t>
-      </w:r>
-      <w:r>
-        <w:rPr>
-          <w:i w:val="1"/>
-          <w:iCs w:val="1"/>
-          <w:color w:val="525252"/>
+          <w:u w:color="525252"/>
           <w:rtl w:val="0"/>
           <w:lang w:val="fr-FR"/>
         </w:rPr>
@@ -1983,37 +2266,45 @@
     </w:p>
     <w:p>
       <w:pPr>
-        <w:pStyle w:val="Corps"/>
-        <w:rPr>
+        <w:pStyle w:val="Corps A"/>
+        <w:rPr>
+          <w:rStyle w:val="Aucune"/>
           <w:i w:val="1"/>
           <w:iCs w:val="1"/>
           <w:color w:val="525252"/>
+          <w:u w:color="525252"/>
           <w:lang w:val="fr-FR"/>
         </w:rPr>
       </w:pPr>
     </w:p>
     <w:p>
       <w:pPr>
-        <w:pStyle w:val="Corps"/>
-        <w:rPr>
+        <w:pStyle w:val="Corps A"/>
+        <w:rPr>
+          <w:rStyle w:val="Aucune"/>
           <w:i w:val="1"/>
           <w:iCs w:val="1"/>
           <w:color w:val="525252"/>
+          <w:u w:color="525252"/>
           <w:lang w:val="fr-FR"/>
         </w:rPr>
       </w:pPr>
     </w:p>
     <w:p>
       <w:pPr>
-        <w:pStyle w:val="Corps"/>
-        <w:rPr>
+        <w:pStyle w:val="Corps A"/>
+        <w:rPr>
+          <w:rStyle w:val="Aucune"/>
           <w:color w:val="525252"/>
-          <w:lang w:val="fr-FR"/>
-        </w:rPr>
-      </w:pPr>
-      <w:r>
-        <w:rPr>
+          <w:u w:color="525252"/>
+        </w:rPr>
+      </w:pPr>
+      <w:r>
+        <w:rPr>
+          <w:rStyle w:val="Aucune"/>
+          <w:rFonts w:cs="Arial Unicode MS" w:eastAsia="Arial Unicode MS"/>
           <w:color w:val="525252"/>
+          <w:u w:color="525252"/>
           <w:rtl w:val="0"/>
           <w:lang w:val="fr-FR"/>
         </w:rPr>
@@ -2021,9 +2312,12 @@
       </w:r>
       <w:r>
         <w:rPr>
+          <w:rStyle w:val="Aucune"/>
+          <w:rFonts w:cs="Arial Unicode MS" w:eastAsia="Arial Unicode MS"/>
           <w:i w:val="1"/>
           <w:iCs w:val="1"/>
           <w:color w:val="525252"/>
+          <w:u w:color="525252"/>
           <w:rtl w:val="0"/>
           <w:lang w:val="fr-FR"/>
         </w:rPr>
@@ -2031,9 +2325,12 @@
       </w:r>
       <w:r>
         <w:rPr>
+          <w:rStyle w:val="Aucune"/>
+          <w:rFonts w:cs="Arial Unicode MS" w:eastAsia="Arial Unicode MS" w:hint="default"/>
           <w:i w:val="1"/>
           <w:iCs w:val="1"/>
           <w:color w:val="525252"/>
+          <w:u w:color="525252"/>
           <w:rtl w:val="0"/>
           <w:lang w:val="fr-FR"/>
         </w:rPr>
@@ -2041,36 +2338,31 @@
       </w:r>
       <w:r>
         <w:rPr>
+          <w:rStyle w:val="Aucune"/>
+          <w:rFonts w:cs="Arial Unicode MS" w:eastAsia="Arial Unicode MS"/>
           <w:i w:val="1"/>
           <w:iCs w:val="1"/>
           <w:color w:val="525252"/>
-          <w:rtl w:val="0"/>
-          <w:lang w:val="fr-FR"/>
-        </w:rPr>
-        <w:t>1</w:t>
-      </w:r>
-      <w:r>
-        <w:rPr>
-          <w:i w:val="1"/>
-          <w:iCs w:val="1"/>
-          <w:color w:val="525252"/>
-          <w:rtl w:val="0"/>
-          <w:lang w:val="fr-FR"/>
-        </w:rPr>
-        <w:t>)</w:t>
+          <w:u w:color="525252"/>
+          <w:rtl w:val="0"/>
+          <w:lang w:val="fr-FR"/>
+        </w:rPr>
+        <w:t>1)</w:t>
       </w:r>
     </w:p>
     <w:p>
       <w:pPr>
-        <w:pStyle w:val="Corps"/>
-        <w:rPr>
-          <w:i w:val="1"/>
-          <w:iCs w:val="1"/>
-          <w:lang w:val="fr-FR"/>
-        </w:rPr>
-      </w:pPr>
-      <w:r>
-        <w:rPr>
+        <w:pStyle w:val="Corps A"/>
+        <w:rPr>
+          <w:rStyle w:val="Aucune"/>
+          <w:i w:val="1"/>
+          <w:iCs w:val="1"/>
+        </w:rPr>
+      </w:pPr>
+      <w:r>
+        <w:rPr>
+          <w:rStyle w:val="Aucune"/>
+          <w:rFonts w:cs="Arial Unicode MS" w:eastAsia="Arial Unicode MS"/>
           <w:rtl w:val="0"/>
           <w:lang w:val="fr-FR"/>
         </w:rPr>
@@ -2078,6 +2370,8 @@
       </w:r>
       <w:r>
         <w:rPr>
+          <w:rStyle w:val="Aucune"/>
+          <w:rFonts w:cs="Arial Unicode MS" w:eastAsia="Arial Unicode MS" w:hint="default"/>
           <w:rtl w:val="0"/>
           <w:lang w:val="fr-FR"/>
         </w:rPr>
@@ -2085,6 +2379,8 @@
       </w:r>
       <w:r>
         <w:rPr>
+          <w:rStyle w:val="Aucune"/>
+          <w:rFonts w:cs="Arial Unicode MS" w:eastAsia="Arial Unicode MS"/>
           <w:rtl w:val="0"/>
           <w:lang w:val="fr-FR"/>
         </w:rPr>
@@ -2092,6 +2388,8 @@
       </w:r>
       <w:r>
         <w:rPr>
+          <w:rStyle w:val="Aucune"/>
+          <w:rFonts w:cs="Arial Unicode MS" w:eastAsia="Arial Unicode MS" w:hint="default"/>
           <w:rtl w:val="0"/>
           <w:lang w:val="fr-FR"/>
         </w:rPr>
@@ -2099,23 +2397,21 @@
       </w:r>
       <w:r>
         <w:rPr>
-          <w:rtl w:val="0"/>
-          <w:lang w:val="fr-FR"/>
-        </w:rPr>
-        <w:t>dure prudhommale,  de nous rencontrer pour envisager ensemble la rupture conventionnelle de mon</w:t>
-      </w:r>
-      <w:r>
-        <w:rPr>
-          <w:rtl w:val="0"/>
-          <w:lang w:val="fr-FR"/>
-        </w:rPr>
-        <w:t xml:space="preserve"> </w:t>
-      </w:r>
-      <w:r>
-        <w:rPr>
-          <w:i w:val="1"/>
-          <w:iCs w:val="1"/>
-          <w:color w:val="3f6797"/>
+          <w:rStyle w:val="Aucune"/>
+          <w:rFonts w:cs="Arial Unicode MS" w:eastAsia="Arial Unicode MS"/>
+          <w:rtl w:val="0"/>
+          <w:lang w:val="fr-FR"/>
+        </w:rPr>
+        <w:t xml:space="preserve">dure prudhommale,  de nous rencontrer pour envisager ensemble la rupture conventionnelle de mon </w:t>
+      </w:r>
+      <w:r>
+        <w:rPr>
+          <w:rStyle w:val="Aucune"/>
+          <w:rFonts w:cs="Arial Unicode MS" w:eastAsia="Arial Unicode MS" w:hint="default"/>
+          <w:i w:val="1"/>
+          <w:iCs w:val="1"/>
+          <w:color w:val="3f6797"/>
+          <w:u w:color="3f6797"/>
           <w:rtl w:val="0"/>
           <w:lang w:val="fr-FR"/>
         </w:rPr>
@@ -2123,9 +2419,12 @@
       </w:r>
       <w:r>
         <w:rPr>
-          <w:i w:val="1"/>
-          <w:iCs w:val="1"/>
-          <w:color w:val="3f6797"/>
+          <w:rStyle w:val="Aucune"/>
+          <w:rFonts w:cs="Arial Unicode MS" w:eastAsia="Arial Unicode MS"/>
+          <w:i w:val="1"/>
+          <w:iCs w:val="1"/>
+          <w:color w:val="3f6797"/>
+          <w:u w:color="3f6797"/>
           <w:rtl w:val="0"/>
           <w:lang w:val="fr-FR"/>
         </w:rPr>
@@ -2133,9 +2432,12 @@
       </w:r>
       <w:r>
         <w:rPr>
-          <w:i w:val="1"/>
-          <w:iCs w:val="1"/>
-          <w:color w:val="3f6797"/>
+          <w:rStyle w:val="Aucune"/>
+          <w:rFonts w:cs="Arial Unicode MS" w:eastAsia="Arial Unicode MS" w:hint="default"/>
+          <w:i w:val="1"/>
+          <w:iCs w:val="1"/>
+          <w:color w:val="3f6797"/>
+          <w:u w:color="3f6797"/>
           <w:rtl w:val="0"/>
           <w:lang w:val="fr-FR"/>
         </w:rPr>
@@ -2143,6 +2445,8 @@
       </w:r>
       <w:r>
         <w:rPr>
+          <w:rStyle w:val="Aucune"/>
+          <w:rFonts w:cs="Arial Unicode MS" w:eastAsia="Arial Unicode MS"/>
           <w:i w:val="1"/>
           <w:iCs w:val="1"/>
           <w:rtl w:val="0"/>
@@ -2152,6 +2456,8 @@
       </w:r>
       <w:r>
         <w:rPr>
+          <w:rStyle w:val="Aucune"/>
+          <w:rFonts w:cs="Arial Unicode MS" w:eastAsia="Arial Unicode MS"/>
           <w:rtl w:val="0"/>
           <w:lang w:val="fr-FR"/>
         </w:rPr>
@@ -2159,6 +2465,8 @@
       </w:r>
       <w:r>
         <w:rPr>
+          <w:rStyle w:val="Aucune"/>
+          <w:rFonts w:cs="Arial Unicode MS" w:eastAsia="Arial Unicode MS" w:hint="default"/>
           <w:rtl w:val="0"/>
           <w:lang w:val="fr-FR"/>
         </w:rPr>
@@ -2166,6 +2474,8 @@
       </w:r>
       <w:r>
         <w:rPr>
+          <w:rStyle w:val="Aucune"/>
+          <w:rFonts w:cs="Arial Unicode MS" w:eastAsia="Arial Unicode MS"/>
           <w:rtl w:val="0"/>
           <w:lang w:val="fr-FR"/>
         </w:rPr>
@@ -2173,9 +2483,12 @@
       </w:r>
       <w:r>
         <w:rPr>
-          <w:i w:val="1"/>
-          <w:iCs w:val="1"/>
-          <w:color w:val="3f6797"/>
+          <w:rStyle w:val="Aucune"/>
+          <w:rFonts w:cs="Arial Unicode MS" w:eastAsia="Arial Unicode MS" w:hint="default"/>
+          <w:i w:val="1"/>
+          <w:iCs w:val="1"/>
+          <w:color w:val="3f6797"/>
+          <w:u w:color="3f6797"/>
           <w:rtl w:val="0"/>
           <w:lang w:val="fr-FR"/>
         </w:rPr>
@@ -2183,9 +2496,12 @@
       </w:r>
       <w:r>
         <w:rPr>
-          <w:i w:val="1"/>
-          <w:iCs w:val="1"/>
-          <w:color w:val="3f6797"/>
+          <w:rStyle w:val="Aucune"/>
+          <w:rFonts w:cs="Arial Unicode MS" w:eastAsia="Arial Unicode MS"/>
+          <w:i w:val="1"/>
+          <w:iCs w:val="1"/>
+          <w:color w:val="3f6797"/>
+          <w:u w:color="3f6797"/>
           <w:rtl w:val="0"/>
           <w:lang w:val="fr-FR"/>
         </w:rPr>
@@ -2193,9 +2509,12 @@
       </w:r>
       <w:r>
         <w:rPr>
-          <w:i w:val="1"/>
-          <w:iCs w:val="1"/>
-          <w:color w:val="3f6797"/>
+          <w:rStyle w:val="Aucune"/>
+          <w:rFonts w:cs="Arial Unicode MS" w:eastAsia="Arial Unicode MS" w:hint="default"/>
+          <w:i w:val="1"/>
+          <w:iCs w:val="1"/>
+          <w:color w:val="3f6797"/>
+          <w:u w:color="3f6797"/>
           <w:rtl w:val="0"/>
           <w:lang w:val="fr-FR"/>
         </w:rPr>
@@ -2203,9 +2522,12 @@
       </w:r>
       <w:r>
         <w:rPr>
-          <w:i w:val="1"/>
-          <w:iCs w:val="1"/>
-          <w:color w:val="3f6797"/>
+          <w:rStyle w:val="Aucune"/>
+          <w:rFonts w:cs="Arial Unicode MS" w:eastAsia="Arial Unicode MS"/>
+          <w:i w:val="1"/>
+          <w:iCs w:val="1"/>
+          <w:color w:val="3f6797"/>
+          <w:u w:color="3f6797"/>
           <w:rtl w:val="0"/>
           <w:lang w:val="fr-FR"/>
         </w:rPr>
@@ -2213,9 +2535,12 @@
       </w:r>
       <w:r>
         <w:rPr>
-          <w:i w:val="1"/>
-          <w:iCs w:val="1"/>
-          <w:color w:val="3f6797"/>
+          <w:rStyle w:val="Aucune"/>
+          <w:rFonts w:cs="Arial Unicode MS" w:eastAsia="Arial Unicode MS" w:hint="default"/>
+          <w:i w:val="1"/>
+          <w:iCs w:val="1"/>
+          <w:color w:val="3f6797"/>
+          <w:u w:color="3f6797"/>
           <w:rtl w:val="0"/>
           <w:lang w:val="fr-FR"/>
         </w:rPr>
@@ -2223,9 +2548,12 @@
       </w:r>
       <w:r>
         <w:rPr>
-          <w:i w:val="1"/>
-          <w:iCs w:val="1"/>
-          <w:color w:val="3f6797"/>
+          <w:rStyle w:val="Aucune"/>
+          <w:rFonts w:cs="Arial Unicode MS" w:eastAsia="Arial Unicode MS"/>
+          <w:i w:val="1"/>
+          <w:iCs w:val="1"/>
+          <w:color w:val="3f6797"/>
+          <w:u w:color="3f6797"/>
           <w:rtl w:val="0"/>
           <w:lang w:val="fr-FR"/>
         </w:rPr>
@@ -2233,9 +2561,12 @@
       </w:r>
       <w:r>
         <w:rPr>
-          <w:i w:val="1"/>
-          <w:iCs w:val="1"/>
-          <w:color w:val="3f6797"/>
+          <w:rStyle w:val="Aucune"/>
+          <w:rFonts w:cs="Arial Unicode MS" w:eastAsia="Arial Unicode MS" w:hint="default"/>
+          <w:i w:val="1"/>
+          <w:iCs w:val="1"/>
+          <w:color w:val="3f6797"/>
+          <w:u w:color="3f6797"/>
           <w:rtl w:val="0"/>
           <w:lang w:val="fr-FR"/>
         </w:rPr>
@@ -2243,6 +2574,8 @@
       </w:r>
       <w:r>
         <w:rPr>
+          <w:rStyle w:val="Aucune"/>
+          <w:rFonts w:cs="Arial Unicode MS" w:eastAsia="Arial Unicode MS"/>
           <w:rtl w:val="0"/>
           <w:lang w:val="fr-FR"/>
         </w:rPr>
@@ -2250,6 +2583,8 @@
       </w:r>
       <w:r>
         <w:rPr>
+          <w:rStyle w:val="Aucune"/>
+          <w:rFonts w:cs="Arial Unicode MS" w:eastAsia="Arial Unicode MS" w:hint="default"/>
           <w:rtl w:val="0"/>
           <w:lang w:val="fr-FR"/>
         </w:rPr>
@@ -2257,6 +2592,8 @@
       </w:r>
       <w:r>
         <w:rPr>
+          <w:rStyle w:val="Aucune"/>
+          <w:rFonts w:cs="Arial Unicode MS" w:eastAsia="Arial Unicode MS"/>
           <w:rtl w:val="0"/>
           <w:lang w:val="fr-FR"/>
         </w:rPr>
@@ -2264,6 +2601,8 @@
       </w:r>
       <w:r>
         <w:rPr>
+          <w:rStyle w:val="Aucune"/>
+          <w:rFonts w:cs="Arial Unicode MS" w:eastAsia="Arial Unicode MS" w:hint="default"/>
           <w:rtl w:val="0"/>
           <w:lang w:val="fr-FR"/>
         </w:rPr>
@@ -2271,6 +2610,8 @@
       </w:r>
       <w:r>
         <w:rPr>
+          <w:rStyle w:val="Aucune"/>
+          <w:rFonts w:cs="Arial Unicode MS" w:eastAsia="Arial Unicode MS"/>
           <w:rtl w:val="0"/>
           <w:lang w:val="fr-FR"/>
         </w:rPr>
@@ -2279,8 +2620,9 @@
     </w:p>
     <w:p>
       <w:pPr>
-        <w:pStyle w:val="Corps"/>
-        <w:rPr>
+        <w:pStyle w:val="Corps A"/>
+        <w:rPr>
+          <w:rStyle w:val="Aucune"/>
           <w:i w:val="1"/>
           <w:iCs w:val="1"/>
           <w:lang w:val="fr-FR"/>
@@ -2289,15 +2631,19 @@
     </w:p>
     <w:p>
       <w:pPr>
-        <w:pStyle w:val="Corps"/>
-        <w:rPr>
+        <w:pStyle w:val="Corps A"/>
+        <w:rPr>
+          <w:rStyle w:val="Aucune"/>
           <w:color w:val="525252"/>
-          <w:lang w:val="fr-FR"/>
-        </w:rPr>
-      </w:pPr>
-      <w:r>
-        <w:rPr>
+          <w:u w:color="525252"/>
+        </w:rPr>
+      </w:pPr>
+      <w:r>
+        <w:rPr>
+          <w:rStyle w:val="Aucune"/>
+          <w:rFonts w:cs="Arial Unicode MS" w:eastAsia="Arial Unicode MS"/>
           <w:color w:val="525252"/>
+          <w:u w:color="525252"/>
           <w:rtl w:val="0"/>
           <w:lang w:val="fr-FR"/>
         </w:rPr>
@@ -2305,9 +2651,12 @@
       </w:r>
       <w:r>
         <w:rPr>
+          <w:rStyle w:val="Aucune"/>
+          <w:rFonts w:cs="Arial Unicode MS" w:eastAsia="Arial Unicode MS"/>
           <w:i w:val="1"/>
           <w:iCs w:val="1"/>
           <w:color w:val="525252"/>
+          <w:u w:color="525252"/>
           <w:rtl w:val="0"/>
           <w:lang w:val="fr-FR"/>
         </w:rPr>
@@ -2315,9 +2664,12 @@
       </w:r>
       <w:r>
         <w:rPr>
+          <w:rStyle w:val="Aucune"/>
+          <w:rFonts w:cs="Arial Unicode MS" w:eastAsia="Arial Unicode MS" w:hint="default"/>
           <w:i w:val="1"/>
           <w:iCs w:val="1"/>
           <w:color w:val="525252"/>
+          <w:u w:color="525252"/>
           <w:rtl w:val="0"/>
           <w:lang w:val="fr-FR"/>
         </w:rPr>
@@ -2325,9 +2677,12 @@
       </w:r>
       <w:r>
         <w:rPr>
+          <w:rStyle w:val="Aucune"/>
+          <w:rFonts w:cs="Arial Unicode MS" w:eastAsia="Arial Unicode MS"/>
           <w:i w:val="1"/>
           <w:iCs w:val="1"/>
           <w:color w:val="525252"/>
+          <w:u w:color="525252"/>
           <w:rtl w:val="0"/>
           <w:lang w:val="fr-FR"/>
         </w:rPr>
@@ -2336,13 +2691,12 @@
     </w:p>
     <w:p>
       <w:pPr>
-        <w:pStyle w:val="Corps"/>
-        <w:rPr>
-          <w:lang w:val="fr-FR"/>
-        </w:rPr>
-      </w:pPr>
-      <w:r>
-        <w:rPr>
+        <w:pStyle w:val="Corps A"/>
+      </w:pPr>
+      <w:r>
+        <w:rPr>
+          <w:rStyle w:val="Aucune"/>
+          <w:rFonts w:cs="Arial Unicode MS" w:eastAsia="Arial Unicode MS"/>
           <w:rtl w:val="0"/>
           <w:lang w:val="fr-FR"/>
         </w:rPr>
@@ -2350,6 +2704,8 @@
       </w:r>
       <w:r>
         <w:rPr>
+          <w:rStyle w:val="Aucune"/>
+          <w:rFonts w:cs="Arial Unicode MS" w:eastAsia="Arial Unicode MS" w:hint="default"/>
           <w:rtl w:val="0"/>
           <w:lang w:val="fr-FR"/>
         </w:rPr>
@@ -2357,6 +2713,8 @@
       </w:r>
       <w:r>
         <w:rPr>
+          <w:rStyle w:val="Aucune"/>
+          <w:rFonts w:cs="Arial Unicode MS" w:eastAsia="Arial Unicode MS"/>
           <w:rtl w:val="0"/>
           <w:lang w:val="fr-FR"/>
         </w:rPr>
@@ -2364,6 +2722,8 @@
       </w:r>
       <w:r>
         <w:rPr>
+          <w:rStyle w:val="Aucune"/>
+          <w:rFonts w:cs="Arial Unicode MS" w:eastAsia="Arial Unicode MS" w:hint="default"/>
           <w:rtl w:val="0"/>
           <w:lang w:val="fr-FR"/>
         </w:rPr>
@@ -2371,30 +2731,21 @@
       </w:r>
       <w:r>
         <w:rPr>
-          <w:rtl w:val="0"/>
-          <w:lang w:val="fr-FR"/>
-        </w:rPr>
-        <w:t xml:space="preserve">siliation </w:t>
-      </w:r>
-      <w:r>
-        <w:rPr>
-          <w:rtl w:val="0"/>
-          <w:lang w:val="fr-FR"/>
-        </w:rPr>
-        <w:t>d</w:t>
-      </w:r>
-      <w:r>
-        <w:rPr>
-          <w:rtl w:val="0"/>
-          <w:lang w:val="fr-FR"/>
-        </w:rPr>
-        <w:t xml:space="preserve">e mon </w:t>
-      </w:r>
-      <w:r>
-        <w:rPr>
-          <w:i w:val="1"/>
-          <w:iCs w:val="1"/>
-          <w:color w:val="3f6797"/>
+          <w:rStyle w:val="Aucune"/>
+          <w:rFonts w:cs="Arial Unicode MS" w:eastAsia="Arial Unicode MS"/>
+          <w:rtl w:val="0"/>
+          <w:lang w:val="fr-FR"/>
+        </w:rPr>
+        <w:t xml:space="preserve">siliation de mon </w:t>
+      </w:r>
+      <w:r>
+        <w:rPr>
+          <w:rStyle w:val="Aucune"/>
+          <w:rFonts w:cs="Arial Unicode MS" w:eastAsia="Arial Unicode MS" w:hint="default"/>
+          <w:i w:val="1"/>
+          <w:iCs w:val="1"/>
+          <w:color w:val="3f6797"/>
+          <w:u w:color="3f6797"/>
           <w:rtl w:val="0"/>
           <w:lang w:val="fr-FR"/>
         </w:rPr>
@@ -2402,9 +2753,12 @@
       </w:r>
       <w:r>
         <w:rPr>
-          <w:i w:val="1"/>
-          <w:iCs w:val="1"/>
-          <w:color w:val="3f6797"/>
+          <w:rStyle w:val="Aucune"/>
+          <w:rFonts w:cs="Arial Unicode MS" w:eastAsia="Arial Unicode MS"/>
+          <w:i w:val="1"/>
+          <w:iCs w:val="1"/>
+          <w:color w:val="3f6797"/>
+          <w:u w:color="3f6797"/>
           <w:rtl w:val="0"/>
           <w:lang w:val="fr-FR"/>
         </w:rPr>
@@ -2412,9 +2766,12 @@
       </w:r>
       <w:r>
         <w:rPr>
-          <w:i w:val="1"/>
-          <w:iCs w:val="1"/>
-          <w:color w:val="3f6797"/>
+          <w:rStyle w:val="Aucune"/>
+          <w:rFonts w:cs="Arial Unicode MS" w:eastAsia="Arial Unicode MS" w:hint="default"/>
+          <w:i w:val="1"/>
+          <w:iCs w:val="1"/>
+          <w:color w:val="3f6797"/>
+          <w:u w:color="3f6797"/>
           <w:rtl w:val="0"/>
           <w:lang w:val="fr-FR"/>
         </w:rPr>
@@ -2422,6 +2779,8 @@
       </w:r>
       <w:r>
         <w:rPr>
+          <w:rStyle w:val="Aucune"/>
+          <w:rFonts w:cs="Arial Unicode MS" w:eastAsia="Arial Unicode MS" w:hint="default"/>
           <w:rtl w:val="0"/>
           <w:lang w:val="fr-FR"/>
         </w:rPr>
@@ -2429,6 +2788,8 @@
       </w:r>
       <w:r>
         <w:rPr>
+          <w:rStyle w:val="Aucune"/>
+          <w:rFonts w:cs="Arial Unicode MS" w:eastAsia="Arial Unicode MS"/>
           <w:rtl w:val="0"/>
           <w:lang w:val="fr-FR"/>
         </w:rPr>
@@ -2437,7 +2798,7 @@
     </w:p>
     <w:p>
       <w:pPr>
-        <w:pStyle w:val="Corps"/>
+        <w:pStyle w:val="Corps A"/>
         <w:rPr>
           <w:lang w:val="fr-FR"/>
         </w:rPr>
@@ -2445,15 +2806,19 @@
     </w:p>
     <w:p>
       <w:pPr>
-        <w:pStyle w:val="Corps"/>
-        <w:rPr>
+        <w:pStyle w:val="Corps A"/>
+        <w:rPr>
+          <w:rStyle w:val="Aucune"/>
           <w:color w:val="525252"/>
-          <w:lang w:val="fr-FR"/>
-        </w:rPr>
-      </w:pPr>
-      <w:r>
-        <w:rPr>
+          <w:u w:color="525252"/>
+        </w:rPr>
+      </w:pPr>
+      <w:r>
+        <w:rPr>
+          <w:rStyle w:val="Aucune"/>
+          <w:rFonts w:cs="Arial Unicode MS" w:eastAsia="Arial Unicode MS"/>
           <w:color w:val="525252"/>
+          <w:u w:color="525252"/>
           <w:rtl w:val="0"/>
           <w:lang w:val="fr-FR"/>
         </w:rPr>
@@ -2461,9 +2826,12 @@
       </w:r>
       <w:r>
         <w:rPr>
+          <w:rStyle w:val="Aucune"/>
+          <w:rFonts w:cs="Arial Unicode MS" w:eastAsia="Arial Unicode MS"/>
           <w:i w:val="1"/>
           <w:iCs w:val="1"/>
           <w:color w:val="525252"/>
+          <w:u w:color="525252"/>
           <w:rtl w:val="0"/>
           <w:lang w:val="fr-FR"/>
         </w:rPr>
@@ -2471,9 +2839,12 @@
       </w:r>
       <w:r>
         <w:rPr>
+          <w:rStyle w:val="Aucune"/>
+          <w:rFonts w:cs="Arial Unicode MS" w:eastAsia="Arial Unicode MS" w:hint="default"/>
           <w:i w:val="1"/>
           <w:iCs w:val="1"/>
           <w:color w:val="525252"/>
+          <w:u w:color="525252"/>
           <w:rtl w:val="0"/>
           <w:lang w:val="fr-FR"/>
         </w:rPr>
@@ -2481,9 +2852,12 @@
       </w:r>
       <w:r>
         <w:rPr>
+          <w:rStyle w:val="Aucune"/>
+          <w:rFonts w:cs="Arial Unicode MS" w:eastAsia="Arial Unicode MS"/>
           <w:i w:val="1"/>
           <w:iCs w:val="1"/>
           <w:color w:val="525252"/>
+          <w:u w:color="525252"/>
           <w:rtl w:val="0"/>
           <w:lang w:val="fr-FR"/>
         </w:rPr>
@@ -2492,15 +2866,17 @@
     </w:p>
     <w:p>
       <w:pPr>
-        <w:pStyle w:val="Corps"/>
-        <w:rPr>
-          <w:i w:val="1"/>
-          <w:iCs w:val="1"/>
-          <w:lang w:val="fr-FR"/>
-        </w:rPr>
-      </w:pPr>
-      <w:r>
-        <w:rPr>
+        <w:pStyle w:val="Corps A"/>
+        <w:rPr>
+          <w:rStyle w:val="Aucune"/>
+          <w:i w:val="1"/>
+          <w:iCs w:val="1"/>
+        </w:rPr>
+      </w:pPr>
+      <w:r>
+        <w:rPr>
+          <w:rStyle w:val="Aucune"/>
+          <w:rFonts w:cs="Arial Unicode MS" w:eastAsia="Arial Unicode MS"/>
           <w:rtl w:val="0"/>
           <w:lang w:val="fr-FR"/>
         </w:rPr>
@@ -2508,6 +2884,8 @@
       </w:r>
       <w:r>
         <w:rPr>
+          <w:rStyle w:val="Aucune"/>
+          <w:rFonts w:cs="Arial Unicode MS" w:eastAsia="Arial Unicode MS" w:hint="default"/>
           <w:rtl w:val="0"/>
           <w:lang w:val="fr-FR"/>
         </w:rPr>
@@ -2515,6 +2893,8 @@
       </w:r>
       <w:r>
         <w:rPr>
+          <w:rStyle w:val="Aucune"/>
+          <w:rFonts w:cs="Arial Unicode MS" w:eastAsia="Arial Unicode MS"/>
           <w:rtl w:val="0"/>
           <w:lang w:val="fr-FR"/>
         </w:rPr>
@@ -2522,6 +2902,8 @@
       </w:r>
       <w:r>
         <w:rPr>
+          <w:rStyle w:val="Aucune"/>
+          <w:rFonts w:cs="Arial Unicode MS" w:eastAsia="Arial Unicode MS" w:hint="default"/>
           <w:rtl w:val="0"/>
           <w:lang w:val="fr-FR"/>
         </w:rPr>
@@ -2529,6 +2911,8 @@
       </w:r>
       <w:r>
         <w:rPr>
+          <w:rStyle w:val="Aucune"/>
+          <w:rFonts w:cs="Arial Unicode MS" w:eastAsia="Arial Unicode MS"/>
           <w:rtl w:val="0"/>
           <w:lang w:val="fr-FR"/>
         </w:rPr>
@@ -2536,6 +2920,8 @@
       </w:r>
       <w:r>
         <w:rPr>
+          <w:rStyle w:val="Aucune"/>
+          <w:rFonts w:cs="Arial Unicode MS" w:eastAsia="Arial Unicode MS" w:hint="default"/>
           <w:rtl w:val="0"/>
           <w:lang w:val="fr-FR"/>
         </w:rPr>
@@ -2543,6 +2929,8 @@
       </w:r>
       <w:r>
         <w:rPr>
+          <w:rStyle w:val="Aucune"/>
+          <w:rFonts w:cs="Arial Unicode MS" w:eastAsia="Arial Unicode MS"/>
           <w:rtl w:val="0"/>
           <w:lang w:val="fr-FR"/>
         </w:rPr>
@@ -2551,34 +2939,144 @@
     </w:p>
     <w:p>
       <w:pPr>
-        <w:pStyle w:val="Corps"/>
+        <w:pStyle w:val="Corps A"/>
       </w:pPr>
     </w:p>
     <w:p>
       <w:pPr>
-        <w:pStyle w:val="Corps"/>
-        <w:rPr>
+        <w:pStyle w:val="Corps A"/>
+        <w:rPr>
+          <w:rStyle w:val="Aucune"/>
           <w:i w:val="1"/>
           <w:iCs w:val="1"/>
           <w:color w:val="525252"/>
-        </w:rPr>
-      </w:pPr>
-      <w:r>
-        <w:rPr>
+          <w:u w:color="525252"/>
+        </w:rPr>
+      </w:pPr>
+      <w:r>
+        <w:rPr>
+          <w:rStyle w:val="Aucune"/>
+          <w:rFonts w:cs="Arial Unicode MS" w:eastAsia="Arial Unicode MS"/>
           <w:i w:val="1"/>
           <w:iCs w:val="1"/>
           <w:color w:val="525252"/>
-          <w:rtl w:val="0"/>
-        </w:rPr>
-        <w:t>(facultatif)</w:t>
+          <w:u w:color="525252"/>
+          <w:rtl w:val="0"/>
+        </w:rPr>
+        <w:t>(facultatif</w:t>
+      </w:r>
+      <w:r>
+        <w:rPr>
+          <w:rStyle w:val="Aucune"/>
+          <w:rFonts w:cs="Arial Unicode MS" w:eastAsia="Arial Unicode MS" w:hint="default"/>
+          <w:i w:val="1"/>
+          <w:iCs w:val="1"/>
+          <w:color w:val="525252"/>
+          <w:u w:color="525252"/>
+          <w:rtl w:val="0"/>
+        </w:rPr>
+        <w:t> </w:t>
+      </w:r>
+      <w:r>
+        <w:rPr>
+          <w:rStyle w:val="Aucune"/>
+          <w:rFonts w:cs="Arial Unicode MS" w:eastAsia="Arial Unicode MS"/>
+          <w:i w:val="1"/>
+          <w:iCs w:val="1"/>
+          <w:color w:val="525252"/>
+          <w:u w:color="525252"/>
+          <w:rtl w:val="0"/>
+          <w:lang w:val="fr-FR"/>
+        </w:rPr>
+        <w:t>: Si vous souhaitez une intervention de l'inspection du travail aupr</w:t>
+      </w:r>
+      <w:r>
+        <w:rPr>
+          <w:rStyle w:val="Aucune"/>
+          <w:rFonts w:cs="Arial Unicode MS" w:eastAsia="Arial Unicode MS" w:hint="default"/>
+          <w:i w:val="1"/>
+          <w:iCs w:val="1"/>
+          <w:color w:val="525252"/>
+          <w:u w:color="525252"/>
+          <w:rtl w:val="0"/>
+          <w:lang w:val="fr-FR"/>
+        </w:rPr>
+        <w:t>è</w:t>
+      </w:r>
+      <w:r>
+        <w:rPr>
+          <w:rStyle w:val="Aucune"/>
+          <w:rFonts w:cs="Arial Unicode MS" w:eastAsia="Arial Unicode MS"/>
+          <w:i w:val="1"/>
+          <w:iCs w:val="1"/>
+          <w:color w:val="525252"/>
+          <w:u w:color="525252"/>
+          <w:rtl w:val="0"/>
+          <w:lang w:val="fr-FR"/>
+        </w:rPr>
+        <w:t>s de votre employeur, il faut l'</w:t>
+      </w:r>
+      <w:r>
+        <w:rPr>
+          <w:rStyle w:val="Aucune"/>
+          <w:rFonts w:cs="Arial Unicode MS" w:eastAsia="Arial Unicode MS" w:hint="default"/>
+          <w:i w:val="1"/>
+          <w:iCs w:val="1"/>
+          <w:color w:val="525252"/>
+          <w:u w:color="525252"/>
+          <w:rtl w:val="0"/>
+          <w:lang w:val="fr-FR"/>
+        </w:rPr>
+        <w:t>é</w:t>
+      </w:r>
+      <w:r>
+        <w:rPr>
+          <w:rStyle w:val="Aucune"/>
+          <w:rFonts w:cs="Arial Unicode MS" w:eastAsia="Arial Unicode MS"/>
+          <w:i w:val="1"/>
+          <w:iCs w:val="1"/>
+          <w:color w:val="525252"/>
+          <w:u w:color="525252"/>
+          <w:rtl w:val="0"/>
+          <w:lang w:val="fr-FR"/>
+        </w:rPr>
+        <w:t>voquer explicitement dans le courrier adress</w:t>
+      </w:r>
+      <w:r>
+        <w:rPr>
+          <w:rStyle w:val="Aucune"/>
+          <w:rFonts w:cs="Arial Unicode MS" w:eastAsia="Arial Unicode MS" w:hint="default"/>
+          <w:i w:val="1"/>
+          <w:iCs w:val="1"/>
+          <w:color w:val="525252"/>
+          <w:u w:color="525252"/>
+          <w:rtl w:val="0"/>
+          <w:lang w:val="fr-FR"/>
+        </w:rPr>
+        <w:t xml:space="preserve">é à </w:t>
+      </w:r>
+      <w:r>
+        <w:rPr>
+          <w:rStyle w:val="Aucune"/>
+          <w:rFonts w:cs="Arial Unicode MS" w:eastAsia="Arial Unicode MS"/>
+          <w:i w:val="1"/>
+          <w:iCs w:val="1"/>
+          <w:color w:val="525252"/>
+          <w:u w:color="525252"/>
+          <w:rtl w:val="0"/>
+          <w:lang w:val="fr-FR"/>
+        </w:rPr>
+        <w:t>l'employeur)</w:t>
       </w:r>
     </w:p>
     <w:p>
       <w:pPr>
-        <w:pStyle w:val="Corps"/>
-      </w:pPr>
-      <w:r>
-        <w:rPr>
+        <w:pStyle w:val="Corps A"/>
+      </w:pPr>
+      <w:r>
+        <w:rPr>
+          <w:rStyle w:val="Aucune"/>
+          <w:rFonts w:cs="Arial Unicode MS" w:eastAsia="Arial Unicode MS"/>
           <w:rtl w:val="0"/>
           <w:lang w:val="fr-FR"/>
         </w:rPr>
@@ -2586,6 +3084,8 @@
       </w:r>
       <w:r>
         <w:rPr>
+          <w:rStyle w:val="Aucune"/>
+          <w:rFonts w:cs="Arial Unicode MS" w:eastAsia="Arial Unicode MS" w:hint="default"/>
           <w:rtl w:val="0"/>
           <w:lang w:val="fr-FR"/>
         </w:rPr>
@@ -2593,35 +3093,35 @@
       </w:r>
       <w:r>
         <w:rPr>
+          <w:rFonts w:cs="Arial Unicode MS" w:eastAsia="Arial Unicode MS"/>
           <w:rtl w:val="0"/>
         </w:rPr>
         <w:t>l</w:t>
       </w:r>
       <w:r>
         <w:rPr>
+          <w:rFonts w:cs="Arial Unicode MS" w:eastAsia="Arial Unicode MS" w:hint="default"/>
           <w:rtl w:val="0"/>
         </w:rPr>
         <w:t>’</w:t>
       </w:r>
       <w:r>
         <w:rPr>
-          <w:rtl w:val="0"/>
-          <w:lang w:val="fr-FR"/>
-        </w:rPr>
-        <w:t>Inspection du Travail</w:t>
-      </w:r>
-      <w:r>
-        <w:rPr>
-          <w:rtl w:val="0"/>
-          <w:lang w:val="fr-FR"/>
-        </w:rPr>
-        <w:t xml:space="preserve">, </w:t>
-      </w:r>
-      <w:r>
-        <w:rPr>
-          <w:i w:val="1"/>
-          <w:iCs w:val="1"/>
-          <w:color w:val="3f6797"/>
+          <w:rStyle w:val="Aucune"/>
+          <w:rFonts w:cs="Arial Unicode MS" w:eastAsia="Arial Unicode MS"/>
+          <w:rtl w:val="0"/>
+          <w:lang w:val="fr-FR"/>
+        </w:rPr>
+        <w:t xml:space="preserve">Inspection du Travail, </w:t>
+      </w:r>
+      <w:r>
+        <w:rPr>
+          <w:rStyle w:val="Aucune"/>
+          <w:rFonts w:cs="Arial Unicode MS" w:eastAsia="Arial Unicode MS" w:hint="default"/>
+          <w:i w:val="1"/>
+          <w:iCs w:val="1"/>
+          <w:color w:val="3f6797"/>
+          <w:u w:color="3f6797"/>
           <w:rtl w:val="0"/>
           <w:lang w:val="fr-FR"/>
         </w:rPr>
@@ -2629,9 +3129,12 @@
       </w:r>
       <w:r>
         <w:rPr>
-          <w:i w:val="1"/>
-          <w:iCs w:val="1"/>
-          <w:color w:val="3f6797"/>
+          <w:rStyle w:val="Aucune"/>
+          <w:rFonts w:cs="Arial Unicode MS" w:eastAsia="Arial Unicode MS"/>
+          <w:i w:val="1"/>
+          <w:iCs w:val="1"/>
+          <w:color w:val="3f6797"/>
+          <w:u w:color="3f6797"/>
           <w:rtl w:val="0"/>
           <w:lang w:val="fr-FR"/>
         </w:rPr>
@@ -2639,9 +3142,12 @@
       </w:r>
       <w:r>
         <w:rPr>
-          <w:i w:val="1"/>
-          <w:iCs w:val="1"/>
-          <w:color w:val="3f6797"/>
+          <w:rStyle w:val="Aucune"/>
+          <w:rFonts w:cs="Arial Unicode MS" w:eastAsia="Arial Unicode MS" w:hint="default"/>
+          <w:i w:val="1"/>
+          <w:iCs w:val="1"/>
+          <w:color w:val="3f6797"/>
+          <w:u w:color="3f6797"/>
           <w:rtl w:val="0"/>
           <w:lang w:val="fr-FR"/>
         </w:rPr>
@@ -2649,9 +3155,12 @@
       </w:r>
       <w:r>
         <w:rPr>
-          <w:i w:val="1"/>
-          <w:iCs w:val="1"/>
-          <w:color w:val="3f6797"/>
+          <w:rStyle w:val="Aucune"/>
+          <w:rFonts w:cs="Arial Unicode MS" w:eastAsia="Arial Unicode MS"/>
+          <w:i w:val="1"/>
+          <w:iCs w:val="1"/>
+          <w:color w:val="3f6797"/>
+          <w:u w:color="3f6797"/>
           <w:rtl w:val="0"/>
           <w:lang w:val="fr-FR"/>
         </w:rPr>
@@ -2659,9 +3168,12 @@
       </w:r>
       <w:r>
         <w:rPr>
-          <w:i w:val="1"/>
-          <w:iCs w:val="1"/>
-          <w:color w:val="3f6797"/>
+          <w:rStyle w:val="Aucune"/>
+          <w:rFonts w:cs="Arial Unicode MS" w:eastAsia="Arial Unicode MS" w:hint="default"/>
+          <w:i w:val="1"/>
+          <w:iCs w:val="1"/>
+          <w:color w:val="3f6797"/>
+          <w:u w:color="3f6797"/>
           <w:rtl w:val="0"/>
           <w:lang w:val="fr-FR"/>
         </w:rPr>
@@ -2669,6 +3181,7 @@
       </w:r>
       <w:r>
         <w:rPr>
+          <w:rFonts w:cs="Arial Unicode MS" w:eastAsia="Arial Unicode MS"/>
           <w:rtl w:val="0"/>
         </w:rPr>
         <w:t>.</w:t>
@@ -2676,15 +3189,17 @@
     </w:p>
     <w:p>
       <w:pPr>
-        <w:pStyle w:val="Corps"/>
+        <w:pStyle w:val="Corps A"/>
       </w:pPr>
     </w:p>
     <w:p>
       <w:pPr>
-        <w:pStyle w:val="Corps"/>
-      </w:pPr>
-      <w:r>
-        <w:rPr>
+        <w:pStyle w:val="Corps A"/>
+      </w:pPr>
+      <w:r>
+        <w:rPr>
+          <w:rStyle w:val="Aucune"/>
+          <w:rFonts w:cs="Arial Unicode MS" w:eastAsia="Arial Unicode MS"/>
           <w:rtl w:val="0"/>
           <w:lang w:val="fr-FR"/>
         </w:rPr>
@@ -2692,6 +3207,8 @@
       </w:r>
       <w:r>
         <w:rPr>
+          <w:rStyle w:val="Aucune"/>
+          <w:rFonts w:cs="Arial Unicode MS" w:eastAsia="Arial Unicode MS" w:hint="default"/>
           <w:rtl w:val="0"/>
           <w:lang w:val="fr-FR"/>
         </w:rPr>
@@ -2699,6 +3216,8 @@
       </w:r>
       <w:r>
         <w:rPr>
+          <w:rStyle w:val="Aucune"/>
+          <w:rFonts w:cs="Arial Unicode MS" w:eastAsia="Arial Unicode MS"/>
           <w:rtl w:val="0"/>
           <w:lang w:val="fr-FR"/>
         </w:rPr>
@@ -2706,6 +3225,8 @@
       </w:r>
       <w:r>
         <w:rPr>
+          <w:rStyle w:val="Aucune"/>
+          <w:rFonts w:cs="Arial Unicode MS" w:eastAsia="Arial Unicode MS" w:hint="default"/>
           <w:rtl w:val="0"/>
           <w:lang w:val="fr-FR"/>
         </w:rPr>
@@ -2713,6 +3234,8 @@
       </w:r>
       <w:r>
         <w:rPr>
+          <w:rStyle w:val="Aucune"/>
+          <w:rFonts w:cs="Arial Unicode MS" w:eastAsia="Arial Unicode MS"/>
           <w:rtl w:val="0"/>
           <w:lang w:val="fr-FR"/>
         </w:rPr>
@@ -2720,6 +3243,8 @@
       </w:r>
       <w:r>
         <w:rPr>
+          <w:rStyle w:val="Aucune"/>
+          <w:rFonts w:cs="Arial Unicode MS" w:eastAsia="Arial Unicode MS" w:hint="default"/>
           <w:rtl w:val="0"/>
           <w:lang w:val="fr-FR"/>
         </w:rPr>
@@ -2727,6 +3252,8 @@
       </w:r>
       <w:r>
         <w:rPr>
+          <w:rStyle w:val="Aucune"/>
+          <w:rFonts w:cs="Arial Unicode MS" w:eastAsia="Arial Unicode MS"/>
           <w:rtl w:val="0"/>
           <w:lang w:val="it-IT"/>
         </w:rPr>
@@ -2756,6 +3283,7 @@
       </w:pPr>
       <w:r>
         <w:rPr>
+          <w:rStyle w:val="Aucune"/>
           <w:color w:val="3f6797"/>
           <w:u w:color="3f6797"/>
           <w:rtl w:val="0"/>
@@ -2765,6 +3293,7 @@
       </w:r>
       <w:r>
         <w:rPr>
+          <w:rStyle w:val="Aucune"/>
           <w:color w:val="3f6797"/>
           <w:u w:color="3f6797"/>
           <w:rtl w:val="0"/>
@@ -2774,6 +3303,7 @@
       </w:r>
       <w:r>
         <w:rPr>
+          <w:rStyle w:val="Aucune"/>
           <w:color w:val="3f6797"/>
           <w:u w:color="3f6797"/>
           <w:rtl w:val="0"/>
@@ -2783,6 +3313,7 @@
       </w:r>
       <w:r>
         <w:rPr>
+          <w:rStyle w:val="Aucune"/>
           <w:color w:val="3f6797"/>
           <w:u w:color="3f6797"/>
           <w:rtl w:val="0"/>
@@ -2792,6 +3323,7 @@
       </w:r>
       <w:r>
         <w:rPr>
+          <w:rStyle w:val="Aucune"/>
           <w:color w:val="3f6797"/>
           <w:u w:color="3f6797"/>
           <w:rtl w:val="0"/>
@@ -2801,6 +3333,7 @@
       </w:r>
       <w:r>
         <w:rPr>
+          <w:rStyle w:val="Aucune"/>
           <w:color w:val="3f6797"/>
           <w:u w:color="3f6797"/>
           <w:rtl w:val="0"/>
@@ -2810,6 +3343,7 @@
       </w:r>
       <w:r>
         <w:rPr>
+          <w:rStyle w:val="Aucune"/>
           <w:color w:val="3f6797"/>
           <w:u w:color="3f6797"/>
           <w:rtl w:val="0"/>
@@ -2819,6 +3353,7 @@
       </w:r>
       <w:r>
         <w:rPr>
+          <w:rStyle w:val="Aucune"/>
           <w:rtl w:val="0"/>
           <w:lang w:val="en-US"/>
         </w:rPr>
@@ -2826,6 +3361,7 @@
       </w:r>
       <w:r>
         <w:rPr>
+          <w:rStyle w:val="Aucune"/>
           <w:color w:val="3f6797"/>
           <w:u w:color="3f6797"/>
           <w:rtl w:val="0"/>
@@ -2835,6 +3371,7 @@
       </w:r>
       <w:r>
         <w:rPr>
+          <w:rStyle w:val="Aucune"/>
           <w:color w:val="3f6797"/>
           <w:u w:color="3f6797"/>
           <w:rtl w:val="0"/>
@@ -2844,6 +3381,7 @@
       </w:r>
       <w:r>
         <w:rPr>
+          <w:rStyle w:val="Aucune"/>
           <w:color w:val="3f6797"/>
           <w:u w:color="3f6797"/>
           <w:rtl w:val="0"/>
@@ -2853,6 +3391,7 @@
       </w:r>
       <w:r>
         <w:rPr>
+          <w:rStyle w:val="Aucune"/>
           <w:color w:val="3f6797"/>
           <w:u w:color="3f6797"/>
           <w:rtl w:val="0"/>
@@ -2862,6 +3401,7 @@
       </w:r>
       <w:r>
         <w:rPr>
+          <w:rStyle w:val="Aucune"/>
           <w:color w:val="3f6797"/>
           <w:u w:color="3f6797"/>
           <w:rtl w:val="0"/>
@@ -2871,6 +3411,7 @@
       </w:r>
       <w:r>
         <w:rPr>
+          <w:rStyle w:val="Aucune"/>
           <w:color w:val="3f6797"/>
           <w:u w:color="3f6797"/>
           <w:rtl w:val="0"/>
@@ -2894,7 +3435,8 @@
 <w:ftr xmlns:r="http://schemas.openxmlformats.org/officeDocument/2006/relationships" xmlns:wp="http://schemas.openxmlformats.org/drawingml/2006/wordprocessingDrawing" xmlns:w="http://schemas.openxmlformats.org/wordprocessingml/2006/main" xmlns:w10="urn:schemas-microsoft-com:office:word" xmlns:w14="http://schemas.microsoft.com/office/word/2010/wordml" xmlns:wps="http://schemas.microsoft.com/office/word/2010/wordprocessingShape" xmlns:wpg="http://schemas.microsoft.com/office/word/2010/wordprocessingGroup" xmlns:mc="http://schemas.openxmlformats.org/markup-compatibility/2006" xmlns:v="urn:schemas-microsoft-com:vml" xmlns:o="urn:schemas-microsoft-com:office:office" xmlns:m="http://schemas.openxmlformats.org/officeDocument/2006/math" mc:Ignorable="w14">
   <w:p>
     <w:pPr>
-      <w:pStyle w:val="Corps"/>
+      <w:pStyle w:val="En-tête, pied de page"/>
+      <w:bidi w:val="0"/>
     </w:pPr>
     <w:r/>
   </w:p>
@@ -2905,7 +3447,8 @@
 <w:hdr xmlns:r="http://schemas.openxmlformats.org/officeDocument/2006/relationships" xmlns:wp="http://schemas.openxmlformats.org/drawingml/2006/wordprocessingDrawing" xmlns:w="http://schemas.openxmlformats.org/wordprocessingml/2006/main" xmlns:w10="urn:schemas-microsoft-com:office:word" xmlns:w14="http://schemas.microsoft.com/office/word/2010/wordml" xmlns:wps="http://schemas.microsoft.com/office/word/2010/wordprocessingShape" xmlns:wpg="http://schemas.microsoft.com/office/word/2010/wordprocessingGroup" xmlns:mc="http://schemas.openxmlformats.org/markup-compatibility/2006" xmlns:v="urn:schemas-microsoft-com:vml" xmlns:o="urn:schemas-microsoft-com:office:office" xmlns:m="http://schemas.openxmlformats.org/officeDocument/2006/math" mc:Ignorable="w14">
   <w:p>
     <w:pPr>
-      <w:pStyle w:val="Corps"/>
+      <w:pStyle w:val="En-tête, pied de page"/>
+      <w:bidi w:val="0"/>
     </w:pPr>
     <w:r/>
   </w:p>
@@ -2931,7 +3474,11 @@
         <w:ind w:left="189" w:hanging="189"/>
       </w:pPr>
       <w:rPr>
-        <w:rFonts w:hAnsi="Arial Unicode MS"/>
+        <w:rFonts w:ascii="Times New Roman" w:cs="Times New Roman" w:hAnsi="Times New Roman" w:eastAsia="Times New Roman"/>
+        <w:b w:val="0"/>
+        <w:bCs w:val="0"/>
+        <w:i w:val="0"/>
+        <w:iCs w:val="0"/>
         <w:caps w:val="0"/>
         <w:smallCaps w:val="0"/>
         <w:strike w:val="0"/>
@@ -2957,7 +3504,11 @@
         <w:ind w:left="789" w:hanging="189"/>
       </w:pPr>
       <w:rPr>
-        <w:rFonts w:hAnsi="Arial Unicode MS"/>
+        <w:rFonts w:ascii="Times New Roman" w:cs="Times New Roman" w:hAnsi="Times New Roman" w:eastAsia="Times New Roman"/>
+        <w:b w:val="0"/>
+        <w:bCs w:val="0"/>
+        <w:i w:val="0"/>
+        <w:iCs w:val="0"/>
         <w:caps w:val="0"/>
         <w:smallCaps w:val="0"/>
         <w:strike w:val="0"/>
@@ -2983,7 +3534,11 @@
         <w:ind w:left="1389" w:hanging="189"/>
       </w:pPr>
       <w:rPr>
-        <w:rFonts w:hAnsi="Arial Unicode MS"/>
+        <w:rFonts w:ascii="Times New Roman" w:cs="Times New Roman" w:hAnsi="Times New Roman" w:eastAsia="Times New Roman"/>
+        <w:b w:val="0"/>
+        <w:bCs w:val="0"/>
+        <w:i w:val="0"/>
+        <w:iCs w:val="0"/>
         <w:caps w:val="0"/>
         <w:smallCaps w:val="0"/>
         <w:strike w:val="0"/>
@@ -3009,7 +3564,11 @@
         <w:ind w:left="1989" w:hanging="189"/>
       </w:pPr>
       <w:rPr>
-        <w:rFonts w:hAnsi="Arial Unicode MS"/>
+        <w:rFonts w:ascii="Times New Roman" w:cs="Times New Roman" w:hAnsi="Times New Roman" w:eastAsia="Times New Roman"/>
+        <w:b w:val="0"/>
+        <w:bCs w:val="0"/>
+        <w:i w:val="0"/>
+        <w:iCs w:val="0"/>
         <w:caps w:val="0"/>
         <w:smallCaps w:val="0"/>
         <w:strike w:val="0"/>
@@ -3035,7 +3594,11 @@
         <w:ind w:left="2589" w:hanging="189"/>
       </w:pPr>
       <w:rPr>
-        <w:rFonts w:hAnsi="Arial Unicode MS"/>
+        <w:rFonts w:ascii="Times New Roman" w:cs="Times New Roman" w:hAnsi="Times New Roman" w:eastAsia="Times New Roman"/>
+        <w:b w:val="0"/>
+        <w:bCs w:val="0"/>
+        <w:i w:val="0"/>
+        <w:iCs w:val="0"/>
         <w:caps w:val="0"/>
         <w:smallCaps w:val="0"/>
         <w:strike w:val="0"/>
@@ -3061,7 +3624,11 @@
         <w:ind w:left="3189" w:hanging="189"/>
       </w:pPr>
       <w:rPr>
-        <w:rFonts w:hAnsi="Arial Unicode MS"/>
+        <w:rFonts w:ascii="Times New Roman" w:cs="Times New Roman" w:hAnsi="Times New Roman" w:eastAsia="Times New Roman"/>
+        <w:b w:val="0"/>
+        <w:bCs w:val="0"/>
+        <w:i w:val="0"/>
+        <w:iCs w:val="0"/>
         <w:caps w:val="0"/>
         <w:smallCaps w:val="0"/>
         <w:strike w:val="0"/>
@@ -3087,7 +3654,11 @@
         <w:ind w:left="3789" w:hanging="189"/>
       </w:pPr>
       <w:rPr>
-        <w:rFonts w:hAnsi="Arial Unicode MS"/>
+        <w:rFonts w:ascii="Times New Roman" w:cs="Times New Roman" w:hAnsi="Times New Roman" w:eastAsia="Times New Roman"/>
+        <w:b w:val="0"/>
+        <w:bCs w:val="0"/>
+        <w:i w:val="0"/>
+        <w:iCs w:val="0"/>
         <w:caps w:val="0"/>
         <w:smallCaps w:val="0"/>
         <w:strike w:val="0"/>
@@ -3113,7 +3684,11 @@
         <w:ind w:left="4389" w:hanging="189"/>
       </w:pPr>
       <w:rPr>
-        <w:rFonts w:hAnsi="Arial Unicode MS"/>
+        <w:rFonts w:ascii="Times New Roman" w:cs="Times New Roman" w:hAnsi="Times New Roman" w:eastAsia="Times New Roman"/>
+        <w:b w:val="0"/>
+        <w:bCs w:val="0"/>
+        <w:i w:val="0"/>
+        <w:iCs w:val="0"/>
         <w:caps w:val="0"/>
         <w:smallCaps w:val="0"/>
         <w:strike w:val="0"/>
@@ -3139,7 +3714,11 @@
         <w:ind w:left="4989" w:hanging="189"/>
       </w:pPr>
       <w:rPr>
-        <w:rFonts w:hAnsi="Arial Unicode MS"/>
+        <w:rFonts w:ascii="Times New Roman" w:cs="Times New Roman" w:hAnsi="Times New Roman" w:eastAsia="Times New Roman"/>
+        <w:b w:val="0"/>
+        <w:bCs w:val="0"/>
+        <w:i w:val="0"/>
+        <w:iCs w:val="0"/>
         <w:caps w:val="0"/>
         <w:smallCaps w:val="0"/>
         <w:strike w:val="0"/>
@@ -3272,15 +3851,18 @@
     <w:next w:val="No List"/>
     <w:pPr/>
   </w:style>
-  <w:style w:type="paragraph" w:styleId="Corps">
-    <w:name w:val="Corps"/>
-    <w:next w:val="Corps"/>
+  <w:style w:type="paragraph" w:styleId="En-tête, pied de page">
+    <w:name w:val="En-tête"/>
+    <w:next w:val="En-tête, pied de page"/>
     <w:pPr>
       <w:keepNext w:val="0"/>
       <w:keepLines w:val="0"/>
       <w:pageBreakBefore w:val="0"/>
       <w:widowControl w:val="1"/>
       <w:shd w:val="clear" w:color="auto" w:fill="auto"/>
+      <w:tabs>
+        <w:tab w:val="right" w:pos="9020"/>
+      </w:tabs>
       <w:suppressAutoHyphens w:val="0"/>
       <w:bidi w:val="0"/>
       <w:spacing w:before="0" w:after="0" w:line="240" w:lineRule="auto"/>
@@ -3289,7 +3871,7 @@
       <w:outlineLvl w:val="9"/>
     </w:pPr>
     <w:rPr>
-      <w:rFonts w:ascii="Times New Roman" w:cs="Arial Unicode MS" w:hAnsi="Times New Roman" w:eastAsia="Arial Unicode MS"/>
+      <w:rFonts w:ascii="Helvetica Neue" w:cs="Arial Unicode MS" w:hAnsi="Helvetica Neue" w:eastAsia="Arial Unicode MS"/>
       <w:b w:val="0"/>
       <w:bCs w:val="0"/>
       <w:i w:val="0"/>
@@ -3305,7 +3887,7 @@
       <w:position w:val="0"/>
       <w:sz w:val="24"/>
       <w:szCs w:val="24"/>
-      <w:u w:val="none" w:color="000000"/>
+      <w:u w:val="none"/>
       <w:vertAlign w:val="baseline"/>
     </w:rPr>
   </w:style>
@@ -3342,6 +3924,46 @@
       <w:position w:val="0"/>
       <w:sz w:val="22"/>
       <w:szCs w:val="22"/>
+      <w:u w:val="none" w:color="000000"/>
+      <w:vertAlign w:val="baseline"/>
+    </w:rPr>
+  </w:style>
+  <w:style w:type="character" w:styleId="Aucune">
+    <w:name w:val="Aucune"/>
+  </w:style>
+  <w:style w:type="paragraph" w:styleId="Corps A">
+    <w:name w:val="Corps A"/>
+    <w:next w:val="Corps A"/>
+    <w:pPr>
+      <w:keepNext w:val="0"/>
+      <w:keepLines w:val="0"/>
+      <w:pageBreakBefore w:val="0"/>
+      <w:widowControl w:val="1"/>
+      <w:shd w:val="clear" w:color="auto" w:fill="auto"/>
+      <w:suppressAutoHyphens w:val="0"/>
+      <w:bidi w:val="0"/>
+      <w:spacing w:before="0" w:after="0" w:line="240" w:lineRule="auto"/>
+      <w:ind w:left="0" w:right="0" w:firstLine="0"/>
+      <w:jc w:val="left"/>
+      <w:outlineLvl w:val="9"/>
+    </w:pPr>
+    <w:rPr>
+      <w:rFonts w:ascii="Times New Roman" w:cs="Times New Roman" w:hAnsi="Times New Roman" w:eastAsia="Times New Roman"/>
+      <w:b w:val="0"/>
+      <w:bCs w:val="0"/>
+      <w:i w:val="0"/>
+      <w:iCs w:val="0"/>
+      <w:caps w:val="0"/>
+      <w:smallCaps w:val="0"/>
+      <w:strike w:val="0"/>
+      <w:dstrike w:val="0"/>
+      <w:outline w:val="0"/>
+      <w:color w:val="000000"/>
+      <w:spacing w:val="0"/>
+      <w:kern w:val="0"/>
+      <w:position w:val="0"/>
+      <w:sz w:val="24"/>
+      <w:szCs w:val="24"/>
       <w:u w:val="none" w:color="000000"/>
       <w:vertAlign w:val="baseline"/>
     </w:rPr>
@@ -3386,7 +4008,7 @@
   </w:style>
   <w:style w:type="paragraph" w:styleId="info">
     <w:name w:val="info"/>
-    <w:next w:val="Corps"/>
+    <w:next w:val="Corps A"/>
     <w:pPr>
       <w:keepNext w:val="1"/>
       <w:keepLines w:val="0"/>
@@ -3398,7 +4020,7 @@
       <w:spacing w:before="0" w:after="0" w:line="240" w:lineRule="auto"/>
       <w:ind w:left="0" w:right="0" w:firstLine="0"/>
       <w:jc w:val="center"/>
-      <w:outlineLvl w:val="1"/>
+      <w:outlineLvl w:val="0"/>
     </w:pPr>
     <w:rPr>
       <w:rFonts w:ascii="Arial" w:cs="Arial Unicode MS" w:hAnsi="Arial" w:eastAsia="Arial Unicode MS"/>
@@ -3417,7 +4039,7 @@
       <w:position w:val="0"/>
       <w:sz w:val="24"/>
       <w:szCs w:val="24"/>
-      <w:u w:val="none"/>
+      <w:u w:val="none" w:color="000000"/>
       <w:vertAlign w:val="baseline"/>
       <w:lang w:val="fr-FR"/>
     </w:rPr>
@@ -3431,26 +4053,12 @@
       <w:pageBreakBefore w:val="0"/>
       <w:widowControl w:val="1"/>
       <w:shd w:val="clear" w:color="auto" w:fill="auto"/>
-      <w:tabs>
-        <w:tab w:val="left" w:pos="720"/>
-        <w:tab w:val="left" w:pos="1440"/>
-        <w:tab w:val="left" w:pos="2160"/>
-        <w:tab w:val="left" w:pos="2880"/>
-        <w:tab w:val="left" w:pos="3600"/>
-        <w:tab w:val="left" w:pos="4320"/>
-        <w:tab w:val="left" w:pos="5040"/>
-        <w:tab w:val="left" w:pos="5760"/>
-        <w:tab w:val="left" w:pos="6480"/>
-        <w:tab w:val="left" w:pos="7200"/>
-        <w:tab w:val="left" w:pos="7920"/>
-        <w:tab w:val="left" w:pos="8566"/>
-      </w:tabs>
       <w:suppressAutoHyphens w:val="0"/>
       <w:bidi w:val="0"/>
       <w:spacing w:before="0" w:after="0" w:line="240" w:lineRule="auto"/>
       <w:ind w:left="0" w:right="0" w:firstLine="0"/>
       <w:jc w:val="left"/>
-      <w:outlineLvl w:val="1"/>
+      <w:outlineLvl w:val="9"/>
     </w:pPr>
     <w:rPr>
       <w:rFonts w:ascii="Helvetica Neue" w:cs="Arial Unicode MS" w:hAnsi="Helvetica Neue" w:eastAsia="Arial Unicode MS"/>
@@ -3467,9 +4075,47 @@
       <w:spacing w:val="0"/>
       <w:kern w:val="0"/>
       <w:position w:val="0"/>
-      <w:sz w:val="32"/>
-      <w:szCs w:val="32"/>
+      <w:sz w:val="60"/>
+      <w:szCs w:val="60"/>
       <w:u w:val="none"/>
+      <w:vertAlign w:val="baseline"/>
+      <w:lang w:val="fr-FR"/>
+    </w:rPr>
+  </w:style>
+  <w:style w:type="paragraph" w:styleId="Corps">
+    <w:name w:val="Corps"/>
+    <w:next w:val="Corps"/>
+    <w:pPr>
+      <w:keepNext w:val="0"/>
+      <w:keepLines w:val="0"/>
+      <w:pageBreakBefore w:val="0"/>
+      <w:widowControl w:val="1"/>
+      <w:shd w:val="clear" w:color="auto" w:fill="auto"/>
+      <w:suppressAutoHyphens w:val="0"/>
+      <w:bidi w:val="0"/>
+      <w:spacing w:before="0" w:after="0" w:line="240" w:lineRule="auto"/>
+      <w:ind w:left="0" w:right="0" w:firstLine="0"/>
+      <w:jc w:val="left"/>
+      <w:outlineLvl w:val="9"/>
+    </w:pPr>
+    <w:rPr>
+      <w:rFonts w:ascii="Times New Roman" w:cs="Arial Unicode MS" w:hAnsi="Times New Roman" w:eastAsia="Arial Unicode MS"/>
+      <w:b w:val="0"/>
+      <w:bCs w:val="0"/>
+      <w:i w:val="0"/>
+      <w:iCs w:val="0"/>
+      <w:caps w:val="0"/>
+      <w:smallCaps w:val="0"/>
+      <w:strike w:val="0"/>
+      <w:dstrike w:val="0"/>
+      <w:outline w:val="0"/>
+      <w:color w:val="000000"/>
+      <w:spacing w:val="0"/>
+      <w:kern w:val="0"/>
+      <w:position w:val="0"/>
+      <w:sz w:val="24"/>
+      <w:szCs w:val="24"/>
+      <w:u w:val="none" w:color="000000"/>
       <w:vertAlign w:val="baseline"/>
       <w:lang w:val="fr-FR"/>
     </w:rPr>
@@ -3571,9 +4217,9 @@
         <a:cs typeface="Helvetica Neue"/>
       </a:majorFont>
       <a:minorFont>
-        <a:latin typeface="Arial"/>
-        <a:ea typeface="Arial"/>
-        <a:cs typeface="Arial"/>
+        <a:latin typeface="Helvetica Neue"/>
+        <a:ea typeface="Helvetica Neue"/>
+        <a:cs typeface="Helvetica Neue"/>
       </a:minorFont>
     </a:fontScheme>
     <a:fmtScheme name="Thème Office">
@@ -3754,7 +4400,7 @@
         <a:spAutoFit/>
       </a:bodyPr>
       <a:lstStyle>
-        <a:defPPr marL="0" marR="0" indent="0" algn="l" defTabSz="449580" rtl="0" fontAlgn="auto" latinLnBrk="0" hangingPunct="0">
+        <a:defPPr marL="0" marR="0" indent="0" algn="l" defTabSz="914400" rtl="0" fontAlgn="auto" latinLnBrk="0" hangingPunct="0">
           <a:lnSpc>
             <a:spcPct val="100000"/>
           </a:lnSpc>
@@ -3769,7 +4415,7 @@
           <a:buFontTx/>
           <a:buNone/>
           <a:tabLst/>
-          <a:defRPr b="0" baseline="0" cap="none" i="0" spc="0" strike="noStrike" sz="1200" u="none" kumimoji="0" normalizeH="0">
+          <a:defRPr b="0" baseline="0" cap="none" i="0" spc="0" strike="noStrike" sz="1800" u="none" kumimoji="0" normalizeH="0">
             <a:ln>
               <a:noFill/>
             </a:ln>
@@ -3777,15 +4423,11 @@
               <a:srgbClr val="000000"/>
             </a:solidFill>
             <a:effectLst/>
-            <a:uFill>
-              <a:solidFill>
-                <a:srgbClr val="000000"/>
-              </a:solidFill>
-            </a:uFill>
-            <a:latin typeface="Times New Roman"/>
-            <a:ea typeface="Times New Roman"/>
-            <a:cs typeface="Times New Roman"/>
-            <a:sym typeface="Times New Roman"/>
+            <a:uFillTx/>
+            <a:latin typeface="+mn-lt"/>
+            <a:ea typeface="+mn-ea"/>
+            <a:cs typeface="+mn-cs"/>
+            <a:sym typeface="Helvetica Neue"/>
           </a:defRPr>
         </a:defPPr>
         <a:lvl1pPr marL="0" marR="0" indent="0" algn="l" defTabSz="914400" rtl="0" fontAlgn="auto" latinLnBrk="1" hangingPunct="0">
@@ -4335,7 +4977,7 @@
         <a:spAutoFit/>
       </a:bodyPr>
       <a:lstStyle>
-        <a:defPPr marL="0" marR="0" indent="0" algn="l" defTabSz="449580" rtl="0" fontAlgn="auto" latinLnBrk="0" hangingPunct="0">
+        <a:defPPr marL="0" marR="0" indent="0" algn="l" defTabSz="914400" rtl="0" fontAlgn="auto" latinLnBrk="0" hangingPunct="0">
           <a:lnSpc>
             <a:spcPct val="100000"/>
           </a:lnSpc>
@@ -4350,7 +4992,7 @@
           <a:buFontTx/>
           <a:buNone/>
           <a:tabLst/>
-          <a:defRPr b="0" baseline="0" cap="none" i="0" spc="0" strike="noStrike" sz="1200" u="none" kumimoji="0" normalizeH="0">
+          <a:defRPr b="0" baseline="0" cap="none" i="0" spc="0" strike="noStrike" sz="1800" u="none" kumimoji="0" normalizeH="0">
             <a:ln>
               <a:noFill/>
             </a:ln>
@@ -4358,15 +5000,11 @@
               <a:srgbClr val="000000"/>
             </a:solidFill>
             <a:effectLst/>
-            <a:uFill>
-              <a:solidFill>
-                <a:srgbClr val="000000"/>
-              </a:solidFill>
-            </a:uFill>
-            <a:latin typeface="Times New Roman"/>
-            <a:ea typeface="Times New Roman"/>
-            <a:cs typeface="Times New Roman"/>
-            <a:sym typeface="Times New Roman"/>
+            <a:uFillTx/>
+            <a:latin typeface="+mn-lt"/>
+            <a:ea typeface="+mn-ea"/>
+            <a:cs typeface="+mn-cs"/>
+            <a:sym typeface="Helvetica Neue"/>
           </a:defRPr>
         </a:defPPr>
         <a:lvl1pPr marL="0" marR="0" indent="0" algn="l" defTabSz="914400" rtl="0" fontAlgn="auto" latinLnBrk="1" hangingPunct="0">

</xml_diff>

<commit_message>
feat(data): update courrier harcelement (#780)
</commit_message>
<xml_diff>
--- a/packages/code-du-travail-data/dataset/courrier-type/docx/signalement-harcelement.docx
+++ b/packages/code-du-travail-data/dataset/courrier-type/docx/signalement-harcelement.docx
@@ -1,7 +1,6 @@
 
 <file path=word/document.xml><?xml version="1.0" encoding="utf-8"?>
 <w:document xmlns:r="http://schemas.openxmlformats.org/officeDocument/2006/relationships" xmlns:wp="http://schemas.openxmlformats.org/drawingml/2006/wordprocessingDrawing" xmlns:w="http://schemas.openxmlformats.org/wordprocessingml/2006/main" xmlns:w10="urn:schemas-microsoft-com:office:word" xmlns:w14="http://schemas.microsoft.com/office/word/2010/wordml" xmlns:wps="http://schemas.microsoft.com/office/word/2010/wordprocessingShape" xmlns:wpg="http://schemas.microsoft.com/office/word/2010/wordprocessingGroup" xmlns:mc="http://schemas.openxmlformats.org/markup-compatibility/2006" xmlns:v="urn:schemas-microsoft-com:vml" xmlns:o="urn:schemas-microsoft-com:office:office" xmlns:m="http://schemas.openxmlformats.org/officeDocument/2006/math" mc:Ignorable="w14">
-  <w:background w:color="FFFFFF"/>
   <w:body>
     <w:p>
       <w:pPr>
@@ -10,6 +9,7 @@
       </w:pPr>
       <w:r>
         <w:rPr>
+          <w:rStyle w:val="Aucune"/>
           <w:color w:val="3f6797"/>
           <w:u w:color="3f6797"/>
           <w:rtl w:val="0"/>
@@ -18,6 +18,7 @@
       </w:r>
       <w:r>
         <w:rPr>
+          <w:rStyle w:val="Aucune"/>
           <w:color w:val="3f6797"/>
           <w:u w:color="3f6797"/>
           <w:rtl w:val="0"/>
@@ -27,6 +28,7 @@
       </w:r>
       <w:r>
         <w:rPr>
+          <w:rStyle w:val="Aucune"/>
           <w:color w:val="3f6797"/>
           <w:u w:color="3f6797"/>
           <w:rtl w:val="0"/>
@@ -35,6 +37,7 @@
       </w:r>
       <w:r>
         <w:rPr>
+          <w:rStyle w:val="Aucune"/>
           <w:color w:val="3f6797"/>
           <w:u w:color="3f6797"/>
           <w:rtl w:val="0"/>
@@ -44,6 +47,7 @@
       </w:r>
       <w:r>
         <w:rPr>
+          <w:rStyle w:val="Aucune"/>
           <w:color w:val="3f6797"/>
           <w:u w:color="3f6797"/>
           <w:rtl w:val="0"/>
@@ -52,6 +56,7 @@
       </w:r>
       <w:r>
         <w:rPr>
+          <w:rStyle w:val="Aucune"/>
           <w:color w:val="3f6797"/>
           <w:u w:color="3f6797"/>
           <w:rtl w:val="0"/>
@@ -61,6 +66,7 @@
       </w:r>
       <w:r>
         <w:rPr>
+          <w:rStyle w:val="Aucune"/>
           <w:color w:val="3f6797"/>
           <w:u w:color="3f6797"/>
           <w:rtl w:val="0"/>
@@ -76,6 +82,7 @@
       </w:r>
       <w:r>
         <w:rPr>
+          <w:rStyle w:val="Aucune"/>
           <w:color w:val="3f6797"/>
           <w:u w:color="3f6797"/>
           <w:rtl w:val="0"/>
@@ -84,6 +91,7 @@
       </w:r>
       <w:r>
         <w:rPr>
+          <w:rStyle w:val="Aucune"/>
           <w:color w:val="3f6797"/>
           <w:u w:color="3f6797"/>
           <w:rtl w:val="0"/>
@@ -93,6 +101,7 @@
       </w:r>
       <w:r>
         <w:rPr>
+          <w:rStyle w:val="Aucune"/>
           <w:color w:val="3f6797"/>
           <w:u w:color="3f6797"/>
           <w:rtl w:val="0"/>
@@ -101,6 +110,7 @@
       </w:r>
       <w:r>
         <w:rPr>
+          <w:rStyle w:val="Aucune"/>
           <w:color w:val="3f6797"/>
           <w:u w:color="3f6797"/>
           <w:rtl w:val="0"/>
@@ -110,6 +120,7 @@
       </w:r>
       <w:r>
         <w:rPr>
+          <w:rStyle w:val="Aucune"/>
           <w:color w:val="3f6797"/>
           <w:u w:color="3f6797"/>
           <w:rtl w:val="0"/>
@@ -119,6 +130,7 @@
       </w:r>
       <w:r>
         <w:rPr>
+          <w:rStyle w:val="Aucune"/>
           <w:color w:val="3f6797"/>
           <w:u w:color="3f6797"/>
           <w:rtl w:val="0"/>
@@ -131,12 +143,14 @@
         <w:pStyle w:val="expediteur"/>
         <w:spacing w:after="100" w:line="240" w:lineRule="auto"/>
         <w:rPr>
-          <w:color w:val="3f6797"/>
-          <w:u w:color="3f6797"/>
-        </w:rPr>
-      </w:pPr>
-      <w:r>
-        <w:rPr>
+          <w:rStyle w:val="Aucune"/>
+          <w:color w:val="3f6797"/>
+          <w:u w:color="3f6797"/>
+        </w:rPr>
+      </w:pPr>
+      <w:r>
+        <w:rPr>
+          <w:rStyle w:val="Aucune"/>
           <w:color w:val="3f6797"/>
           <w:u w:color="3f6797"/>
           <w:rtl w:val="0"/>
@@ -145,6 +159,7 @@
       </w:r>
       <w:r>
         <w:rPr>
+          <w:rStyle w:val="Aucune"/>
           <w:color w:val="3f6797"/>
           <w:u w:color="3f6797"/>
           <w:rtl w:val="0"/>
@@ -154,6 +169,7 @@
       </w:r>
       <w:r>
         <w:rPr>
+          <w:rStyle w:val="Aucune"/>
           <w:color w:val="3f6797"/>
           <w:u w:color="3f6797"/>
           <w:rtl w:val="0"/>
@@ -163,6 +179,7 @@
       </w:r>
       <w:r>
         <w:rPr>
+          <w:rStyle w:val="Aucune"/>
           <w:color w:val="3f6797"/>
           <w:u w:color="3f6797"/>
           <w:rtl w:val="0"/>
@@ -172,6 +189,7 @@
       </w:r>
       <w:r>
         <w:rPr>
+          <w:rStyle w:val="Aucune"/>
           <w:color w:val="3f6797"/>
           <w:u w:color="3f6797"/>
           <w:rtl w:val="0"/>
@@ -181,8 +199,9 @@
     </w:p>
     <w:p>
       <w:pPr>
-        <w:pStyle w:val="Corps"/>
-        <w:rPr>
+        <w:pStyle w:val="Corps A"/>
+        <w:rPr>
+          <w:rStyle w:val="Aucune"/>
           <w:color w:val="3f6797"/>
           <w:u w:color="3f6797"/>
         </w:rPr>
@@ -190,7 +209,7 @@
     </w:p>
     <w:p>
       <w:pPr>
-        <w:pStyle w:val="Corps"/>
+        <w:pStyle w:val="Corps A"/>
       </w:pPr>
     </w:p>
     <w:p>
@@ -223,6 +242,7 @@
       </w:r>
       <w:r>
         <w:rPr>
+          <w:rStyle w:val="Aucune"/>
           <w:color w:val="3f6797"/>
           <w:u w:color="3f6797"/>
           <w:rtl w:val="0"/>
@@ -232,6 +252,7 @@
       </w:r>
       <w:r>
         <w:rPr>
+          <w:rStyle w:val="Aucune"/>
           <w:color w:val="3f6797"/>
           <w:u w:color="3f6797"/>
           <w:rtl w:val="0"/>
@@ -241,6 +262,7 @@
       </w:r>
       <w:r>
         <w:rPr>
+          <w:rStyle w:val="Aucune"/>
           <w:color w:val="3f6797"/>
           <w:u w:color="3f6797"/>
           <w:rtl w:val="0"/>
@@ -250,6 +272,7 @@
       </w:r>
       <w:r>
         <w:rPr>
+          <w:rStyle w:val="Aucune"/>
           <w:color w:val="3f6797"/>
           <w:u w:color="3f6797"/>
           <w:rtl w:val="0"/>
@@ -259,6 +282,7 @@
       </w:r>
       <w:r>
         <w:rPr>
+          <w:rStyle w:val="Aucune"/>
           <w:color w:val="3f6797"/>
           <w:u w:color="3f6797"/>
           <w:rtl w:val="0"/>
@@ -273,6 +297,7 @@
       </w:pPr>
       <w:r>
         <w:rPr>
+          <w:rStyle w:val="Aucune"/>
           <w:color w:val="3f6797"/>
           <w:u w:color="3f6797"/>
           <w:rtl w:val="0"/>
@@ -282,6 +307,7 @@
       </w:r>
       <w:r>
         <w:rPr>
+          <w:rStyle w:val="Aucune"/>
           <w:color w:val="3f6797"/>
           <w:u w:color="3f6797"/>
           <w:rtl w:val="0"/>
@@ -291,6 +317,7 @@
       </w:r>
       <w:r>
         <w:rPr>
+          <w:rStyle w:val="Aucune"/>
           <w:color w:val="3f6797"/>
           <w:u w:color="3f6797"/>
           <w:rtl w:val="0"/>
@@ -306,6 +333,7 @@
       </w:r>
       <w:r>
         <w:rPr>
+          <w:rStyle w:val="Aucune"/>
           <w:color w:val="3f6797"/>
           <w:u w:color="3f6797"/>
           <w:rtl w:val="0"/>
@@ -315,6 +343,7 @@
       </w:r>
       <w:r>
         <w:rPr>
+          <w:rStyle w:val="Aucune"/>
           <w:color w:val="3f6797"/>
           <w:u w:color="3f6797"/>
           <w:rtl w:val="0"/>
@@ -324,6 +353,7 @@
       </w:r>
       <w:r>
         <w:rPr>
+          <w:rStyle w:val="Aucune"/>
           <w:color w:val="3f6797"/>
           <w:u w:color="3f6797"/>
           <w:rtl w:val="0"/>
@@ -333,6 +363,7 @@
       </w:r>
       <w:r>
         <w:rPr>
+          <w:rStyle w:val="Aucune"/>
           <w:color w:val="3f6797"/>
           <w:u w:color="3f6797"/>
           <w:rtl w:val="0"/>
@@ -342,6 +373,7 @@
       </w:r>
       <w:r>
         <w:rPr>
+          <w:rStyle w:val="Aucune"/>
           <w:color w:val="3f6797"/>
           <w:u w:color="3f6797"/>
           <w:rtl w:val="0"/>
@@ -351,6 +383,7 @@
       </w:r>
       <w:r>
         <w:rPr>
+          <w:rStyle w:val="Aucune"/>
           <w:color w:val="3f6797"/>
           <w:u w:color="3f6797"/>
           <w:rtl w:val="0"/>
@@ -360,6 +393,7 @@
       </w:r>
       <w:r>
         <w:rPr>
+          <w:rStyle w:val="Aucune"/>
           <w:color w:val="3f6797"/>
           <w:u w:color="3f6797"/>
           <w:rtl w:val="0"/>
@@ -375,6 +409,7 @@
       </w:r>
       <w:r>
         <w:rPr>
+          <w:rStyle w:val="Aucune"/>
           <w:color w:val="3f6797"/>
           <w:u w:color="3f6797"/>
           <w:rtl w:val="0"/>
@@ -384,6 +419,7 @@
       </w:r>
       <w:r>
         <w:rPr>
+          <w:rStyle w:val="Aucune"/>
           <w:color w:val="3f6797"/>
           <w:u w:color="3f6797"/>
           <w:rtl w:val="0"/>
@@ -393,6 +429,7 @@
       </w:r>
       <w:r>
         <w:rPr>
+          <w:rStyle w:val="Aucune"/>
           <w:color w:val="3f6797"/>
           <w:u w:color="3f6797"/>
           <w:rtl w:val="0"/>
@@ -402,6 +439,7 @@
       </w:r>
       <w:r>
         <w:rPr>
+          <w:rStyle w:val="Aucune"/>
           <w:color w:val="3f6797"/>
           <w:u w:color="3f6797"/>
           <w:rtl w:val="0"/>
@@ -411,6 +449,7 @@
       </w:r>
       <w:r>
         <w:rPr>
+          <w:rStyle w:val="Aucune"/>
           <w:color w:val="3f6797"/>
           <w:u w:color="3f6797"/>
           <w:rtl w:val="0"/>
@@ -423,12 +462,14 @@
       <w:pPr>
         <w:pStyle w:val="destinataire"/>
         <w:rPr>
-          <w:color w:val="3f6797"/>
-          <w:u w:color="3f6797"/>
-        </w:rPr>
-      </w:pPr>
-      <w:r>
-        <w:rPr>
+          <w:rStyle w:val="Aucune"/>
+          <w:color w:val="3f6797"/>
+          <w:u w:color="3f6797"/>
+        </w:rPr>
+      </w:pPr>
+      <w:r>
+        <w:rPr>
+          <w:rStyle w:val="Aucune"/>
           <w:color w:val="3f6797"/>
           <w:u w:color="3f6797"/>
           <w:rtl w:val="0"/>
@@ -438,6 +479,7 @@
       </w:r>
       <w:r>
         <w:rPr>
+          <w:rStyle w:val="Aucune"/>
           <w:color w:val="3f6797"/>
           <w:u w:color="3f6797"/>
           <w:rtl w:val="0"/>
@@ -447,6 +489,7 @@
       </w:r>
       <w:r>
         <w:rPr>
+          <w:rStyle w:val="Aucune"/>
           <w:color w:val="3f6797"/>
           <w:u w:color="3f6797"/>
           <w:rtl w:val="0"/>
@@ -456,6 +499,7 @@
       </w:r>
       <w:r>
         <w:rPr>
+          <w:rStyle w:val="Aucune"/>
           <w:color w:val="3f6797"/>
           <w:u w:color="3f6797"/>
           <w:rtl w:val="0"/>
@@ -465,6 +509,7 @@
       </w:r>
       <w:r>
         <w:rPr>
+          <w:rStyle w:val="Aucune"/>
           <w:color w:val="3f6797"/>
           <w:u w:color="3f6797"/>
           <w:rtl w:val="0"/>
@@ -477,6 +522,7 @@
       <w:pPr>
         <w:pStyle w:val="destinataire"/>
         <w:rPr>
+          <w:rStyle w:val="Aucune"/>
           <w:color w:val="1f497d"/>
           <w:u w:color="1f497d"/>
         </w:rPr>
@@ -486,6 +532,7 @@
       <w:pPr>
         <w:pStyle w:val="destinataire"/>
         <w:rPr>
+          <w:rStyle w:val="Aucune"/>
           <w:i w:val="1"/>
           <w:iCs w:val="1"/>
           <w:color w:val="3f6797"/>
@@ -494,6 +541,7 @@
       </w:pPr>
       <w:r>
         <w:rPr>
+          <w:rStyle w:val="Aucune"/>
           <w:i w:val="1"/>
           <w:iCs w:val="1"/>
           <w:color w:val="3f6797"/>
@@ -505,6 +553,7 @@
       </w:r>
       <w:r>
         <w:rPr>
+          <w:rStyle w:val="Aucune"/>
           <w:i w:val="1"/>
           <w:iCs w:val="1"/>
           <w:color w:val="3f6797"/>
@@ -516,6 +565,7 @@
       </w:r>
       <w:r>
         <w:rPr>
+          <w:rStyle w:val="Aucune"/>
           <w:i w:val="1"/>
           <w:iCs w:val="1"/>
           <w:color w:val="3f6797"/>
@@ -527,6 +577,7 @@
       </w:r>
       <w:r>
         <w:rPr>
+          <w:rStyle w:val="Aucune"/>
           <w:i w:val="1"/>
           <w:iCs w:val="1"/>
           <w:color w:val="3f6797"/>
@@ -538,6 +589,7 @@
       </w:r>
       <w:r>
         <w:rPr>
+          <w:rStyle w:val="Aucune"/>
           <w:i w:val="1"/>
           <w:iCs w:val="1"/>
           <w:color w:val="3f6797"/>
@@ -549,6 +601,7 @@
       </w:r>
       <w:r>
         <w:rPr>
+          <w:rStyle w:val="Aucune"/>
           <w:i w:val="1"/>
           <w:iCs w:val="1"/>
           <w:color w:val="3f6797"/>
@@ -560,6 +613,7 @@
       </w:r>
       <w:r>
         <w:rPr>
+          <w:rStyle w:val="Aucune"/>
           <w:i w:val="1"/>
           <w:iCs w:val="1"/>
           <w:color w:val="3f6797"/>
@@ -574,18 +628,15 @@
       <w:pPr>
         <w:pStyle w:val="info"/>
         <w:keepNext w:val="0"/>
-        <w:bidi w:val="0"/>
-        <w:ind w:left="0" w:right="0" w:firstLine="0"/>
-        <w:jc w:val="center"/>
         <w:outlineLvl w:val="9"/>
         <w:rPr>
+          <w:rStyle w:val="Aucune"/>
           <w:u w:color="000000"/>
-          <w:rtl w:val="0"/>
-          <w:lang w:val="fr-FR"/>
-        </w:rPr>
-      </w:pPr>
-      <w:r>
-        <w:rPr>
+        </w:rPr>
+      </w:pPr>
+      <w:r>
+        <w:rPr>
+          <w:rStyle w:val="Aucune"/>
           <w:i w:val="1"/>
           <w:iCs w:val="1"/>
           <w:u w:color="1f497d"/>
@@ -596,6 +647,7 @@
       </w:r>
       <w:r>
         <w:rPr>
+          <w:rStyle w:val="Aucune"/>
           <w:i w:val="1"/>
           <w:iCs w:val="1"/>
           <w:u w:color="1f497d"/>
@@ -606,6 +658,7 @@
       </w:r>
       <w:r>
         <w:rPr>
+          <w:rStyle w:val="Aucune"/>
           <w:i w:val="1"/>
           <w:iCs w:val="1"/>
           <w:u w:color="1f497d"/>
@@ -616,6 +669,7 @@
       </w:r>
       <w:r>
         <w:rPr>
+          <w:rStyle w:val="Aucune"/>
           <w:i w:val="1"/>
           <w:iCs w:val="1"/>
           <w:u w:color="1f497d"/>
@@ -626,6 +680,7 @@
       </w:r>
       <w:r>
         <w:rPr>
+          <w:rStyle w:val="Aucune"/>
           <w:i w:val="1"/>
           <w:iCs w:val="1"/>
           <w:u w:color="1f497d"/>
@@ -636,6 +691,7 @@
       </w:r>
       <w:r>
         <w:rPr>
+          <w:rStyle w:val="Aucune"/>
           <w:i w:val="1"/>
           <w:iCs w:val="1"/>
           <w:u w:color="1f497d"/>
@@ -646,6 +702,7 @@
       </w:r>
       <w:r>
         <w:rPr>
+          <w:rStyle w:val="Aucune"/>
           <w:i w:val="1"/>
           <w:iCs w:val="1"/>
           <w:u w:color="1f497d"/>
@@ -657,7 +714,7 @@
     </w:p>
     <w:p>
       <w:pPr>
-        <w:pStyle w:val="Corps"/>
+        <w:pStyle w:val="Corps A"/>
       </w:pPr>
     </w:p>
     <w:p>
@@ -665,41 +722,55 @@
         <w:pStyle w:val="Titre"/>
         <w:bidi w:val="0"/>
         <w:rPr>
+          <w:rStyle w:val="Aucune"/>
           <w:sz w:val="28"/>
           <w:szCs w:val="28"/>
-          <w:lang w:val="fr-FR"/>
-        </w:rPr>
-      </w:pPr>
-      <w:r>
-        <w:rPr>
+        </w:rPr>
+      </w:pPr>
+      <w:r>
+        <w:rPr>
+          <w:rStyle w:val="Aucune"/>
           <w:sz w:val="28"/>
           <w:szCs w:val="28"/>
           <w:rtl w:val="0"/>
           <w:lang w:val="fr-FR"/>
         </w:rPr>
-        <w:t xml:space="preserve">Objet : </w:t>
-      </w:r>
-      <w:r>
-        <w:rPr>
+        <w:t>Objet : Signalement de faits pouvant relever du harc</w:t>
+      </w:r>
+      <w:r>
+        <w:rPr>
+          <w:rStyle w:val="Aucune"/>
           <w:sz w:val="28"/>
           <w:szCs w:val="28"/>
           <w:rtl w:val="0"/>
           <w:lang w:val="fr-FR"/>
         </w:rPr>
-        <w:t>Signalement de maltraitance au travail</w:t>
+        <w:t>è</w:t>
+      </w:r>
+      <w:r>
+        <w:rPr>
+          <w:rStyle w:val="Aucune"/>
+          <w:sz w:val="28"/>
+          <w:szCs w:val="28"/>
+          <w:rtl w:val="0"/>
+          <w:lang w:val="fr-FR"/>
+        </w:rPr>
+        <w:t>lement moral</w:t>
       </w:r>
     </w:p>
     <w:p>
       <w:pPr>
-        <w:pStyle w:val="Corps"/>
+        <w:pStyle w:val="Corps A"/>
       </w:pPr>
     </w:p>
     <w:p>
       <w:pPr>
-        <w:pStyle w:val="Corps"/>
-      </w:pPr>
-      <w:r>
-        <w:rPr>
+        <w:pStyle w:val="Corps A"/>
+      </w:pPr>
+      <w:r>
+        <w:rPr>
+          <w:rStyle w:val="Aucune"/>
+          <w:rFonts w:cs="Arial Unicode MS" w:eastAsia="Arial Unicode MS"/>
           <w:rtl w:val="0"/>
           <w:lang w:val="fr-FR"/>
         </w:rPr>
@@ -708,32 +779,30 @@
     </w:p>
     <w:p>
       <w:pPr>
-        <w:pStyle w:val="Corps"/>
+        <w:pStyle w:val="Corps A"/>
       </w:pPr>
     </w:p>
     <w:p>
       <w:pPr>
-        <w:pStyle w:val="Corps"/>
-      </w:pPr>
-      <w:r>
-        <w:rPr>
-          <w:rtl w:val="0"/>
-          <w:lang w:val="fr-FR"/>
-        </w:rPr>
-        <w:t>Je t</w:t>
-      </w:r>
-      <w:r>
-        <w:rPr>
-          <w:rtl w:val="0"/>
-          <w:lang w:val="fr-FR"/>
-        </w:rPr>
-        <w:t xml:space="preserve">ravaille pour votre entreprise depuis le </w:t>
-      </w:r>
-      <w:r>
-        <w:rPr>
-          <w:i w:val="1"/>
-          <w:iCs w:val="1"/>
-          <w:color w:val="3f6797"/>
+        <w:pStyle w:val="Corps A"/>
+      </w:pPr>
+      <w:r>
+        <w:rPr>
+          <w:rStyle w:val="Aucune"/>
+          <w:rFonts w:cs="Arial Unicode MS" w:eastAsia="Arial Unicode MS"/>
+          <w:rtl w:val="0"/>
+          <w:lang w:val="fr-FR"/>
+        </w:rPr>
+        <w:t xml:space="preserve">Je travaille pour votre entreprise depuis le </w:t>
+      </w:r>
+      <w:r>
+        <w:rPr>
+          <w:rStyle w:val="Aucune"/>
+          <w:rFonts w:cs="Arial Unicode MS" w:eastAsia="Arial Unicode MS" w:hint="default"/>
+          <w:i w:val="1"/>
+          <w:iCs w:val="1"/>
+          <w:color w:val="3f6797"/>
+          <w:u w:color="3f6797"/>
           <w:rtl w:val="0"/>
           <w:lang w:val="fr-FR"/>
         </w:rPr>
@@ -741,9 +810,12 @@
       </w:r>
       <w:r>
         <w:rPr>
-          <w:i w:val="1"/>
-          <w:iCs w:val="1"/>
-          <w:color w:val="3f6797"/>
+          <w:rStyle w:val="Aucune"/>
+          <w:rFonts w:cs="Arial Unicode MS" w:eastAsia="Arial Unicode MS"/>
+          <w:i w:val="1"/>
+          <w:iCs w:val="1"/>
+          <w:color w:val="3f6797"/>
+          <w:u w:color="3f6797"/>
           <w:rtl w:val="0"/>
           <w:lang w:val="fr-FR"/>
         </w:rPr>
@@ -751,9 +823,12 @@
       </w:r>
       <w:r>
         <w:rPr>
-          <w:i w:val="1"/>
-          <w:iCs w:val="1"/>
-          <w:color w:val="3f6797"/>
+          <w:rStyle w:val="Aucune"/>
+          <w:rFonts w:cs="Arial Unicode MS" w:eastAsia="Arial Unicode MS" w:hint="default"/>
+          <w:i w:val="1"/>
+          <w:iCs w:val="1"/>
+          <w:color w:val="3f6797"/>
+          <w:u w:color="3f6797"/>
           <w:rtl w:val="0"/>
           <w:lang w:val="fr-FR"/>
         </w:rPr>
@@ -761,9 +836,12 @@
       </w:r>
       <w:r>
         <w:rPr>
-          <w:i w:val="1"/>
-          <w:iCs w:val="1"/>
-          <w:color w:val="3f6797"/>
+          <w:rStyle w:val="Aucune"/>
+          <w:rFonts w:cs="Arial Unicode MS" w:eastAsia="Arial Unicode MS"/>
+          <w:i w:val="1"/>
+          <w:iCs w:val="1"/>
+          <w:color w:val="3f6797"/>
+          <w:u w:color="3f6797"/>
           <w:rtl w:val="0"/>
           <w:lang w:val="fr-FR"/>
         </w:rPr>
@@ -771,9 +849,12 @@
       </w:r>
       <w:r>
         <w:rPr>
-          <w:i w:val="1"/>
-          <w:iCs w:val="1"/>
-          <w:color w:val="3f6797"/>
+          <w:rStyle w:val="Aucune"/>
+          <w:rFonts w:cs="Arial Unicode MS" w:eastAsia="Arial Unicode MS" w:hint="default"/>
+          <w:i w:val="1"/>
+          <w:iCs w:val="1"/>
+          <w:color w:val="3f6797"/>
+          <w:u w:color="3f6797"/>
           <w:rtl w:val="0"/>
           <w:lang w:val="fr-FR"/>
         </w:rPr>
@@ -781,6 +862,8 @@
       </w:r>
       <w:r>
         <w:rPr>
+          <w:rStyle w:val="Aucune"/>
+          <w:rFonts w:cs="Arial Unicode MS" w:eastAsia="Arial Unicode MS"/>
           <w:rtl w:val="0"/>
           <w:lang w:val="fr-FR"/>
         </w:rPr>
@@ -788,9 +871,12 @@
       </w:r>
       <w:r>
         <w:rPr>
-          <w:i w:val="1"/>
-          <w:iCs w:val="1"/>
-          <w:color w:val="3f6797"/>
+          <w:rStyle w:val="Aucune"/>
+          <w:rFonts w:cs="Arial Unicode MS" w:eastAsia="Arial Unicode MS" w:hint="default"/>
+          <w:i w:val="1"/>
+          <w:iCs w:val="1"/>
+          <w:color w:val="3f6797"/>
+          <w:u w:color="3f6797"/>
           <w:rtl w:val="0"/>
           <w:lang w:val="fr-FR"/>
         </w:rPr>
@@ -798,9 +884,12 @@
       </w:r>
       <w:r>
         <w:rPr>
-          <w:i w:val="1"/>
-          <w:iCs w:val="1"/>
-          <w:color w:val="3f6797"/>
+          <w:rStyle w:val="Aucune"/>
+          <w:rFonts w:cs="Arial Unicode MS" w:eastAsia="Arial Unicode MS"/>
+          <w:i w:val="1"/>
+          <w:iCs w:val="1"/>
+          <w:color w:val="3f6797"/>
+          <w:u w:color="3f6797"/>
           <w:rtl w:val="0"/>
           <w:lang w:val="fr-FR"/>
         </w:rPr>
@@ -808,9 +897,12 @@
       </w:r>
       <w:r>
         <w:rPr>
-          <w:i w:val="1"/>
-          <w:iCs w:val="1"/>
-          <w:color w:val="3f6797"/>
+          <w:rStyle w:val="Aucune"/>
+          <w:rFonts w:cs="Arial Unicode MS" w:eastAsia="Arial Unicode MS" w:hint="default"/>
+          <w:i w:val="1"/>
+          <w:iCs w:val="1"/>
+          <w:color w:val="3f6797"/>
+          <w:u w:color="3f6797"/>
           <w:rtl w:val="0"/>
           <w:lang w:val="fr-FR"/>
         </w:rPr>
@@ -818,6 +910,8 @@
       </w:r>
       <w:r>
         <w:rPr>
+          <w:rStyle w:val="Aucune"/>
+          <w:rFonts w:cs="Arial Unicode MS" w:eastAsia="Arial Unicode MS"/>
           <w:rtl w:val="0"/>
           <w:lang w:val="nl-NL"/>
         </w:rPr>
@@ -825,6 +919,8 @@
       </w:r>
       <w:r>
         <w:rPr>
+          <w:rStyle w:val="Aucune"/>
+          <w:rFonts w:cs="Arial Unicode MS" w:eastAsia="Arial Unicode MS" w:hint="default"/>
           <w:rtl w:val="0"/>
           <w:lang w:val="fr-FR"/>
         </w:rPr>
@@ -832,6 +928,8 @@
       </w:r>
       <w:r>
         <w:rPr>
+          <w:rStyle w:val="Aucune"/>
+          <w:rFonts w:cs="Arial Unicode MS" w:eastAsia="Arial Unicode MS"/>
           <w:rtl w:val="0"/>
           <w:lang w:val="fr-FR"/>
         </w:rPr>
@@ -839,9 +937,12 @@
       </w:r>
       <w:r>
         <w:rPr>
-          <w:i w:val="1"/>
-          <w:iCs w:val="1"/>
-          <w:color w:val="3f6797"/>
+          <w:rStyle w:val="Aucune"/>
+          <w:rFonts w:cs="Arial Unicode MS" w:eastAsia="Arial Unicode MS" w:hint="default"/>
+          <w:i w:val="1"/>
+          <w:iCs w:val="1"/>
+          <w:color w:val="3f6797"/>
+          <w:u w:color="3f6797"/>
           <w:rtl w:val="0"/>
           <w:lang w:val="fr-FR"/>
         </w:rPr>
@@ -849,9 +950,12 @@
       </w:r>
       <w:r>
         <w:rPr>
-          <w:i w:val="1"/>
-          <w:iCs w:val="1"/>
-          <w:color w:val="3f6797"/>
+          <w:rStyle w:val="Aucune"/>
+          <w:rFonts w:cs="Arial Unicode MS" w:eastAsia="Arial Unicode MS"/>
+          <w:i w:val="1"/>
+          <w:iCs w:val="1"/>
+          <w:color w:val="3f6797"/>
+          <w:u w:color="3f6797"/>
           <w:rtl w:val="0"/>
           <w:lang w:val="fr-FR"/>
         </w:rPr>
@@ -859,9 +963,12 @@
       </w:r>
       <w:r>
         <w:rPr>
-          <w:i w:val="1"/>
-          <w:iCs w:val="1"/>
-          <w:color w:val="3f6797"/>
+          <w:rStyle w:val="Aucune"/>
+          <w:rFonts w:cs="Arial Unicode MS" w:eastAsia="Arial Unicode MS" w:hint="default"/>
+          <w:i w:val="1"/>
+          <w:iCs w:val="1"/>
+          <w:color w:val="3f6797"/>
+          <w:u w:color="3f6797"/>
           <w:rtl w:val="0"/>
           <w:lang w:val="fr-FR"/>
         </w:rPr>
@@ -869,9 +976,12 @@
       </w:r>
       <w:r>
         <w:rPr>
-          <w:i w:val="1"/>
-          <w:iCs w:val="1"/>
-          <w:color w:val="3f6797"/>
+          <w:rStyle w:val="Aucune"/>
+          <w:rFonts w:cs="Arial Unicode MS" w:eastAsia="Arial Unicode MS"/>
+          <w:i w:val="1"/>
+          <w:iCs w:val="1"/>
+          <w:color w:val="3f6797"/>
+          <w:u w:color="3f6797"/>
           <w:rtl w:val="0"/>
           <w:lang w:val="fr-FR"/>
         </w:rPr>
@@ -879,9 +989,12 @@
       </w:r>
       <w:r>
         <w:rPr>
-          <w:i w:val="1"/>
-          <w:iCs w:val="1"/>
-          <w:color w:val="3f6797"/>
+          <w:rStyle w:val="Aucune"/>
+          <w:rFonts w:cs="Arial Unicode MS" w:eastAsia="Arial Unicode MS" w:hint="default"/>
+          <w:i w:val="1"/>
+          <w:iCs w:val="1"/>
+          <w:color w:val="3f6797"/>
+          <w:u w:color="3f6797"/>
           <w:rtl w:val="0"/>
           <w:lang w:val="fr-FR"/>
         </w:rPr>
@@ -889,30 +1002,27 @@
       </w:r>
       <w:r>
         <w:rPr>
-          <w:rtl w:val="0"/>
-          <w:lang w:val="fr-FR"/>
-        </w:rPr>
-        <w:t xml:space="preserve"> </w:t>
-      </w:r>
-      <w:r>
-        <w:rPr>
-          <w:rtl w:val="0"/>
-          <w:lang w:val="fr-FR"/>
-        </w:rPr>
-        <w:t>heures par semaines.</w:t>
+          <w:rStyle w:val="Aucune"/>
+          <w:rFonts w:cs="Arial Unicode MS" w:eastAsia="Arial Unicode MS"/>
+          <w:rtl w:val="0"/>
+          <w:lang w:val="fr-FR"/>
+        </w:rPr>
+        <w:t xml:space="preserve"> heures par semaines.</w:t>
       </w:r>
     </w:p>
     <w:p>
       <w:pPr>
-        <w:pStyle w:val="Corps"/>
+        <w:pStyle w:val="Corps A"/>
       </w:pPr>
     </w:p>
     <w:p>
       <w:pPr>
-        <w:pStyle w:val="Corps"/>
-      </w:pPr>
-      <w:r>
-        <w:rPr>
+        <w:pStyle w:val="Corps A"/>
+      </w:pPr>
+      <w:r>
+        <w:rPr>
+          <w:rStyle w:val="Aucune"/>
+          <w:rFonts w:cs="Arial Unicode MS" w:eastAsia="Arial Unicode MS"/>
           <w:rtl w:val="0"/>
           <w:lang w:val="fr-FR"/>
         </w:rPr>
@@ -920,15 +1030,20 @@
       </w:r>
       <w:r>
         <w:rPr>
+          <w:rStyle w:val="Aucune"/>
+          <w:rFonts w:cs="Arial Unicode MS" w:eastAsia="Arial Unicode MS"/>
           <w:i w:val="1"/>
           <w:iCs w:val="1"/>
           <w:color w:val="525252"/>
+          <w:u w:color="525252"/>
           <w:rtl w:val="0"/>
         </w:rPr>
         <w:t>(ou)</w:t>
       </w:r>
       <w:r>
         <w:rPr>
+          <w:rStyle w:val="Aucune"/>
+          <w:rFonts w:cs="Arial Unicode MS" w:eastAsia="Arial Unicode MS"/>
           <w:rtl w:val="0"/>
           <w:lang w:val="fr-FR"/>
         </w:rPr>
@@ -936,9 +1051,12 @@
       </w:r>
       <w:r>
         <w:rPr>
-          <w:i w:val="1"/>
-          <w:iCs w:val="1"/>
-          <w:color w:val="3f6797"/>
+          <w:rStyle w:val="Aucune"/>
+          <w:rFonts w:cs="Arial Unicode MS" w:eastAsia="Arial Unicode MS" w:hint="default"/>
+          <w:i w:val="1"/>
+          <w:iCs w:val="1"/>
+          <w:color w:val="3f6797"/>
+          <w:u w:color="3f6797"/>
           <w:rtl w:val="0"/>
           <w:lang w:val="fr-FR"/>
         </w:rPr>
@@ -946,9 +1064,12 @@
       </w:r>
       <w:r>
         <w:rPr>
-          <w:i w:val="1"/>
-          <w:iCs w:val="1"/>
-          <w:color w:val="3f6797"/>
+          <w:rStyle w:val="Aucune"/>
+          <w:rFonts w:cs="Arial Unicode MS" w:eastAsia="Arial Unicode MS"/>
+          <w:i w:val="1"/>
+          <w:iCs w:val="1"/>
+          <w:color w:val="3f6797"/>
+          <w:u w:color="3f6797"/>
           <w:rtl w:val="0"/>
           <w:lang w:val="fr-FR"/>
         </w:rPr>
@@ -956,9 +1077,12 @@
       </w:r>
       <w:r>
         <w:rPr>
-          <w:i w:val="1"/>
-          <w:iCs w:val="1"/>
-          <w:color w:val="3f6797"/>
+          <w:rStyle w:val="Aucune"/>
+          <w:rFonts w:cs="Arial Unicode MS" w:eastAsia="Arial Unicode MS" w:hint="default"/>
+          <w:i w:val="1"/>
+          <w:iCs w:val="1"/>
+          <w:color w:val="3f6797"/>
+          <w:u w:color="3f6797"/>
           <w:rtl w:val="0"/>
           <w:lang w:val="fr-FR"/>
         </w:rPr>
@@ -966,9 +1090,12 @@
       </w:r>
       <w:r>
         <w:rPr>
-          <w:i w:val="1"/>
-          <w:iCs w:val="1"/>
-          <w:color w:val="3f6797"/>
+          <w:rStyle w:val="Aucune"/>
+          <w:rFonts w:cs="Arial Unicode MS" w:eastAsia="Arial Unicode MS"/>
+          <w:i w:val="1"/>
+          <w:iCs w:val="1"/>
+          <w:color w:val="3f6797"/>
+          <w:u w:color="3f6797"/>
           <w:rtl w:val="0"/>
           <w:lang w:val="fr-FR"/>
         </w:rPr>
@@ -976,9 +1103,12 @@
       </w:r>
       <w:r>
         <w:rPr>
-          <w:i w:val="1"/>
-          <w:iCs w:val="1"/>
-          <w:color w:val="3f6797"/>
+          <w:rStyle w:val="Aucune"/>
+          <w:rFonts w:cs="Arial Unicode MS" w:eastAsia="Arial Unicode MS" w:hint="default"/>
+          <w:i w:val="1"/>
+          <w:iCs w:val="1"/>
+          <w:color w:val="3f6797"/>
+          <w:u w:color="3f6797"/>
           <w:rtl w:val="0"/>
           <w:lang w:val="fr-FR"/>
         </w:rPr>
@@ -986,6 +1116,8 @@
       </w:r>
       <w:r>
         <w:rPr>
+          <w:rStyle w:val="Aucune"/>
+          <w:rFonts w:cs="Arial Unicode MS" w:eastAsia="Arial Unicode MS" w:hint="default"/>
           <w:rtl w:val="0"/>
           <w:lang w:val="fr-FR"/>
         </w:rPr>
@@ -993,12 +1125,15 @@
       </w:r>
       <w:r>
         <w:rPr>
+          <w:rFonts w:cs="Arial Unicode MS" w:eastAsia="Arial Unicode MS"/>
           <w:rtl w:val="0"/>
         </w:rPr>
         <w:t xml:space="preserve">mon </w:t>
       </w:r>
       <w:r>
         <w:rPr>
+          <w:rStyle w:val="Aucune"/>
+          <w:rFonts w:cs="Arial Unicode MS" w:eastAsia="Arial Unicode MS" w:hint="default"/>
           <w:rtl w:val="0"/>
           <w:lang w:val="fr-FR"/>
         </w:rPr>
@@ -1006,6 +1141,8 @@
       </w:r>
       <w:r>
         <w:rPr>
+          <w:rStyle w:val="Aucune"/>
+          <w:rFonts w:cs="Arial Unicode MS" w:eastAsia="Arial Unicode MS"/>
           <w:rtl w:val="0"/>
           <w:lang w:val="fr-FR"/>
         </w:rPr>
@@ -1013,12 +1150,15 @@
       </w:r>
       <w:r>
         <w:rPr>
+          <w:rFonts w:cs="Arial Unicode MS" w:eastAsia="Arial Unicode MS" w:hint="default"/>
           <w:rtl w:val="0"/>
         </w:rPr>
         <w:t>’</w:t>
       </w:r>
       <w:r>
         <w:rPr>
+          <w:rStyle w:val="Aucune"/>
+          <w:rFonts w:cs="Arial Unicode MS" w:eastAsia="Arial Unicode MS"/>
           <w:rtl w:val="0"/>
           <w:lang w:val="fr-FR"/>
         </w:rPr>
@@ -1026,6 +1166,8 @@
       </w:r>
       <w:r>
         <w:rPr>
+          <w:rStyle w:val="Aucune"/>
+          <w:rFonts w:cs="Arial Unicode MS" w:eastAsia="Arial Unicode MS" w:hint="default"/>
           <w:rtl w:val="0"/>
           <w:lang w:val="fr-FR"/>
         </w:rPr>
@@ -1033,6 +1175,8 @@
       </w:r>
       <w:r>
         <w:rPr>
+          <w:rStyle w:val="Aucune"/>
+          <w:rFonts w:cs="Arial Unicode MS" w:eastAsia="Arial Unicode MS"/>
           <w:rtl w:val="0"/>
           <w:lang w:val="it-IT"/>
         </w:rPr>
@@ -1041,19 +1185,22 @@
     </w:p>
     <w:p>
       <w:pPr>
-        <w:pStyle w:val="Corps"/>
+        <w:pStyle w:val="Corps A"/>
       </w:pPr>
     </w:p>
     <w:p>
       <w:pPr>
-        <w:pStyle w:val="Corps"/>
-        <w:rPr>
-          <w:i w:val="1"/>
-          <w:iCs w:val="1"/>
-        </w:rPr>
-      </w:pPr>
-      <w:r>
-        <w:rPr>
+        <w:pStyle w:val="Corps A"/>
+        <w:rPr>
+          <w:rStyle w:val="Aucune"/>
+          <w:i w:val="1"/>
+          <w:iCs w:val="1"/>
+        </w:rPr>
+      </w:pPr>
+      <w:r>
+        <w:rPr>
+          <w:rStyle w:val="Aucune"/>
+          <w:rFonts w:cs="Arial Unicode MS" w:eastAsia="Arial Unicode MS"/>
           <w:i w:val="1"/>
           <w:iCs w:val="1"/>
           <w:rtl w:val="0"/>
@@ -1063,6 +1210,8 @@
       </w:r>
       <w:r>
         <w:rPr>
+          <w:rStyle w:val="Aucune"/>
+          <w:rFonts w:cs="Arial Unicode MS" w:eastAsia="Arial Unicode MS" w:hint="default"/>
           <w:i w:val="1"/>
           <w:iCs w:val="1"/>
           <w:rtl w:val="0"/>
@@ -1071,6 +1220,8 @@
       </w:r>
       <w:r>
         <w:rPr>
+          <w:rStyle w:val="Aucune"/>
+          <w:rFonts w:cs="Arial Unicode MS" w:eastAsia="Arial Unicode MS"/>
           <w:i w:val="1"/>
           <w:iCs w:val="1"/>
           <w:rtl w:val="0"/>
@@ -1080,14 +1231,18 @@
     </w:p>
     <w:p>
       <w:pPr>
-        <w:pStyle w:val="Corps"/>
+        <w:pStyle w:val="Corps A"/>
         <w:numPr>
           <w:ilvl w:val="0"/>
           <w:numId w:val="2"/>
         </w:numPr>
-      </w:pPr>
-      <w:r>
-        <w:rPr>
+        <w:rPr>
+          <w:lang w:val="fr-FR"/>
+        </w:rPr>
+      </w:pPr>
+      <w:r>
+        <w:rPr>
+          <w:rStyle w:val="Aucune"/>
           <w:rtl w:val="0"/>
           <w:lang w:val="fr-FR"/>
         </w:rPr>
@@ -1095,30 +1250,28 @@
       </w:r>
       <w:r>
         <w:rPr>
+          <w:rStyle w:val="Aucune"/>
           <w:i w:val="1"/>
           <w:iCs w:val="1"/>
           <w:color w:val="525252"/>
+          <w:u w:color="525252"/>
           <w:rtl w:val="0"/>
         </w:rPr>
         <w:t>(ou)</w:t>
       </w:r>
       <w:r>
         <w:rPr>
-          <w:rtl w:val="0"/>
-          <w:lang w:val="fr-FR"/>
-        </w:rPr>
-        <w:t xml:space="preserve"> il/elle tient des propos irrespectueux comme</w:t>
-      </w:r>
-      <w:r>
-        <w:rPr>
-          <w:rtl w:val="0"/>
-          <w:lang w:val="fr-FR"/>
-        </w:rPr>
-        <w:t xml:space="preserve"> </w:t>
-      </w:r>
-      <w:r>
-        <w:rPr>
-          <w:color w:val="3f6797"/>
+          <w:rStyle w:val="Aucune"/>
+          <w:rtl w:val="0"/>
+          <w:lang w:val="fr-FR"/>
+        </w:rPr>
+        <w:t xml:space="preserve"> il/elle tient des propos irrespectueux comme </w:t>
+      </w:r>
+      <w:r>
+        <w:rPr>
+          <w:rStyle w:val="Aucune"/>
+          <w:color w:val="3f6797"/>
+          <w:u w:color="3f6797"/>
           <w:rtl w:val="0"/>
           <w:lang w:val="fr-FR"/>
         </w:rPr>
@@ -1126,9 +1279,11 @@
       </w:r>
       <w:r>
         <w:rPr>
-          <w:i w:val="1"/>
-          <w:iCs w:val="1"/>
-          <w:color w:val="3f6797"/>
+          <w:rStyle w:val="Aucune"/>
+          <w:i w:val="1"/>
+          <w:iCs w:val="1"/>
+          <w:color w:val="3f6797"/>
+          <w:u w:color="3f6797"/>
           <w:rtl w:val="0"/>
           <w:lang w:val="fr-FR"/>
         </w:rPr>
@@ -1136,9 +1291,11 @@
       </w:r>
       <w:r>
         <w:rPr>
-          <w:i w:val="1"/>
-          <w:iCs w:val="1"/>
-          <w:color w:val="3f6797"/>
+          <w:rStyle w:val="Aucune"/>
+          <w:i w:val="1"/>
+          <w:iCs w:val="1"/>
+          <w:color w:val="3f6797"/>
+          <w:u w:color="3f6797"/>
           <w:rtl w:val="0"/>
           <w:lang w:val="fr-FR"/>
         </w:rPr>
@@ -1147,14 +1304,18 @@
     </w:p>
     <w:p>
       <w:pPr>
-        <w:pStyle w:val="Corps"/>
+        <w:pStyle w:val="Corps A"/>
         <w:numPr>
           <w:ilvl w:val="0"/>
           <w:numId w:val="2"/>
         </w:numPr>
-      </w:pPr>
-      <w:r>
-        <w:rPr>
+        <w:rPr>
+          <w:lang w:val="fr-FR"/>
+        </w:rPr>
+      </w:pPr>
+      <w:r>
+        <w:rPr>
+          <w:rStyle w:val="Aucune"/>
           <w:rtl w:val="0"/>
           <w:lang w:val="fr-FR"/>
         </w:rPr>
@@ -1162,6 +1323,7 @@
       </w:r>
       <w:r>
         <w:rPr>
+          <w:rStyle w:val="Aucune"/>
           <w:rtl w:val="0"/>
           <w:lang w:val="fr-FR"/>
         </w:rPr>
@@ -1169,6 +1331,7 @@
       </w:r>
       <w:r>
         <w:rPr>
+          <w:rStyle w:val="Aucune"/>
           <w:rtl w:val="0"/>
           <w:lang w:val="it-IT"/>
         </w:rPr>
@@ -1176,6 +1339,7 @@
       </w:r>
       <w:r>
         <w:rPr>
+          <w:rStyle w:val="Aucune"/>
           <w:rtl w:val="0"/>
           <w:lang w:val="fr-FR"/>
         </w:rPr>
@@ -1183,20 +1347,15 @@
       </w:r>
       <w:r>
         <w:rPr>
-          <w:rtl w:val="0"/>
-          <w:lang w:val="fr-FR"/>
-        </w:rPr>
-        <w:t>/e</w:t>
-      </w:r>
-      <w:r>
-        <w:rPr>
-          <w:rtl w:val="0"/>
-          <w:lang w:val="fr-FR"/>
-        </w:rPr>
-        <w:t xml:space="preserve"> des d</w:t>
-      </w:r>
-      <w:r>
-        <w:rPr>
+          <w:rStyle w:val="Aucune"/>
+          <w:rtl w:val="0"/>
+          <w:lang w:val="fr-FR"/>
+        </w:rPr>
+        <w:t>/e des d</w:t>
+      </w:r>
+      <w:r>
+        <w:rPr>
+          <w:rStyle w:val="Aucune"/>
           <w:rtl w:val="0"/>
           <w:lang w:val="fr-FR"/>
         </w:rPr>
@@ -1204,6 +1363,7 @@
       </w:r>
       <w:r>
         <w:rPr>
+          <w:rStyle w:val="Aucune"/>
           <w:rtl w:val="0"/>
           <w:lang w:val="fr-FR"/>
         </w:rPr>
@@ -1211,6 +1371,7 @@
       </w:r>
       <w:r>
         <w:rPr>
+          <w:rStyle w:val="Aucune"/>
           <w:rtl w:val="0"/>
           <w:lang w:val="fr-FR"/>
         </w:rPr>
@@ -1224,6 +1385,7 @@
       </w:r>
       <w:r>
         <w:rPr>
+          <w:rStyle w:val="Aucune"/>
           <w:rtl w:val="0"/>
           <w:lang w:val="fr-FR"/>
         </w:rPr>
@@ -1231,6 +1393,7 @@
       </w:r>
       <w:r>
         <w:rPr>
+          <w:rStyle w:val="Aucune"/>
           <w:rtl w:val="0"/>
           <w:lang w:val="fr-FR"/>
         </w:rPr>
@@ -1238,9 +1401,11 @@
       </w:r>
       <w:r>
         <w:rPr>
-          <w:i w:val="1"/>
-          <w:iCs w:val="1"/>
-          <w:color w:val="3f6797"/>
+          <w:rStyle w:val="Aucune"/>
+          <w:i w:val="1"/>
+          <w:iCs w:val="1"/>
+          <w:color w:val="3f6797"/>
+          <w:u w:color="3f6797"/>
           <w:rtl w:val="0"/>
           <w:lang w:val="fr-FR"/>
         </w:rPr>
@@ -1248,9 +1413,11 @@
       </w:r>
       <w:r>
         <w:rPr>
-          <w:i w:val="1"/>
-          <w:iCs w:val="1"/>
-          <w:color w:val="3f6797"/>
+          <w:rStyle w:val="Aucune"/>
+          <w:i w:val="1"/>
+          <w:iCs w:val="1"/>
+          <w:color w:val="3f6797"/>
+          <w:u w:color="3f6797"/>
           <w:rtl w:val="0"/>
           <w:lang w:val="fr-FR"/>
         </w:rPr>
@@ -1258,9 +1425,11 @@
       </w:r>
       <w:r>
         <w:rPr>
-          <w:i w:val="1"/>
-          <w:iCs w:val="1"/>
-          <w:color w:val="3f6797"/>
+          <w:rStyle w:val="Aucune"/>
+          <w:i w:val="1"/>
+          <w:iCs w:val="1"/>
+          <w:color w:val="3f6797"/>
+          <w:u w:color="3f6797"/>
           <w:rtl w:val="0"/>
           <w:lang w:val="fr-FR"/>
         </w:rPr>
@@ -1269,21 +1438,27 @@
     </w:p>
     <w:p>
       <w:pPr>
-        <w:pStyle w:val="Corps"/>
+        <w:pStyle w:val="Corps A"/>
         <w:numPr>
           <w:ilvl w:val="0"/>
           <w:numId w:val="2"/>
         </w:numPr>
-        <w:rPr>
-          <w:color w:val="3f6797"/>
-          <w:lang w:val="fr-FR"/>
-        </w:rPr>
-      </w:pPr>
-      <w:r>
-        <w:rPr>
-          <w:i w:val="1"/>
-          <w:iCs w:val="1"/>
-          <w:color w:val="3f6797"/>
+        <w:bidi w:val="0"/>
+        <w:ind w:right="0"/>
+        <w:jc w:val="left"/>
+        <w:rPr>
+          <w:color w:val="3f6797"/>
+          <w:rtl w:val="0"/>
+          <w:lang w:val="fr-FR"/>
+        </w:rPr>
+      </w:pPr>
+      <w:r>
+        <w:rPr>
+          <w:rStyle w:val="Aucune"/>
+          <w:i w:val="1"/>
+          <w:iCs w:val="1"/>
+          <w:color w:val="3f6797"/>
+          <w:u w:color="3f6797"/>
           <w:rtl w:val="0"/>
           <w:lang w:val="fr-FR"/>
         </w:rPr>
@@ -1291,9 +1466,11 @@
       </w:r>
       <w:r>
         <w:rPr>
-          <w:i w:val="1"/>
-          <w:iCs w:val="1"/>
-          <w:color w:val="3f6797"/>
+          <w:rStyle w:val="Aucune"/>
+          <w:i w:val="1"/>
+          <w:iCs w:val="1"/>
+          <w:color w:val="3f6797"/>
+          <w:u w:color="3f6797"/>
           <w:rtl w:val="0"/>
           <w:lang w:val="fr-FR"/>
         </w:rPr>
@@ -1301,9 +1478,11 @@
       </w:r>
       <w:r>
         <w:rPr>
-          <w:i w:val="1"/>
-          <w:iCs w:val="1"/>
-          <w:color w:val="3f6797"/>
+          <w:rStyle w:val="Aucune"/>
+          <w:i w:val="1"/>
+          <w:iCs w:val="1"/>
+          <w:color w:val="3f6797"/>
+          <w:u w:color="3f6797"/>
           <w:rtl w:val="0"/>
           <w:lang w:val="fr-FR"/>
         </w:rPr>
@@ -1311,9 +1490,11 @@
       </w:r>
       <w:r>
         <w:rPr>
-          <w:i w:val="1"/>
-          <w:iCs w:val="1"/>
-          <w:color w:val="3f6797"/>
+          <w:rStyle w:val="Aucune"/>
+          <w:i w:val="1"/>
+          <w:iCs w:val="1"/>
+          <w:color w:val="3f6797"/>
+          <w:u w:color="3f6797"/>
           <w:rtl w:val="0"/>
           <w:lang w:val="fr-FR"/>
         </w:rPr>
@@ -1321,18 +1502,22 @@
       </w:r>
       <w:r>
         <w:rPr>
-          <w:i w:val="1"/>
-          <w:iCs w:val="1"/>
-          <w:color w:val="3f6797"/>
+          <w:rStyle w:val="Aucune"/>
+          <w:i w:val="1"/>
+          <w:iCs w:val="1"/>
+          <w:color w:val="3f6797"/>
+          <w:u w:color="3f6797"/>
           <w:rtl w:val="0"/>
         </w:rPr>
         <w:t> </w:t>
       </w:r>
       <w:r>
         <w:rPr>
-          <w:i w:val="1"/>
-          <w:iCs w:val="1"/>
-          <w:color w:val="3f6797"/>
+          <w:rStyle w:val="Aucune"/>
+          <w:i w:val="1"/>
+          <w:iCs w:val="1"/>
+          <w:color w:val="3f6797"/>
+          <w:u w:color="3f6797"/>
           <w:rtl w:val="0"/>
           <w:lang w:val="fr-FR"/>
         </w:rPr>
@@ -1340,18 +1525,22 @@
       </w:r>
       <w:r>
         <w:rPr>
-          <w:i w:val="1"/>
-          <w:iCs w:val="1"/>
-          <w:color w:val="3f6797"/>
+          <w:rStyle w:val="Aucune"/>
+          <w:i w:val="1"/>
+          <w:iCs w:val="1"/>
+          <w:color w:val="3f6797"/>
+          <w:u w:color="3f6797"/>
           <w:rtl w:val="0"/>
         </w:rPr>
         <w:t xml:space="preserve"> d</w:t>
       </w:r>
       <w:r>
         <w:rPr>
-          <w:i w:val="1"/>
-          <w:iCs w:val="1"/>
-          <w:color w:val="3f6797"/>
+          <w:rStyle w:val="Aucune"/>
+          <w:i w:val="1"/>
+          <w:iCs w:val="1"/>
+          <w:color w:val="3f6797"/>
+          <w:u w:color="3f6797"/>
           <w:rtl w:val="0"/>
           <w:lang w:val="fr-FR"/>
         </w:rPr>
@@ -1359,9 +1548,11 @@
       </w:r>
       <w:r>
         <w:rPr>
-          <w:i w:val="1"/>
-          <w:iCs w:val="1"/>
-          <w:color w:val="3f6797"/>
+          <w:rStyle w:val="Aucune"/>
+          <w:i w:val="1"/>
+          <w:iCs w:val="1"/>
+          <w:color w:val="3f6797"/>
+          <w:u w:color="3f6797"/>
           <w:rtl w:val="0"/>
           <w:lang w:val="fr-FR"/>
         </w:rPr>
@@ -1369,9 +1560,11 @@
       </w:r>
       <w:r>
         <w:rPr>
-          <w:i w:val="1"/>
-          <w:iCs w:val="1"/>
-          <w:color w:val="3f6797"/>
+          <w:rStyle w:val="Aucune"/>
+          <w:i w:val="1"/>
+          <w:iCs w:val="1"/>
+          <w:color w:val="3f6797"/>
+          <w:u w:color="3f6797"/>
           <w:rtl w:val="0"/>
           <w:lang w:val="fr-FR"/>
         </w:rPr>
@@ -1380,15 +1573,17 @@
     </w:p>
     <w:p>
       <w:pPr>
-        <w:pStyle w:val="Corps"/>
+        <w:pStyle w:val="Corps A"/>
       </w:pPr>
     </w:p>
     <w:p>
       <w:pPr>
-        <w:pStyle w:val="Corps"/>
-      </w:pPr>
-      <w:r>
-        <w:rPr>
+        <w:pStyle w:val="Corps A"/>
+      </w:pPr>
+      <w:r>
+        <w:rPr>
+          <w:rStyle w:val="Aucune"/>
+          <w:rFonts w:cs="Arial Unicode MS" w:eastAsia="Arial Unicode MS"/>
           <w:rtl w:val="0"/>
           <w:lang w:val="fr-FR"/>
         </w:rPr>
@@ -1396,33 +1591,24 @@
       </w:r>
       <w:r>
         <w:rPr>
+          <w:rFonts w:cs="Arial Unicode MS" w:eastAsia="Arial Unicode MS" w:hint="default"/>
           <w:rtl w:val="0"/>
         </w:rPr>
         <w:t>’</w:t>
       </w:r>
       <w:r>
         <w:rPr>
-          <w:rtl w:val="0"/>
-          <w:lang w:val="fr-FR"/>
-        </w:rPr>
-        <w:t xml:space="preserve">article L1152-1 du Code du travail, </w:t>
-      </w:r>
-      <w:r>
-        <w:rPr>
-          <w:rtl w:val="0"/>
-          <w:lang w:val="fr-FR"/>
-        </w:rPr>
-        <w:t>a</w:t>
-      </w:r>
-      <w:r>
-        <w:rPr>
-          <w:rtl w:val="0"/>
-          <w:lang w:val="fr-FR"/>
-        </w:rPr>
-        <w:t>ucun salari</w:t>
-      </w:r>
-      <w:r>
-        <w:rPr>
+          <w:rStyle w:val="Aucune"/>
+          <w:rFonts w:cs="Arial Unicode MS" w:eastAsia="Arial Unicode MS"/>
+          <w:rtl w:val="0"/>
+          <w:lang w:val="fr-FR"/>
+        </w:rPr>
+        <w:t>article L1152-1 du Code du travail, aucun salari</w:t>
+      </w:r>
+      <w:r>
+        <w:rPr>
+          <w:rStyle w:val="Aucune"/>
+          <w:rFonts w:cs="Arial Unicode MS" w:eastAsia="Arial Unicode MS" w:hint="default"/>
           <w:rtl w:val="0"/>
           <w:lang w:val="fr-FR"/>
         </w:rPr>
@@ -1430,6 +1616,8 @@
       </w:r>
       <w:r>
         <w:rPr>
+          <w:rStyle w:val="Aucune"/>
+          <w:rFonts w:cs="Arial Unicode MS" w:eastAsia="Arial Unicode MS"/>
           <w:rtl w:val="0"/>
           <w:lang w:val="fr-FR"/>
         </w:rPr>
@@ -1437,6 +1625,8 @@
       </w:r>
       <w:r>
         <w:rPr>
+          <w:rStyle w:val="Aucune"/>
+          <w:rFonts w:cs="Arial Unicode MS" w:eastAsia="Arial Unicode MS" w:hint="default"/>
           <w:rtl w:val="0"/>
           <w:lang w:val="fr-FR"/>
         </w:rPr>
@@ -1444,12 +1634,15 @@
       </w:r>
       <w:r>
         <w:rPr>
+          <w:rFonts w:cs="Arial Unicode MS" w:eastAsia="Arial Unicode MS"/>
           <w:rtl w:val="0"/>
         </w:rPr>
         <w:t>p</w:t>
       </w:r>
       <w:r>
         <w:rPr>
+          <w:rStyle w:val="Aucune"/>
+          <w:rFonts w:cs="Arial Unicode MS" w:eastAsia="Arial Unicode MS" w:hint="default"/>
           <w:rtl w:val="0"/>
           <w:lang w:val="fr-FR"/>
         </w:rPr>
@@ -1457,12 +1650,15 @@
       </w:r>
       <w:r>
         <w:rPr>
+          <w:rFonts w:cs="Arial Unicode MS" w:eastAsia="Arial Unicode MS"/>
           <w:rtl w:val="0"/>
         </w:rPr>
         <w:t>t</w:t>
       </w:r>
       <w:r>
         <w:rPr>
+          <w:rStyle w:val="Aucune"/>
+          <w:rFonts w:cs="Arial Unicode MS" w:eastAsia="Arial Unicode MS" w:hint="default"/>
           <w:rtl w:val="0"/>
           <w:lang w:val="fr-FR"/>
         </w:rPr>
@@ -1470,12 +1666,15 @@
       </w:r>
       <w:r>
         <w:rPr>
+          <w:rFonts w:cs="Arial Unicode MS" w:eastAsia="Arial Unicode MS"/>
           <w:rtl w:val="0"/>
         </w:rPr>
         <w:t>s de harc</w:t>
       </w:r>
       <w:r>
         <w:rPr>
+          <w:rStyle w:val="Aucune"/>
+          <w:rFonts w:cs="Arial Unicode MS" w:eastAsia="Arial Unicode MS" w:hint="default"/>
           <w:rtl w:val="0"/>
           <w:lang w:val="fr-FR"/>
         </w:rPr>
@@ -1483,6 +1682,8 @@
       </w:r>
       <w:r>
         <w:rPr>
+          <w:rStyle w:val="Aucune"/>
+          <w:rFonts w:cs="Arial Unicode MS" w:eastAsia="Arial Unicode MS"/>
           <w:rtl w:val="0"/>
           <w:lang w:val="fr-FR"/>
         </w:rPr>
@@ -1490,6 +1691,8 @@
       </w:r>
       <w:r>
         <w:rPr>
+          <w:rStyle w:val="Aucune"/>
+          <w:rFonts w:cs="Arial Unicode MS" w:eastAsia="Arial Unicode MS" w:hint="default"/>
           <w:rtl w:val="0"/>
           <w:lang w:val="fr-FR"/>
         </w:rPr>
@@ -1497,6 +1700,8 @@
       </w:r>
       <w:r>
         <w:rPr>
+          <w:rStyle w:val="Aucune"/>
+          <w:rFonts w:cs="Arial Unicode MS" w:eastAsia="Arial Unicode MS"/>
           <w:rtl w:val="0"/>
           <w:lang w:val="fr-FR"/>
         </w:rPr>
@@ -1504,6 +1709,8 @@
       </w:r>
       <w:r>
         <w:rPr>
+          <w:rStyle w:val="Aucune"/>
+          <w:rFonts w:cs="Arial Unicode MS" w:eastAsia="Arial Unicode MS" w:hint="default"/>
           <w:rtl w:val="0"/>
           <w:lang w:val="fr-FR"/>
         </w:rPr>
@@ -1511,6 +1718,8 @@
       </w:r>
       <w:r>
         <w:rPr>
+          <w:rStyle w:val="Aucune"/>
+          <w:rFonts w:cs="Arial Unicode MS" w:eastAsia="Arial Unicode MS"/>
           <w:rtl w:val="0"/>
           <w:lang w:val="fr-FR"/>
         </w:rPr>
@@ -1518,6 +1727,8 @@
       </w:r>
       <w:r>
         <w:rPr>
+          <w:rStyle w:val="Aucune"/>
+          <w:rFonts w:cs="Arial Unicode MS" w:eastAsia="Arial Unicode MS" w:hint="default"/>
           <w:rtl w:val="0"/>
           <w:lang w:val="fr-FR"/>
         </w:rPr>
@@ -1525,6 +1736,8 @@
       </w:r>
       <w:r>
         <w:rPr>
+          <w:rStyle w:val="Aucune"/>
+          <w:rFonts w:cs="Arial Unicode MS" w:eastAsia="Arial Unicode MS"/>
           <w:rtl w:val="0"/>
           <w:lang w:val="it-IT"/>
         </w:rPr>
@@ -1532,6 +1745,8 @@
       </w:r>
       <w:r>
         <w:rPr>
+          <w:rStyle w:val="Aucune"/>
+          <w:rFonts w:cs="Arial Unicode MS" w:eastAsia="Arial Unicode MS" w:hint="default"/>
           <w:rtl w:val="0"/>
           <w:lang w:val="fr-FR"/>
         </w:rPr>
@@ -1539,6 +1754,8 @@
       </w:r>
       <w:r>
         <w:rPr>
+          <w:rStyle w:val="Aucune"/>
+          <w:rFonts w:cs="Arial Unicode MS" w:eastAsia="Arial Unicode MS"/>
           <w:rtl w:val="0"/>
           <w:lang w:val="it-IT"/>
         </w:rPr>
@@ -1546,6 +1763,8 @@
       </w:r>
       <w:r>
         <w:rPr>
+          <w:rStyle w:val="Aucune"/>
+          <w:rFonts w:cs="Arial Unicode MS" w:eastAsia="Arial Unicode MS" w:hint="default"/>
           <w:rtl w:val="0"/>
           <w:lang w:val="fr-FR"/>
         </w:rPr>
@@ -1553,6 +1772,8 @@
       </w:r>
       <w:r>
         <w:rPr>
+          <w:rStyle w:val="Aucune"/>
+          <w:rFonts w:cs="Arial Unicode MS" w:eastAsia="Arial Unicode MS"/>
           <w:rtl w:val="0"/>
           <w:lang w:val="fr-FR"/>
         </w:rPr>
@@ -1560,6 +1781,8 @@
       </w:r>
       <w:r>
         <w:rPr>
+          <w:rStyle w:val="Aucune"/>
+          <w:rFonts w:cs="Arial Unicode MS" w:eastAsia="Arial Unicode MS" w:hint="default"/>
           <w:rtl w:val="0"/>
           <w:lang w:val="fr-FR"/>
         </w:rPr>
@@ -1567,6 +1790,8 @@
       </w:r>
       <w:r>
         <w:rPr>
+          <w:rStyle w:val="Aucune"/>
+          <w:rFonts w:cs="Arial Unicode MS" w:eastAsia="Arial Unicode MS"/>
           <w:rtl w:val="0"/>
           <w:lang w:val="fr-FR"/>
         </w:rPr>
@@ -1575,7 +1800,7 @@
     </w:p>
     <w:p>
       <w:pPr>
-        <w:pStyle w:val="Corps"/>
+        <w:pStyle w:val="Corps A"/>
         <w:rPr>
           <w:lang w:val="fr-FR"/>
         </w:rPr>
@@ -1583,13 +1808,12 @@
     </w:p>
     <w:p>
       <w:pPr>
-        <w:pStyle w:val="Corps"/>
-        <w:rPr>
-          <w:lang w:val="fr-FR"/>
-        </w:rPr>
-      </w:pPr>
-      <w:r>
-        <w:rPr>
+        <w:pStyle w:val="Corps A"/>
+      </w:pPr>
+      <w:r>
+        <w:rPr>
+          <w:rStyle w:val="Aucune"/>
+          <w:rFonts w:cs="Arial Unicode MS" w:eastAsia="Arial Unicode MS"/>
           <w:rtl w:val="0"/>
           <w:lang w:val="fr-FR"/>
         </w:rPr>
@@ -1597,6 +1821,8 @@
       </w:r>
       <w:r>
         <w:rPr>
+          <w:rStyle w:val="Aucune"/>
+          <w:rFonts w:cs="Arial Unicode MS" w:eastAsia="Arial Unicode MS" w:hint="default"/>
           <w:rtl w:val="0"/>
           <w:lang w:val="fr-FR"/>
         </w:rPr>
@@ -1604,6 +1830,8 @@
       </w:r>
       <w:r>
         <w:rPr>
+          <w:rStyle w:val="Aucune"/>
+          <w:rFonts w:cs="Arial Unicode MS" w:eastAsia="Arial Unicode MS"/>
           <w:rtl w:val="0"/>
           <w:lang w:val="fr-FR"/>
         </w:rPr>
@@ -1611,6 +1839,8 @@
       </w:r>
       <w:r>
         <w:rPr>
+          <w:rStyle w:val="Aucune"/>
+          <w:rFonts w:cs="Arial Unicode MS" w:eastAsia="Arial Unicode MS" w:hint="default"/>
           <w:rtl w:val="0"/>
           <w:lang w:val="fr-FR"/>
         </w:rPr>
@@ -1618,6 +1848,8 @@
       </w:r>
       <w:r>
         <w:rPr>
+          <w:rStyle w:val="Aucune"/>
+          <w:rFonts w:cs="Arial Unicode MS" w:eastAsia="Arial Unicode MS"/>
           <w:rtl w:val="0"/>
           <w:lang w:val="fr-FR"/>
         </w:rPr>
@@ -1625,6 +1857,8 @@
       </w:r>
       <w:r>
         <w:rPr>
+          <w:rStyle w:val="Aucune"/>
+          <w:rFonts w:cs="Arial Unicode MS" w:eastAsia="Arial Unicode MS" w:hint="default"/>
           <w:rtl w:val="0"/>
           <w:lang w:val="fr-FR"/>
         </w:rPr>
@@ -1632,6 +1866,8 @@
       </w:r>
       <w:r>
         <w:rPr>
+          <w:rStyle w:val="Aucune"/>
+          <w:rFonts w:cs="Arial Unicode MS" w:eastAsia="Arial Unicode MS"/>
           <w:rtl w:val="0"/>
           <w:lang w:val="fr-FR"/>
         </w:rPr>
@@ -1639,6 +1875,8 @@
       </w:r>
       <w:r>
         <w:rPr>
+          <w:rStyle w:val="Aucune"/>
+          <w:rFonts w:cs="Arial Unicode MS" w:eastAsia="Arial Unicode MS" w:hint="default"/>
           <w:rtl w:val="0"/>
           <w:lang w:val="fr-FR"/>
         </w:rPr>
@@ -1646,6 +1884,8 @@
       </w:r>
       <w:r>
         <w:rPr>
+          <w:rStyle w:val="Aucune"/>
+          <w:rFonts w:cs="Arial Unicode MS" w:eastAsia="Arial Unicode MS"/>
           <w:rtl w:val="0"/>
           <w:lang w:val="fr-FR"/>
         </w:rPr>
@@ -1653,6 +1893,8 @@
       </w:r>
       <w:r>
         <w:rPr>
+          <w:rStyle w:val="Aucune"/>
+          <w:rFonts w:cs="Arial Unicode MS" w:eastAsia="Arial Unicode MS" w:hint="default"/>
           <w:rtl w:val="0"/>
           <w:lang w:val="fr-FR"/>
         </w:rPr>
@@ -1660,6 +1902,8 @@
       </w:r>
       <w:r>
         <w:rPr>
+          <w:rStyle w:val="Aucune"/>
+          <w:rFonts w:cs="Arial Unicode MS" w:eastAsia="Arial Unicode MS"/>
           <w:rtl w:val="0"/>
           <w:lang w:val="fr-FR"/>
         </w:rPr>
@@ -1667,6 +1911,8 @@
       </w:r>
       <w:r>
         <w:rPr>
+          <w:rStyle w:val="Aucune"/>
+          <w:rFonts w:cs="Arial Unicode MS" w:eastAsia="Arial Unicode MS" w:hint="default"/>
           <w:rtl w:val="0"/>
           <w:lang w:val="fr-FR"/>
         </w:rPr>
@@ -1674,6 +1920,8 @@
       </w:r>
       <w:r>
         <w:rPr>
+          <w:rStyle w:val="Aucune"/>
+          <w:rFonts w:cs="Arial Unicode MS" w:eastAsia="Arial Unicode MS"/>
           <w:rtl w:val="0"/>
           <w:lang w:val="fr-FR"/>
         </w:rPr>
@@ -1682,15 +1930,17 @@
     </w:p>
     <w:p>
       <w:pPr>
-        <w:pStyle w:val="Corps"/>
+        <w:pStyle w:val="Corps A"/>
       </w:pPr>
     </w:p>
     <w:p>
       <w:pPr>
-        <w:pStyle w:val="Corps"/>
-      </w:pPr>
-      <w:r>
-        <w:rPr>
+        <w:pStyle w:val="Corps A"/>
+      </w:pPr>
+      <w:r>
+        <w:rPr>
+          <w:rStyle w:val="Aucune"/>
+          <w:rFonts w:cs="Arial Unicode MS" w:eastAsia="Arial Unicode MS"/>
           <w:rtl w:val="0"/>
           <w:lang w:val="fr-FR"/>
         </w:rPr>
@@ -1698,33 +1948,24 @@
       </w:r>
       <w:r>
         <w:rPr>
+          <w:rFonts w:cs="Arial Unicode MS" w:eastAsia="Arial Unicode MS" w:hint="default"/>
           <w:rtl w:val="0"/>
         </w:rPr>
         <w:t>’</w:t>
       </w:r>
       <w:r>
         <w:rPr>
-          <w:rtl w:val="0"/>
-          <w:lang w:val="fr-FR"/>
-        </w:rPr>
-        <w:t xml:space="preserve">article L4121-1 du Code du travail, </w:t>
-      </w:r>
-      <w:r>
-        <w:rPr>
-          <w:rtl w:val="0"/>
-          <w:lang w:val="fr-FR"/>
-        </w:rPr>
-        <w:t>l</w:t>
-      </w:r>
-      <w:r>
-        <w:rPr>
-          <w:rtl w:val="0"/>
-          <w:lang w:val="fr-FR"/>
-        </w:rPr>
-        <w:t>'employeur prend les mesures n</w:t>
-      </w:r>
-      <w:r>
-        <w:rPr>
+          <w:rStyle w:val="Aucune"/>
+          <w:rFonts w:cs="Arial Unicode MS" w:eastAsia="Arial Unicode MS"/>
+          <w:rtl w:val="0"/>
+          <w:lang w:val="fr-FR"/>
+        </w:rPr>
+        <w:t>article L4121-1 du Code du travail, l'employeur prend les mesures n</w:t>
+      </w:r>
+      <w:r>
+        <w:rPr>
+          <w:rStyle w:val="Aucune"/>
+          <w:rFonts w:cs="Arial Unicode MS" w:eastAsia="Arial Unicode MS" w:hint="default"/>
           <w:rtl w:val="0"/>
           <w:lang w:val="fr-FR"/>
         </w:rPr>
@@ -1732,6 +1973,8 @@
       </w:r>
       <w:r>
         <w:rPr>
+          <w:rStyle w:val="Aucune"/>
+          <w:rFonts w:cs="Arial Unicode MS" w:eastAsia="Arial Unicode MS"/>
           <w:rtl w:val="0"/>
           <w:lang w:val="fr-FR"/>
         </w:rPr>
@@ -1739,6 +1982,8 @@
       </w:r>
       <w:r>
         <w:rPr>
+          <w:rStyle w:val="Aucune"/>
+          <w:rFonts w:cs="Arial Unicode MS" w:eastAsia="Arial Unicode MS" w:hint="default"/>
           <w:rtl w:val="0"/>
           <w:lang w:val="fr-FR"/>
         </w:rPr>
@@ -1746,12 +1991,15 @@
       </w:r>
       <w:r>
         <w:rPr>
+          <w:rFonts w:cs="Arial Unicode MS" w:eastAsia="Arial Unicode MS"/>
           <w:rtl w:val="0"/>
         </w:rPr>
         <w:t>curit</w:t>
       </w:r>
       <w:r>
         <w:rPr>
+          <w:rStyle w:val="Aucune"/>
+          <w:rFonts w:cs="Arial Unicode MS" w:eastAsia="Arial Unicode MS" w:hint="default"/>
           <w:rtl w:val="0"/>
           <w:lang w:val="fr-FR"/>
         </w:rPr>
@@ -1759,6 +2007,8 @@
       </w:r>
       <w:r>
         <w:rPr>
+          <w:rStyle w:val="Aucune"/>
+          <w:rFonts w:cs="Arial Unicode MS" w:eastAsia="Arial Unicode MS"/>
           <w:rtl w:val="0"/>
           <w:lang w:val="da-DK"/>
         </w:rPr>
@@ -1766,6 +2016,8 @@
       </w:r>
       <w:r>
         <w:rPr>
+          <w:rStyle w:val="Aucune"/>
+          <w:rFonts w:cs="Arial Unicode MS" w:eastAsia="Arial Unicode MS" w:hint="default"/>
           <w:rtl w:val="0"/>
           <w:lang w:val="fr-FR"/>
         </w:rPr>
@@ -1773,6 +2025,8 @@
       </w:r>
       <w:r>
         <w:rPr>
+          <w:rStyle w:val="Aucune"/>
+          <w:rFonts w:cs="Arial Unicode MS" w:eastAsia="Arial Unicode MS"/>
           <w:rtl w:val="0"/>
           <w:lang w:val="fr-FR"/>
         </w:rPr>
@@ -1780,6 +2034,8 @@
       </w:r>
       <w:r>
         <w:rPr>
+          <w:rStyle w:val="Aucune"/>
+          <w:rFonts w:cs="Arial Unicode MS" w:eastAsia="Arial Unicode MS" w:hint="default"/>
           <w:rtl w:val="0"/>
           <w:lang w:val="fr-FR"/>
         </w:rPr>
@@ -1787,6 +2043,8 @@
       </w:r>
       <w:r>
         <w:rPr>
+          <w:rStyle w:val="Aucune"/>
+          <w:rFonts w:cs="Arial Unicode MS" w:eastAsia="Arial Unicode MS"/>
           <w:rtl w:val="0"/>
           <w:lang w:val="fr-FR"/>
         </w:rPr>
@@ -1795,15 +2053,17 @@
     </w:p>
     <w:p>
       <w:pPr>
-        <w:pStyle w:val="Corps"/>
+        <w:pStyle w:val="Corps A"/>
       </w:pPr>
     </w:p>
     <w:p>
       <w:pPr>
-        <w:pStyle w:val="Corps"/>
-      </w:pPr>
-      <w:r>
-        <w:rPr>
+        <w:pStyle w:val="Corps A"/>
+      </w:pPr>
+      <w:r>
+        <w:rPr>
+          <w:rStyle w:val="Aucune"/>
+          <w:rFonts w:cs="Arial Unicode MS" w:eastAsia="Arial Unicode MS"/>
           <w:rtl w:val="0"/>
           <w:lang w:val="fr-FR"/>
         </w:rPr>
@@ -1811,15 +2071,20 @@
       </w:r>
       <w:r>
         <w:rPr>
+          <w:rStyle w:val="Aucune"/>
+          <w:rFonts w:cs="Arial Unicode MS" w:eastAsia="Arial Unicode MS"/>
           <w:i w:val="1"/>
           <w:iCs w:val="1"/>
           <w:color w:val="525252"/>
+          <w:u w:color="525252"/>
           <w:rtl w:val="0"/>
         </w:rPr>
         <w:t>(ou)</w:t>
       </w:r>
       <w:r>
         <w:rPr>
+          <w:rStyle w:val="Aucune"/>
+          <w:rFonts w:cs="Arial Unicode MS" w:eastAsia="Arial Unicode MS"/>
           <w:rtl w:val="0"/>
           <w:lang w:val="fr-FR"/>
         </w:rPr>
@@ -1827,6 +2092,8 @@
       </w:r>
       <w:r>
         <w:rPr>
+          <w:rStyle w:val="Aucune"/>
+          <w:rFonts w:cs="Arial Unicode MS" w:eastAsia="Arial Unicode MS" w:hint="default"/>
           <w:rtl w:val="0"/>
           <w:lang w:val="fr-FR"/>
         </w:rPr>
@@ -1834,6 +2101,8 @@
       </w:r>
       <w:r>
         <w:rPr>
+          <w:rStyle w:val="Aucune"/>
+          <w:rFonts w:cs="Arial Unicode MS" w:eastAsia="Arial Unicode MS"/>
           <w:rtl w:val="0"/>
           <w:lang w:val="fr-FR"/>
         </w:rPr>
@@ -1842,19 +2111,23 @@
     </w:p>
     <w:p>
       <w:pPr>
-        <w:pStyle w:val="Corps"/>
-        <w:rPr>
+        <w:pStyle w:val="Corps A"/>
+        <w:rPr>
+          <w:rStyle w:val="Aucune"/>
           <w:i w:val="1"/>
           <w:iCs w:val="1"/>
           <w:color w:val="525252"/>
-          <w:lang w:val="fr-FR"/>
-        </w:rPr>
-      </w:pPr>
-      <w:r>
-        <w:rPr>
+          <w:u w:color="525252"/>
+        </w:rPr>
+      </w:pPr>
+      <w:r>
+        <w:rPr>
+          <w:rStyle w:val="Aucune"/>
+          <w:rFonts w:cs="Arial Unicode MS" w:eastAsia="Arial Unicode MS"/>
           <w:i w:val="1"/>
           <w:iCs w:val="1"/>
           <w:color w:val="525252"/>
+          <w:u w:color="525252"/>
           <w:rtl w:val="0"/>
           <w:lang w:val="fr-FR"/>
         </w:rPr>
@@ -1862,9 +2135,12 @@
       </w:r>
       <w:r>
         <w:rPr>
+          <w:rStyle w:val="Aucune"/>
+          <w:rFonts w:cs="Arial Unicode MS" w:eastAsia="Arial Unicode MS" w:hint="default"/>
           <w:i w:val="1"/>
           <w:iCs w:val="1"/>
           <w:color w:val="525252"/>
+          <w:u w:color="525252"/>
           <w:rtl w:val="0"/>
           <w:lang w:val="fr-FR"/>
         </w:rPr>
@@ -1872,9 +2148,12 @@
       </w:r>
       <w:r>
         <w:rPr>
+          <w:rStyle w:val="Aucune"/>
+          <w:rFonts w:cs="Arial Unicode MS" w:eastAsia="Arial Unicode MS"/>
           <w:i w:val="1"/>
           <w:iCs w:val="1"/>
           <w:color w:val="525252"/>
+          <w:u w:color="525252"/>
           <w:rtl w:val="0"/>
           <w:lang w:val="fr-FR"/>
         </w:rPr>
@@ -1882,9 +2161,12 @@
       </w:r>
       <w:r>
         <w:rPr>
+          <w:rStyle w:val="Aucune"/>
+          <w:rFonts w:cs="Arial Unicode MS" w:eastAsia="Arial Unicode MS" w:hint="default"/>
           <w:i w:val="1"/>
           <w:iCs w:val="1"/>
           <w:color w:val="525252"/>
+          <w:u w:color="525252"/>
           <w:rtl w:val="0"/>
           <w:lang w:val="fr-FR"/>
         </w:rPr>
@@ -1892,9 +2174,12 @@
       </w:r>
       <w:r>
         <w:rPr>
+          <w:rStyle w:val="Aucune"/>
+          <w:rFonts w:cs="Arial Unicode MS" w:eastAsia="Arial Unicode MS"/>
           <w:i w:val="1"/>
           <w:iCs w:val="1"/>
           <w:color w:val="525252"/>
+          <w:u w:color="525252"/>
           <w:rtl w:val="0"/>
           <w:lang w:val="fr-FR"/>
         </w:rPr>
@@ -1902,9 +2187,12 @@
       </w:r>
       <w:r>
         <w:rPr>
+          <w:rStyle w:val="Aucune"/>
+          <w:rFonts w:cs="Arial Unicode MS" w:eastAsia="Arial Unicode MS" w:hint="default"/>
           <w:i w:val="1"/>
           <w:iCs w:val="1"/>
           <w:color w:val="525252"/>
+          <w:u w:color="525252"/>
           <w:rtl w:val="0"/>
           <w:lang w:val="fr-FR"/>
         </w:rPr>
@@ -1912,69 +2200,64 @@
       </w:r>
       <w:r>
         <w:rPr>
+          <w:rStyle w:val="Aucune"/>
+          <w:rFonts w:cs="Arial Unicode MS" w:eastAsia="Arial Unicode MS"/>
           <w:i w:val="1"/>
           <w:iCs w:val="1"/>
           <w:color w:val="525252"/>
-          <w:rtl w:val="0"/>
-          <w:lang w:val="fr-FR"/>
-        </w:rPr>
-        <w:t>aut</w:t>
-      </w:r>
-      <w:r>
-        <w:rPr>
+          <w:u w:color="525252"/>
+          <w:rtl w:val="0"/>
+          <w:lang w:val="fr-FR"/>
+        </w:rPr>
+        <w:t>autres manquements</w:t>
+      </w:r>
+      <w:r>
+        <w:rPr>
+          <w:rStyle w:val="Aucune"/>
+          <w:rFonts w:cs="Arial Unicode MS" w:eastAsia="Arial Unicode MS" w:hint="default"/>
           <w:i w:val="1"/>
           <w:iCs w:val="1"/>
           <w:color w:val="525252"/>
-          <w:rtl w:val="0"/>
-          <w:lang w:val="fr-FR"/>
-        </w:rPr>
-        <w:t>r</w:t>
-      </w:r>
-      <w:r>
-        <w:rPr>
+          <w:u w:color="525252"/>
+          <w:rtl w:val="0"/>
+          <w:lang w:val="fr-FR"/>
+        </w:rPr>
+        <w:t> </w:t>
+      </w:r>
+      <w:r>
+        <w:rPr>
+          <w:rStyle w:val="Aucune"/>
+          <w:rFonts w:cs="Arial Unicode MS" w:eastAsia="Arial Unicode MS"/>
           <w:i w:val="1"/>
           <w:iCs w:val="1"/>
           <w:color w:val="525252"/>
-          <w:rtl w:val="0"/>
-          <w:lang w:val="fr-FR"/>
-        </w:rPr>
-        <w:t>es manquements</w:t>
-      </w:r>
-      <w:r>
-        <w:rPr>
+          <w:u w:color="525252"/>
+          <w:rtl w:val="0"/>
+          <w:lang w:val="fr-FR"/>
+        </w:rPr>
+        <w:t>: non paiement d</w:t>
+      </w:r>
+      <w:r>
+        <w:rPr>
+          <w:rStyle w:val="Aucune"/>
+          <w:rFonts w:cs="Arial Unicode MS" w:eastAsia="Arial Unicode MS" w:hint="default"/>
           <w:i w:val="1"/>
           <w:iCs w:val="1"/>
           <w:color w:val="525252"/>
-          <w:rtl w:val="0"/>
-          <w:lang w:val="fr-FR"/>
-        </w:rPr>
-        <w:t> </w:t>
-      </w:r>
-      <w:r>
-        <w:rPr>
+          <w:u w:color="525252"/>
+          <w:rtl w:val="0"/>
+          <w:lang w:val="fr-FR"/>
+        </w:rPr>
+        <w:t>’</w:t>
+      </w:r>
+      <w:r>
+        <w:rPr>
+          <w:rStyle w:val="Aucune"/>
+          <w:rFonts w:cs="Arial Unicode MS" w:eastAsia="Arial Unicode MS"/>
           <w:i w:val="1"/>
           <w:iCs w:val="1"/>
           <w:color w:val="525252"/>
-          <w:rtl w:val="0"/>
-          <w:lang w:val="fr-FR"/>
-        </w:rPr>
-        <w:t>: non paiement d</w:t>
-      </w:r>
-      <w:r>
-        <w:rPr>
-          <w:i w:val="1"/>
-          <w:iCs w:val="1"/>
-          <w:color w:val="525252"/>
-          <w:rtl w:val="0"/>
-          <w:lang w:val="fr-FR"/>
-        </w:rPr>
-        <w:t>’</w:t>
-      </w:r>
-      <w:r>
-        <w:rPr>
-          <w:i w:val="1"/>
-          <w:iCs w:val="1"/>
-          <w:color w:val="525252"/>
+          <w:u w:color="525252"/>
           <w:rtl w:val="0"/>
           <w:lang w:val="fr-FR"/>
         </w:rPr>
@@ -1983,37 +2266,45 @@
     </w:p>
     <w:p>
       <w:pPr>
-        <w:pStyle w:val="Corps"/>
-        <w:rPr>
+        <w:pStyle w:val="Corps A"/>
+        <w:rPr>
+          <w:rStyle w:val="Aucune"/>
           <w:i w:val="1"/>
           <w:iCs w:val="1"/>
           <w:color w:val="525252"/>
+          <w:u w:color="525252"/>
           <w:lang w:val="fr-FR"/>
         </w:rPr>
       </w:pPr>
     </w:p>
     <w:p>
       <w:pPr>
-        <w:pStyle w:val="Corps"/>
-        <w:rPr>
+        <w:pStyle w:val="Corps A"/>
+        <w:rPr>
+          <w:rStyle w:val="Aucune"/>
           <w:i w:val="1"/>
           <w:iCs w:val="1"/>
           <w:color w:val="525252"/>
+          <w:u w:color="525252"/>
           <w:lang w:val="fr-FR"/>
         </w:rPr>
       </w:pPr>
     </w:p>
     <w:p>
       <w:pPr>
-        <w:pStyle w:val="Corps"/>
-        <w:rPr>
+        <w:pStyle w:val="Corps A"/>
+        <w:rPr>
+          <w:rStyle w:val="Aucune"/>
           <w:color w:val="525252"/>
-          <w:lang w:val="fr-FR"/>
-        </w:rPr>
-      </w:pPr>
-      <w:r>
-        <w:rPr>
+          <w:u w:color="525252"/>
+        </w:rPr>
+      </w:pPr>
+      <w:r>
+        <w:rPr>
+          <w:rStyle w:val="Aucune"/>
+          <w:rFonts w:cs="Arial Unicode MS" w:eastAsia="Arial Unicode MS"/>
           <w:color w:val="525252"/>
+          <w:u w:color="525252"/>
           <w:rtl w:val="0"/>
           <w:lang w:val="fr-FR"/>
         </w:rPr>
@@ -2021,9 +2312,12 @@
       </w:r>
       <w:r>
         <w:rPr>
+          <w:rStyle w:val="Aucune"/>
+          <w:rFonts w:cs="Arial Unicode MS" w:eastAsia="Arial Unicode MS"/>
           <w:i w:val="1"/>
           <w:iCs w:val="1"/>
           <w:color w:val="525252"/>
+          <w:u w:color="525252"/>
           <w:rtl w:val="0"/>
           <w:lang w:val="fr-FR"/>
         </w:rPr>
@@ -2031,9 +2325,12 @@
       </w:r>
       <w:r>
         <w:rPr>
+          <w:rStyle w:val="Aucune"/>
+          <w:rFonts w:cs="Arial Unicode MS" w:eastAsia="Arial Unicode MS" w:hint="default"/>
           <w:i w:val="1"/>
           <w:iCs w:val="1"/>
           <w:color w:val="525252"/>
+          <w:u w:color="525252"/>
           <w:rtl w:val="0"/>
           <w:lang w:val="fr-FR"/>
         </w:rPr>
@@ -2041,36 +2338,31 @@
       </w:r>
       <w:r>
         <w:rPr>
+          <w:rStyle w:val="Aucune"/>
+          <w:rFonts w:cs="Arial Unicode MS" w:eastAsia="Arial Unicode MS"/>
           <w:i w:val="1"/>
           <w:iCs w:val="1"/>
           <w:color w:val="525252"/>
-          <w:rtl w:val="0"/>
-          <w:lang w:val="fr-FR"/>
-        </w:rPr>
-        <w:t>1</w:t>
-      </w:r>
-      <w:r>
-        <w:rPr>
-          <w:i w:val="1"/>
-          <w:iCs w:val="1"/>
-          <w:color w:val="525252"/>
-          <w:rtl w:val="0"/>
-          <w:lang w:val="fr-FR"/>
-        </w:rPr>
-        <w:t>)</w:t>
+          <w:u w:color="525252"/>
+          <w:rtl w:val="0"/>
+          <w:lang w:val="fr-FR"/>
+        </w:rPr>
+        <w:t>1)</w:t>
       </w:r>
     </w:p>
     <w:p>
       <w:pPr>
-        <w:pStyle w:val="Corps"/>
-        <w:rPr>
-          <w:i w:val="1"/>
-          <w:iCs w:val="1"/>
-          <w:lang w:val="fr-FR"/>
-        </w:rPr>
-      </w:pPr>
-      <w:r>
-        <w:rPr>
+        <w:pStyle w:val="Corps A"/>
+        <w:rPr>
+          <w:rStyle w:val="Aucune"/>
+          <w:i w:val="1"/>
+          <w:iCs w:val="1"/>
+        </w:rPr>
+      </w:pPr>
+      <w:r>
+        <w:rPr>
+          <w:rStyle w:val="Aucune"/>
+          <w:rFonts w:cs="Arial Unicode MS" w:eastAsia="Arial Unicode MS"/>
           <w:rtl w:val="0"/>
           <w:lang w:val="fr-FR"/>
         </w:rPr>
@@ -2078,6 +2370,8 @@
       </w:r>
       <w:r>
         <w:rPr>
+          <w:rStyle w:val="Aucune"/>
+          <w:rFonts w:cs="Arial Unicode MS" w:eastAsia="Arial Unicode MS" w:hint="default"/>
           <w:rtl w:val="0"/>
           <w:lang w:val="fr-FR"/>
         </w:rPr>
@@ -2085,6 +2379,8 @@
       </w:r>
       <w:r>
         <w:rPr>
+          <w:rStyle w:val="Aucune"/>
+          <w:rFonts w:cs="Arial Unicode MS" w:eastAsia="Arial Unicode MS"/>
           <w:rtl w:val="0"/>
           <w:lang w:val="fr-FR"/>
         </w:rPr>
@@ -2092,6 +2388,8 @@
       </w:r>
       <w:r>
         <w:rPr>
+          <w:rStyle w:val="Aucune"/>
+          <w:rFonts w:cs="Arial Unicode MS" w:eastAsia="Arial Unicode MS" w:hint="default"/>
           <w:rtl w:val="0"/>
           <w:lang w:val="fr-FR"/>
         </w:rPr>
@@ -2099,23 +2397,21 @@
       </w:r>
       <w:r>
         <w:rPr>
-          <w:rtl w:val="0"/>
-          <w:lang w:val="fr-FR"/>
-        </w:rPr>
-        <w:t>dure prudhommale,  de nous rencontrer pour envisager ensemble la rupture conventionnelle de mon</w:t>
-      </w:r>
-      <w:r>
-        <w:rPr>
-          <w:rtl w:val="0"/>
-          <w:lang w:val="fr-FR"/>
-        </w:rPr>
-        <w:t xml:space="preserve"> </w:t>
-      </w:r>
-      <w:r>
-        <w:rPr>
-          <w:i w:val="1"/>
-          <w:iCs w:val="1"/>
-          <w:color w:val="3f6797"/>
+          <w:rStyle w:val="Aucune"/>
+          <w:rFonts w:cs="Arial Unicode MS" w:eastAsia="Arial Unicode MS"/>
+          <w:rtl w:val="0"/>
+          <w:lang w:val="fr-FR"/>
+        </w:rPr>
+        <w:t xml:space="preserve">dure prudhommale,  de nous rencontrer pour envisager ensemble la rupture conventionnelle de mon </w:t>
+      </w:r>
+      <w:r>
+        <w:rPr>
+          <w:rStyle w:val="Aucune"/>
+          <w:rFonts w:cs="Arial Unicode MS" w:eastAsia="Arial Unicode MS" w:hint="default"/>
+          <w:i w:val="1"/>
+          <w:iCs w:val="1"/>
+          <w:color w:val="3f6797"/>
+          <w:u w:color="3f6797"/>
           <w:rtl w:val="0"/>
           <w:lang w:val="fr-FR"/>
         </w:rPr>
@@ -2123,9 +2419,12 @@
       </w:r>
       <w:r>
         <w:rPr>
-          <w:i w:val="1"/>
-          <w:iCs w:val="1"/>
-          <w:color w:val="3f6797"/>
+          <w:rStyle w:val="Aucune"/>
+          <w:rFonts w:cs="Arial Unicode MS" w:eastAsia="Arial Unicode MS"/>
+          <w:i w:val="1"/>
+          <w:iCs w:val="1"/>
+          <w:color w:val="3f6797"/>
+          <w:u w:color="3f6797"/>
           <w:rtl w:val="0"/>
           <w:lang w:val="fr-FR"/>
         </w:rPr>
@@ -2133,9 +2432,12 @@
       </w:r>
       <w:r>
         <w:rPr>
-          <w:i w:val="1"/>
-          <w:iCs w:val="1"/>
-          <w:color w:val="3f6797"/>
+          <w:rStyle w:val="Aucune"/>
+          <w:rFonts w:cs="Arial Unicode MS" w:eastAsia="Arial Unicode MS" w:hint="default"/>
+          <w:i w:val="1"/>
+          <w:iCs w:val="1"/>
+          <w:color w:val="3f6797"/>
+          <w:u w:color="3f6797"/>
           <w:rtl w:val="0"/>
           <w:lang w:val="fr-FR"/>
         </w:rPr>
@@ -2143,6 +2445,8 @@
       </w:r>
       <w:r>
         <w:rPr>
+          <w:rStyle w:val="Aucune"/>
+          <w:rFonts w:cs="Arial Unicode MS" w:eastAsia="Arial Unicode MS"/>
           <w:i w:val="1"/>
           <w:iCs w:val="1"/>
           <w:rtl w:val="0"/>
@@ -2152,6 +2456,8 @@
       </w:r>
       <w:r>
         <w:rPr>
+          <w:rStyle w:val="Aucune"/>
+          <w:rFonts w:cs="Arial Unicode MS" w:eastAsia="Arial Unicode MS"/>
           <w:rtl w:val="0"/>
           <w:lang w:val="fr-FR"/>
         </w:rPr>
@@ -2159,6 +2465,8 @@
       </w:r>
       <w:r>
         <w:rPr>
+          <w:rStyle w:val="Aucune"/>
+          <w:rFonts w:cs="Arial Unicode MS" w:eastAsia="Arial Unicode MS" w:hint="default"/>
           <w:rtl w:val="0"/>
           <w:lang w:val="fr-FR"/>
         </w:rPr>
@@ -2166,6 +2474,8 @@
       </w:r>
       <w:r>
         <w:rPr>
+          <w:rStyle w:val="Aucune"/>
+          <w:rFonts w:cs="Arial Unicode MS" w:eastAsia="Arial Unicode MS"/>
           <w:rtl w:val="0"/>
           <w:lang w:val="fr-FR"/>
         </w:rPr>
@@ -2173,9 +2483,12 @@
       </w:r>
       <w:r>
         <w:rPr>
-          <w:i w:val="1"/>
-          <w:iCs w:val="1"/>
-          <w:color w:val="3f6797"/>
+          <w:rStyle w:val="Aucune"/>
+          <w:rFonts w:cs="Arial Unicode MS" w:eastAsia="Arial Unicode MS" w:hint="default"/>
+          <w:i w:val="1"/>
+          <w:iCs w:val="1"/>
+          <w:color w:val="3f6797"/>
+          <w:u w:color="3f6797"/>
           <w:rtl w:val="0"/>
           <w:lang w:val="fr-FR"/>
         </w:rPr>
@@ -2183,9 +2496,12 @@
       </w:r>
       <w:r>
         <w:rPr>
-          <w:i w:val="1"/>
-          <w:iCs w:val="1"/>
-          <w:color w:val="3f6797"/>
+          <w:rStyle w:val="Aucune"/>
+          <w:rFonts w:cs="Arial Unicode MS" w:eastAsia="Arial Unicode MS"/>
+          <w:i w:val="1"/>
+          <w:iCs w:val="1"/>
+          <w:color w:val="3f6797"/>
+          <w:u w:color="3f6797"/>
           <w:rtl w:val="0"/>
           <w:lang w:val="fr-FR"/>
         </w:rPr>
@@ -2193,9 +2509,12 @@
       </w:r>
       <w:r>
         <w:rPr>
-          <w:i w:val="1"/>
-          <w:iCs w:val="1"/>
-          <w:color w:val="3f6797"/>
+          <w:rStyle w:val="Aucune"/>
+          <w:rFonts w:cs="Arial Unicode MS" w:eastAsia="Arial Unicode MS" w:hint="default"/>
+          <w:i w:val="1"/>
+          <w:iCs w:val="1"/>
+          <w:color w:val="3f6797"/>
+          <w:u w:color="3f6797"/>
           <w:rtl w:val="0"/>
           <w:lang w:val="fr-FR"/>
         </w:rPr>
@@ -2203,9 +2522,12 @@
       </w:r>
       <w:r>
         <w:rPr>
-          <w:i w:val="1"/>
-          <w:iCs w:val="1"/>
-          <w:color w:val="3f6797"/>
+          <w:rStyle w:val="Aucune"/>
+          <w:rFonts w:cs="Arial Unicode MS" w:eastAsia="Arial Unicode MS"/>
+          <w:i w:val="1"/>
+          <w:iCs w:val="1"/>
+          <w:color w:val="3f6797"/>
+          <w:u w:color="3f6797"/>
           <w:rtl w:val="0"/>
           <w:lang w:val="fr-FR"/>
         </w:rPr>
@@ -2213,9 +2535,12 @@
       </w:r>
       <w:r>
         <w:rPr>
-          <w:i w:val="1"/>
-          <w:iCs w:val="1"/>
-          <w:color w:val="3f6797"/>
+          <w:rStyle w:val="Aucune"/>
+          <w:rFonts w:cs="Arial Unicode MS" w:eastAsia="Arial Unicode MS" w:hint="default"/>
+          <w:i w:val="1"/>
+          <w:iCs w:val="1"/>
+          <w:color w:val="3f6797"/>
+          <w:u w:color="3f6797"/>
           <w:rtl w:val="0"/>
           <w:lang w:val="fr-FR"/>
         </w:rPr>
@@ -2223,9 +2548,12 @@
       </w:r>
       <w:r>
         <w:rPr>
-          <w:i w:val="1"/>
-          <w:iCs w:val="1"/>
-          <w:color w:val="3f6797"/>
+          <w:rStyle w:val="Aucune"/>
+          <w:rFonts w:cs="Arial Unicode MS" w:eastAsia="Arial Unicode MS"/>
+          <w:i w:val="1"/>
+          <w:iCs w:val="1"/>
+          <w:color w:val="3f6797"/>
+          <w:u w:color="3f6797"/>
           <w:rtl w:val="0"/>
           <w:lang w:val="fr-FR"/>
         </w:rPr>
@@ -2233,9 +2561,12 @@
       </w:r>
       <w:r>
         <w:rPr>
-          <w:i w:val="1"/>
-          <w:iCs w:val="1"/>
-          <w:color w:val="3f6797"/>
+          <w:rStyle w:val="Aucune"/>
+          <w:rFonts w:cs="Arial Unicode MS" w:eastAsia="Arial Unicode MS" w:hint="default"/>
+          <w:i w:val="1"/>
+          <w:iCs w:val="1"/>
+          <w:color w:val="3f6797"/>
+          <w:u w:color="3f6797"/>
           <w:rtl w:val="0"/>
           <w:lang w:val="fr-FR"/>
         </w:rPr>
@@ -2243,6 +2574,8 @@
       </w:r>
       <w:r>
         <w:rPr>
+          <w:rStyle w:val="Aucune"/>
+          <w:rFonts w:cs="Arial Unicode MS" w:eastAsia="Arial Unicode MS"/>
           <w:rtl w:val="0"/>
           <w:lang w:val="fr-FR"/>
         </w:rPr>
@@ -2250,6 +2583,8 @@
       </w:r>
       <w:r>
         <w:rPr>
+          <w:rStyle w:val="Aucune"/>
+          <w:rFonts w:cs="Arial Unicode MS" w:eastAsia="Arial Unicode MS" w:hint="default"/>
           <w:rtl w:val="0"/>
           <w:lang w:val="fr-FR"/>
         </w:rPr>
@@ -2257,6 +2592,8 @@
       </w:r>
       <w:r>
         <w:rPr>
+          <w:rStyle w:val="Aucune"/>
+          <w:rFonts w:cs="Arial Unicode MS" w:eastAsia="Arial Unicode MS"/>
           <w:rtl w:val="0"/>
           <w:lang w:val="fr-FR"/>
         </w:rPr>
@@ -2264,6 +2601,8 @@
       </w:r>
       <w:r>
         <w:rPr>
+          <w:rStyle w:val="Aucune"/>
+          <w:rFonts w:cs="Arial Unicode MS" w:eastAsia="Arial Unicode MS" w:hint="default"/>
           <w:rtl w:val="0"/>
           <w:lang w:val="fr-FR"/>
         </w:rPr>
@@ -2271,6 +2610,8 @@
       </w:r>
       <w:r>
         <w:rPr>
+          <w:rStyle w:val="Aucune"/>
+          <w:rFonts w:cs="Arial Unicode MS" w:eastAsia="Arial Unicode MS"/>
           <w:rtl w:val="0"/>
           <w:lang w:val="fr-FR"/>
         </w:rPr>
@@ -2279,8 +2620,9 @@
     </w:p>
     <w:p>
       <w:pPr>
-        <w:pStyle w:val="Corps"/>
-        <w:rPr>
+        <w:pStyle w:val="Corps A"/>
+        <w:rPr>
+          <w:rStyle w:val="Aucune"/>
           <w:i w:val="1"/>
           <w:iCs w:val="1"/>
           <w:lang w:val="fr-FR"/>
@@ -2289,15 +2631,19 @@
     </w:p>
     <w:p>
       <w:pPr>
-        <w:pStyle w:val="Corps"/>
-        <w:rPr>
+        <w:pStyle w:val="Corps A"/>
+        <w:rPr>
+          <w:rStyle w:val="Aucune"/>
           <w:color w:val="525252"/>
-          <w:lang w:val="fr-FR"/>
-        </w:rPr>
-      </w:pPr>
-      <w:r>
-        <w:rPr>
+          <w:u w:color="525252"/>
+        </w:rPr>
+      </w:pPr>
+      <w:r>
+        <w:rPr>
+          <w:rStyle w:val="Aucune"/>
+          <w:rFonts w:cs="Arial Unicode MS" w:eastAsia="Arial Unicode MS"/>
           <w:color w:val="525252"/>
+          <w:u w:color="525252"/>
           <w:rtl w:val="0"/>
           <w:lang w:val="fr-FR"/>
         </w:rPr>
@@ -2305,9 +2651,12 @@
       </w:r>
       <w:r>
         <w:rPr>
+          <w:rStyle w:val="Aucune"/>
+          <w:rFonts w:cs="Arial Unicode MS" w:eastAsia="Arial Unicode MS"/>
           <w:i w:val="1"/>
           <w:iCs w:val="1"/>
           <w:color w:val="525252"/>
+          <w:u w:color="525252"/>
           <w:rtl w:val="0"/>
           <w:lang w:val="fr-FR"/>
         </w:rPr>
@@ -2315,9 +2664,12 @@
       </w:r>
       <w:r>
         <w:rPr>
+          <w:rStyle w:val="Aucune"/>
+          <w:rFonts w:cs="Arial Unicode MS" w:eastAsia="Arial Unicode MS" w:hint="default"/>
           <w:i w:val="1"/>
           <w:iCs w:val="1"/>
           <w:color w:val="525252"/>
+          <w:u w:color="525252"/>
           <w:rtl w:val="0"/>
           <w:lang w:val="fr-FR"/>
         </w:rPr>
@@ -2325,9 +2677,12 @@
       </w:r>
       <w:r>
         <w:rPr>
+          <w:rStyle w:val="Aucune"/>
+          <w:rFonts w:cs="Arial Unicode MS" w:eastAsia="Arial Unicode MS"/>
           <w:i w:val="1"/>
           <w:iCs w:val="1"/>
           <w:color w:val="525252"/>
+          <w:u w:color="525252"/>
           <w:rtl w:val="0"/>
           <w:lang w:val="fr-FR"/>
         </w:rPr>
@@ -2336,13 +2691,12 @@
     </w:p>
     <w:p>
       <w:pPr>
-        <w:pStyle w:val="Corps"/>
-        <w:rPr>
-          <w:lang w:val="fr-FR"/>
-        </w:rPr>
-      </w:pPr>
-      <w:r>
-        <w:rPr>
+        <w:pStyle w:val="Corps A"/>
+      </w:pPr>
+      <w:r>
+        <w:rPr>
+          <w:rStyle w:val="Aucune"/>
+          <w:rFonts w:cs="Arial Unicode MS" w:eastAsia="Arial Unicode MS"/>
           <w:rtl w:val="0"/>
           <w:lang w:val="fr-FR"/>
         </w:rPr>
@@ -2350,6 +2704,8 @@
       </w:r>
       <w:r>
         <w:rPr>
+          <w:rStyle w:val="Aucune"/>
+          <w:rFonts w:cs="Arial Unicode MS" w:eastAsia="Arial Unicode MS" w:hint="default"/>
           <w:rtl w:val="0"/>
           <w:lang w:val="fr-FR"/>
         </w:rPr>
@@ -2357,6 +2713,8 @@
       </w:r>
       <w:r>
         <w:rPr>
+          <w:rStyle w:val="Aucune"/>
+          <w:rFonts w:cs="Arial Unicode MS" w:eastAsia="Arial Unicode MS"/>
           <w:rtl w:val="0"/>
           <w:lang w:val="fr-FR"/>
         </w:rPr>
@@ -2364,6 +2722,8 @@
       </w:r>
       <w:r>
         <w:rPr>
+          <w:rStyle w:val="Aucune"/>
+          <w:rFonts w:cs="Arial Unicode MS" w:eastAsia="Arial Unicode MS" w:hint="default"/>
           <w:rtl w:val="0"/>
           <w:lang w:val="fr-FR"/>
         </w:rPr>
@@ -2371,30 +2731,21 @@
       </w:r>
       <w:r>
         <w:rPr>
-          <w:rtl w:val="0"/>
-          <w:lang w:val="fr-FR"/>
-        </w:rPr>
-        <w:t xml:space="preserve">siliation </w:t>
-      </w:r>
-      <w:r>
-        <w:rPr>
-          <w:rtl w:val="0"/>
-          <w:lang w:val="fr-FR"/>
-        </w:rPr>
-        <w:t>d</w:t>
-      </w:r>
-      <w:r>
-        <w:rPr>
-          <w:rtl w:val="0"/>
-          <w:lang w:val="fr-FR"/>
-        </w:rPr>
-        <w:t xml:space="preserve">e mon </w:t>
-      </w:r>
-      <w:r>
-        <w:rPr>
-          <w:i w:val="1"/>
-          <w:iCs w:val="1"/>
-          <w:color w:val="3f6797"/>
+          <w:rStyle w:val="Aucune"/>
+          <w:rFonts w:cs="Arial Unicode MS" w:eastAsia="Arial Unicode MS"/>
+          <w:rtl w:val="0"/>
+          <w:lang w:val="fr-FR"/>
+        </w:rPr>
+        <w:t xml:space="preserve">siliation de mon </w:t>
+      </w:r>
+      <w:r>
+        <w:rPr>
+          <w:rStyle w:val="Aucune"/>
+          <w:rFonts w:cs="Arial Unicode MS" w:eastAsia="Arial Unicode MS" w:hint="default"/>
+          <w:i w:val="1"/>
+          <w:iCs w:val="1"/>
+          <w:color w:val="3f6797"/>
+          <w:u w:color="3f6797"/>
           <w:rtl w:val="0"/>
           <w:lang w:val="fr-FR"/>
         </w:rPr>
@@ -2402,9 +2753,12 @@
       </w:r>
       <w:r>
         <w:rPr>
-          <w:i w:val="1"/>
-          <w:iCs w:val="1"/>
-          <w:color w:val="3f6797"/>
+          <w:rStyle w:val="Aucune"/>
+          <w:rFonts w:cs="Arial Unicode MS" w:eastAsia="Arial Unicode MS"/>
+          <w:i w:val="1"/>
+          <w:iCs w:val="1"/>
+          <w:color w:val="3f6797"/>
+          <w:u w:color="3f6797"/>
           <w:rtl w:val="0"/>
           <w:lang w:val="fr-FR"/>
         </w:rPr>
@@ -2412,9 +2766,12 @@
       </w:r>
       <w:r>
         <w:rPr>
-          <w:i w:val="1"/>
-          <w:iCs w:val="1"/>
-          <w:color w:val="3f6797"/>
+          <w:rStyle w:val="Aucune"/>
+          <w:rFonts w:cs="Arial Unicode MS" w:eastAsia="Arial Unicode MS" w:hint="default"/>
+          <w:i w:val="1"/>
+          <w:iCs w:val="1"/>
+          <w:color w:val="3f6797"/>
+          <w:u w:color="3f6797"/>
           <w:rtl w:val="0"/>
           <w:lang w:val="fr-FR"/>
         </w:rPr>
@@ -2422,6 +2779,8 @@
       </w:r>
       <w:r>
         <w:rPr>
+          <w:rStyle w:val="Aucune"/>
+          <w:rFonts w:cs="Arial Unicode MS" w:eastAsia="Arial Unicode MS" w:hint="default"/>
           <w:rtl w:val="0"/>
           <w:lang w:val="fr-FR"/>
         </w:rPr>
@@ -2429,6 +2788,8 @@
       </w:r>
       <w:r>
         <w:rPr>
+          <w:rStyle w:val="Aucune"/>
+          <w:rFonts w:cs="Arial Unicode MS" w:eastAsia="Arial Unicode MS"/>
           <w:rtl w:val="0"/>
           <w:lang w:val="fr-FR"/>
         </w:rPr>
@@ -2437,7 +2798,7 @@
     </w:p>
     <w:p>
       <w:pPr>
-        <w:pStyle w:val="Corps"/>
+        <w:pStyle w:val="Corps A"/>
         <w:rPr>
           <w:lang w:val="fr-FR"/>
         </w:rPr>
@@ -2445,15 +2806,19 @@
     </w:p>
     <w:p>
       <w:pPr>
-        <w:pStyle w:val="Corps"/>
-        <w:rPr>
+        <w:pStyle w:val="Corps A"/>
+        <w:rPr>
+          <w:rStyle w:val="Aucune"/>
           <w:color w:val="525252"/>
-          <w:lang w:val="fr-FR"/>
-        </w:rPr>
-      </w:pPr>
-      <w:r>
-        <w:rPr>
+          <w:u w:color="525252"/>
+        </w:rPr>
+      </w:pPr>
+      <w:r>
+        <w:rPr>
+          <w:rStyle w:val="Aucune"/>
+          <w:rFonts w:cs="Arial Unicode MS" w:eastAsia="Arial Unicode MS"/>
           <w:color w:val="525252"/>
+          <w:u w:color="525252"/>
           <w:rtl w:val="0"/>
           <w:lang w:val="fr-FR"/>
         </w:rPr>
@@ -2461,9 +2826,12 @@
       </w:r>
       <w:r>
         <w:rPr>
+          <w:rStyle w:val="Aucune"/>
+          <w:rFonts w:cs="Arial Unicode MS" w:eastAsia="Arial Unicode MS"/>
           <w:i w:val="1"/>
           <w:iCs w:val="1"/>
           <w:color w:val="525252"/>
+          <w:u w:color="525252"/>
           <w:rtl w:val="0"/>
           <w:lang w:val="fr-FR"/>
         </w:rPr>
@@ -2471,9 +2839,12 @@
       </w:r>
       <w:r>
         <w:rPr>
+          <w:rStyle w:val="Aucune"/>
+          <w:rFonts w:cs="Arial Unicode MS" w:eastAsia="Arial Unicode MS" w:hint="default"/>
           <w:i w:val="1"/>
           <w:iCs w:val="1"/>
           <w:color w:val="525252"/>
+          <w:u w:color="525252"/>
           <w:rtl w:val="0"/>
           <w:lang w:val="fr-FR"/>
         </w:rPr>
@@ -2481,9 +2852,12 @@
       </w:r>
       <w:r>
         <w:rPr>
+          <w:rStyle w:val="Aucune"/>
+          <w:rFonts w:cs="Arial Unicode MS" w:eastAsia="Arial Unicode MS"/>
           <w:i w:val="1"/>
           <w:iCs w:val="1"/>
           <w:color w:val="525252"/>
+          <w:u w:color="525252"/>
           <w:rtl w:val="0"/>
           <w:lang w:val="fr-FR"/>
         </w:rPr>
@@ -2492,15 +2866,17 @@
     </w:p>
     <w:p>
       <w:pPr>
-        <w:pStyle w:val="Corps"/>
-        <w:rPr>
-          <w:i w:val="1"/>
-          <w:iCs w:val="1"/>
-          <w:lang w:val="fr-FR"/>
-        </w:rPr>
-      </w:pPr>
-      <w:r>
-        <w:rPr>
+        <w:pStyle w:val="Corps A"/>
+        <w:rPr>
+          <w:rStyle w:val="Aucune"/>
+          <w:i w:val="1"/>
+          <w:iCs w:val="1"/>
+        </w:rPr>
+      </w:pPr>
+      <w:r>
+        <w:rPr>
+          <w:rStyle w:val="Aucune"/>
+          <w:rFonts w:cs="Arial Unicode MS" w:eastAsia="Arial Unicode MS"/>
           <w:rtl w:val="0"/>
           <w:lang w:val="fr-FR"/>
         </w:rPr>
@@ -2508,6 +2884,8 @@
       </w:r>
       <w:r>
         <w:rPr>
+          <w:rStyle w:val="Aucune"/>
+          <w:rFonts w:cs="Arial Unicode MS" w:eastAsia="Arial Unicode MS" w:hint="default"/>
           <w:rtl w:val="0"/>
           <w:lang w:val="fr-FR"/>
         </w:rPr>
@@ -2515,6 +2893,8 @@
       </w:r>
       <w:r>
         <w:rPr>
+          <w:rStyle w:val="Aucune"/>
+          <w:rFonts w:cs="Arial Unicode MS" w:eastAsia="Arial Unicode MS"/>
           <w:rtl w:val="0"/>
           <w:lang w:val="fr-FR"/>
         </w:rPr>
@@ -2522,6 +2902,8 @@
       </w:r>
       <w:r>
         <w:rPr>
+          <w:rStyle w:val="Aucune"/>
+          <w:rFonts w:cs="Arial Unicode MS" w:eastAsia="Arial Unicode MS" w:hint="default"/>
           <w:rtl w:val="0"/>
           <w:lang w:val="fr-FR"/>
         </w:rPr>
@@ -2529,6 +2911,8 @@
       </w:r>
       <w:r>
         <w:rPr>
+          <w:rStyle w:val="Aucune"/>
+          <w:rFonts w:cs="Arial Unicode MS" w:eastAsia="Arial Unicode MS"/>
           <w:rtl w:val="0"/>
           <w:lang w:val="fr-FR"/>
         </w:rPr>
@@ -2536,6 +2920,8 @@
       </w:r>
       <w:r>
         <w:rPr>
+          <w:rStyle w:val="Aucune"/>
+          <w:rFonts w:cs="Arial Unicode MS" w:eastAsia="Arial Unicode MS" w:hint="default"/>
           <w:rtl w:val="0"/>
           <w:lang w:val="fr-FR"/>
         </w:rPr>
@@ -2543,6 +2929,8 @@
       </w:r>
       <w:r>
         <w:rPr>
+          <w:rStyle w:val="Aucune"/>
+          <w:rFonts w:cs="Arial Unicode MS" w:eastAsia="Arial Unicode MS"/>
           <w:rtl w:val="0"/>
           <w:lang w:val="fr-FR"/>
         </w:rPr>
@@ -2551,34 +2939,144 @@
     </w:p>
     <w:p>
       <w:pPr>
-        <w:pStyle w:val="Corps"/>
+        <w:pStyle w:val="Corps A"/>
       </w:pPr>
     </w:p>
     <w:p>
       <w:pPr>
-        <w:pStyle w:val="Corps"/>
-        <w:rPr>
+        <w:pStyle w:val="Corps A"/>
+        <w:rPr>
+          <w:rStyle w:val="Aucune"/>
           <w:i w:val="1"/>
           <w:iCs w:val="1"/>
           <w:color w:val="525252"/>
-        </w:rPr>
-      </w:pPr>
-      <w:r>
-        <w:rPr>
+          <w:u w:color="525252"/>
+        </w:rPr>
+      </w:pPr>
+      <w:r>
+        <w:rPr>
+          <w:rStyle w:val="Aucune"/>
+          <w:rFonts w:cs="Arial Unicode MS" w:eastAsia="Arial Unicode MS"/>
           <w:i w:val="1"/>
           <w:iCs w:val="1"/>
           <w:color w:val="525252"/>
-          <w:rtl w:val="0"/>
-        </w:rPr>
-        <w:t>(facultatif)</w:t>
+          <w:u w:color="525252"/>
+          <w:rtl w:val="0"/>
+        </w:rPr>
+        <w:t>(facultatif</w:t>
+      </w:r>
+      <w:r>
+        <w:rPr>
+          <w:rStyle w:val="Aucune"/>
+          <w:rFonts w:cs="Arial Unicode MS" w:eastAsia="Arial Unicode MS" w:hint="default"/>
+          <w:i w:val="1"/>
+          <w:iCs w:val="1"/>
+          <w:color w:val="525252"/>
+          <w:u w:color="525252"/>
+          <w:rtl w:val="0"/>
+        </w:rPr>
+        <w:t> </w:t>
+      </w:r>
+      <w:r>
+        <w:rPr>
+          <w:rStyle w:val="Aucune"/>
+          <w:rFonts w:cs="Arial Unicode MS" w:eastAsia="Arial Unicode MS"/>
+          <w:i w:val="1"/>
+          <w:iCs w:val="1"/>
+          <w:color w:val="525252"/>
+          <w:u w:color="525252"/>
+          <w:rtl w:val="0"/>
+          <w:lang w:val="fr-FR"/>
+        </w:rPr>
+        <w:t>: Si vous souhaitez une intervention de l'inspection du travail aupr</w:t>
+      </w:r>
+      <w:r>
+        <w:rPr>
+          <w:rStyle w:val="Aucune"/>
+          <w:rFonts w:cs="Arial Unicode MS" w:eastAsia="Arial Unicode MS" w:hint="default"/>
+          <w:i w:val="1"/>
+          <w:iCs w:val="1"/>
+          <w:color w:val="525252"/>
+          <w:u w:color="525252"/>
+          <w:rtl w:val="0"/>
+          <w:lang w:val="fr-FR"/>
+        </w:rPr>
+        <w:t>è</w:t>
+      </w:r>
+      <w:r>
+        <w:rPr>
+          <w:rStyle w:val="Aucune"/>
+          <w:rFonts w:cs="Arial Unicode MS" w:eastAsia="Arial Unicode MS"/>
+          <w:i w:val="1"/>
+          <w:iCs w:val="1"/>
+          <w:color w:val="525252"/>
+          <w:u w:color="525252"/>
+          <w:rtl w:val="0"/>
+          <w:lang w:val="fr-FR"/>
+        </w:rPr>
+        <w:t>s de votre employeur, il faut l'</w:t>
+      </w:r>
+      <w:r>
+        <w:rPr>
+          <w:rStyle w:val="Aucune"/>
+          <w:rFonts w:cs="Arial Unicode MS" w:eastAsia="Arial Unicode MS" w:hint="default"/>
+          <w:i w:val="1"/>
+          <w:iCs w:val="1"/>
+          <w:color w:val="525252"/>
+          <w:u w:color="525252"/>
+          <w:rtl w:val="0"/>
+          <w:lang w:val="fr-FR"/>
+        </w:rPr>
+        <w:t>é</w:t>
+      </w:r>
+      <w:r>
+        <w:rPr>
+          <w:rStyle w:val="Aucune"/>
+          <w:rFonts w:cs="Arial Unicode MS" w:eastAsia="Arial Unicode MS"/>
+          <w:i w:val="1"/>
+          <w:iCs w:val="1"/>
+          <w:color w:val="525252"/>
+          <w:u w:color="525252"/>
+          <w:rtl w:val="0"/>
+          <w:lang w:val="fr-FR"/>
+        </w:rPr>
+        <w:t>voquer explicitement dans le courrier adress</w:t>
+      </w:r>
+      <w:r>
+        <w:rPr>
+          <w:rStyle w:val="Aucune"/>
+          <w:rFonts w:cs="Arial Unicode MS" w:eastAsia="Arial Unicode MS" w:hint="default"/>
+          <w:i w:val="1"/>
+          <w:iCs w:val="1"/>
+          <w:color w:val="525252"/>
+          <w:u w:color="525252"/>
+          <w:rtl w:val="0"/>
+          <w:lang w:val="fr-FR"/>
+        </w:rPr>
+        <w:t xml:space="preserve">é à </w:t>
+      </w:r>
+      <w:r>
+        <w:rPr>
+          <w:rStyle w:val="Aucune"/>
+          <w:rFonts w:cs="Arial Unicode MS" w:eastAsia="Arial Unicode MS"/>
+          <w:i w:val="1"/>
+          <w:iCs w:val="1"/>
+          <w:color w:val="525252"/>
+          <w:u w:color="525252"/>
+          <w:rtl w:val="0"/>
+          <w:lang w:val="fr-FR"/>
+        </w:rPr>
+        <w:t>l'employeur)</w:t>
       </w:r>
     </w:p>
     <w:p>
       <w:pPr>
-        <w:pStyle w:val="Corps"/>
-      </w:pPr>
-      <w:r>
-        <w:rPr>
+        <w:pStyle w:val="Corps A"/>
+      </w:pPr>
+      <w:r>
+        <w:rPr>
+          <w:rStyle w:val="Aucune"/>
+          <w:rFonts w:cs="Arial Unicode MS" w:eastAsia="Arial Unicode MS"/>
           <w:rtl w:val="0"/>
           <w:lang w:val="fr-FR"/>
         </w:rPr>
@@ -2586,6 +3084,8 @@
       </w:r>
       <w:r>
         <w:rPr>
+          <w:rStyle w:val="Aucune"/>
+          <w:rFonts w:cs="Arial Unicode MS" w:eastAsia="Arial Unicode MS" w:hint="default"/>
           <w:rtl w:val="0"/>
           <w:lang w:val="fr-FR"/>
         </w:rPr>
@@ -2593,35 +3093,35 @@
       </w:r>
       <w:r>
         <w:rPr>
+          <w:rFonts w:cs="Arial Unicode MS" w:eastAsia="Arial Unicode MS"/>
           <w:rtl w:val="0"/>
         </w:rPr>
         <w:t>l</w:t>
       </w:r>
       <w:r>
         <w:rPr>
+          <w:rFonts w:cs="Arial Unicode MS" w:eastAsia="Arial Unicode MS" w:hint="default"/>
           <w:rtl w:val="0"/>
         </w:rPr>
         <w:t>’</w:t>
       </w:r>
       <w:r>
         <w:rPr>
-          <w:rtl w:val="0"/>
-          <w:lang w:val="fr-FR"/>
-        </w:rPr>
-        <w:t>Inspection du Travail</w:t>
-      </w:r>
-      <w:r>
-        <w:rPr>
-          <w:rtl w:val="0"/>
-          <w:lang w:val="fr-FR"/>
-        </w:rPr>
-        <w:t xml:space="preserve">, </w:t>
-      </w:r>
-      <w:r>
-        <w:rPr>
-          <w:i w:val="1"/>
-          <w:iCs w:val="1"/>
-          <w:color w:val="3f6797"/>
+          <w:rStyle w:val="Aucune"/>
+          <w:rFonts w:cs="Arial Unicode MS" w:eastAsia="Arial Unicode MS"/>
+          <w:rtl w:val="0"/>
+          <w:lang w:val="fr-FR"/>
+        </w:rPr>
+        <w:t xml:space="preserve">Inspection du Travail, </w:t>
+      </w:r>
+      <w:r>
+        <w:rPr>
+          <w:rStyle w:val="Aucune"/>
+          <w:rFonts w:cs="Arial Unicode MS" w:eastAsia="Arial Unicode MS" w:hint="default"/>
+          <w:i w:val="1"/>
+          <w:iCs w:val="1"/>
+          <w:color w:val="3f6797"/>
+          <w:u w:color="3f6797"/>
           <w:rtl w:val="0"/>
           <w:lang w:val="fr-FR"/>
         </w:rPr>
@@ -2629,9 +3129,12 @@
       </w:r>
       <w:r>
         <w:rPr>
-          <w:i w:val="1"/>
-          <w:iCs w:val="1"/>
-          <w:color w:val="3f6797"/>
+          <w:rStyle w:val="Aucune"/>
+          <w:rFonts w:cs="Arial Unicode MS" w:eastAsia="Arial Unicode MS"/>
+          <w:i w:val="1"/>
+          <w:iCs w:val="1"/>
+          <w:color w:val="3f6797"/>
+          <w:u w:color="3f6797"/>
           <w:rtl w:val="0"/>
           <w:lang w:val="fr-FR"/>
         </w:rPr>
@@ -2639,9 +3142,12 @@
       </w:r>
       <w:r>
         <w:rPr>
-          <w:i w:val="1"/>
-          <w:iCs w:val="1"/>
-          <w:color w:val="3f6797"/>
+          <w:rStyle w:val="Aucune"/>
+          <w:rFonts w:cs="Arial Unicode MS" w:eastAsia="Arial Unicode MS" w:hint="default"/>
+          <w:i w:val="1"/>
+          <w:iCs w:val="1"/>
+          <w:color w:val="3f6797"/>
+          <w:u w:color="3f6797"/>
           <w:rtl w:val="0"/>
           <w:lang w:val="fr-FR"/>
         </w:rPr>
@@ -2649,9 +3155,12 @@
       </w:r>
       <w:r>
         <w:rPr>
-          <w:i w:val="1"/>
-          <w:iCs w:val="1"/>
-          <w:color w:val="3f6797"/>
+          <w:rStyle w:val="Aucune"/>
+          <w:rFonts w:cs="Arial Unicode MS" w:eastAsia="Arial Unicode MS"/>
+          <w:i w:val="1"/>
+          <w:iCs w:val="1"/>
+          <w:color w:val="3f6797"/>
+          <w:u w:color="3f6797"/>
           <w:rtl w:val="0"/>
           <w:lang w:val="fr-FR"/>
         </w:rPr>
@@ -2659,9 +3168,12 @@
       </w:r>
       <w:r>
         <w:rPr>
-          <w:i w:val="1"/>
-          <w:iCs w:val="1"/>
-          <w:color w:val="3f6797"/>
+          <w:rStyle w:val="Aucune"/>
+          <w:rFonts w:cs="Arial Unicode MS" w:eastAsia="Arial Unicode MS" w:hint="default"/>
+          <w:i w:val="1"/>
+          <w:iCs w:val="1"/>
+          <w:color w:val="3f6797"/>
+          <w:u w:color="3f6797"/>
           <w:rtl w:val="0"/>
           <w:lang w:val="fr-FR"/>
         </w:rPr>
@@ -2669,6 +3181,7 @@
       </w:r>
       <w:r>
         <w:rPr>
+          <w:rFonts w:cs="Arial Unicode MS" w:eastAsia="Arial Unicode MS"/>
           <w:rtl w:val="0"/>
         </w:rPr>
         <w:t>.</w:t>
@@ -2676,15 +3189,17 @@
     </w:p>
     <w:p>
       <w:pPr>
-        <w:pStyle w:val="Corps"/>
+        <w:pStyle w:val="Corps A"/>
       </w:pPr>
     </w:p>
     <w:p>
       <w:pPr>
-        <w:pStyle w:val="Corps"/>
-      </w:pPr>
-      <w:r>
-        <w:rPr>
+        <w:pStyle w:val="Corps A"/>
+      </w:pPr>
+      <w:r>
+        <w:rPr>
+          <w:rStyle w:val="Aucune"/>
+          <w:rFonts w:cs="Arial Unicode MS" w:eastAsia="Arial Unicode MS"/>
           <w:rtl w:val="0"/>
           <w:lang w:val="fr-FR"/>
         </w:rPr>
@@ -2692,6 +3207,8 @@
       </w:r>
       <w:r>
         <w:rPr>
+          <w:rStyle w:val="Aucune"/>
+          <w:rFonts w:cs="Arial Unicode MS" w:eastAsia="Arial Unicode MS" w:hint="default"/>
           <w:rtl w:val="0"/>
           <w:lang w:val="fr-FR"/>
         </w:rPr>
@@ -2699,6 +3216,8 @@
       </w:r>
       <w:r>
         <w:rPr>
+          <w:rStyle w:val="Aucune"/>
+          <w:rFonts w:cs="Arial Unicode MS" w:eastAsia="Arial Unicode MS"/>
           <w:rtl w:val="0"/>
           <w:lang w:val="fr-FR"/>
         </w:rPr>
@@ -2706,6 +3225,8 @@
       </w:r>
       <w:r>
         <w:rPr>
+          <w:rStyle w:val="Aucune"/>
+          <w:rFonts w:cs="Arial Unicode MS" w:eastAsia="Arial Unicode MS" w:hint="default"/>
           <w:rtl w:val="0"/>
           <w:lang w:val="fr-FR"/>
         </w:rPr>
@@ -2713,6 +3234,8 @@
       </w:r>
       <w:r>
         <w:rPr>
+          <w:rStyle w:val="Aucune"/>
+          <w:rFonts w:cs="Arial Unicode MS" w:eastAsia="Arial Unicode MS"/>
           <w:rtl w:val="0"/>
           <w:lang w:val="fr-FR"/>
         </w:rPr>
@@ -2720,6 +3243,8 @@
       </w:r>
       <w:r>
         <w:rPr>
+          <w:rStyle w:val="Aucune"/>
+          <w:rFonts w:cs="Arial Unicode MS" w:eastAsia="Arial Unicode MS" w:hint="default"/>
           <w:rtl w:val="0"/>
           <w:lang w:val="fr-FR"/>
         </w:rPr>
@@ -2727,6 +3252,8 @@
       </w:r>
       <w:r>
         <w:rPr>
+          <w:rStyle w:val="Aucune"/>
+          <w:rFonts w:cs="Arial Unicode MS" w:eastAsia="Arial Unicode MS"/>
           <w:rtl w:val="0"/>
           <w:lang w:val="it-IT"/>
         </w:rPr>
@@ -2756,6 +3283,7 @@
       </w:pPr>
       <w:r>
         <w:rPr>
+          <w:rStyle w:val="Aucune"/>
           <w:color w:val="3f6797"/>
           <w:u w:color="3f6797"/>
           <w:rtl w:val="0"/>
@@ -2765,6 +3293,7 @@
       </w:r>
       <w:r>
         <w:rPr>
+          <w:rStyle w:val="Aucune"/>
           <w:color w:val="3f6797"/>
           <w:u w:color="3f6797"/>
           <w:rtl w:val="0"/>
@@ -2774,6 +3303,7 @@
       </w:r>
       <w:r>
         <w:rPr>
+          <w:rStyle w:val="Aucune"/>
           <w:color w:val="3f6797"/>
           <w:u w:color="3f6797"/>
           <w:rtl w:val="0"/>
@@ -2783,6 +3313,7 @@
       </w:r>
       <w:r>
         <w:rPr>
+          <w:rStyle w:val="Aucune"/>
           <w:color w:val="3f6797"/>
           <w:u w:color="3f6797"/>
           <w:rtl w:val="0"/>
@@ -2792,6 +3323,7 @@
       </w:r>
       <w:r>
         <w:rPr>
+          <w:rStyle w:val="Aucune"/>
           <w:color w:val="3f6797"/>
           <w:u w:color="3f6797"/>
           <w:rtl w:val="0"/>
@@ -2801,6 +3333,7 @@
       </w:r>
       <w:r>
         <w:rPr>
+          <w:rStyle w:val="Aucune"/>
           <w:color w:val="3f6797"/>
           <w:u w:color="3f6797"/>
           <w:rtl w:val="0"/>
@@ -2810,6 +3343,7 @@
       </w:r>
       <w:r>
         <w:rPr>
+          <w:rStyle w:val="Aucune"/>
           <w:color w:val="3f6797"/>
           <w:u w:color="3f6797"/>
           <w:rtl w:val="0"/>
@@ -2819,6 +3353,7 @@
       </w:r>
       <w:r>
         <w:rPr>
+          <w:rStyle w:val="Aucune"/>
           <w:rtl w:val="0"/>
           <w:lang w:val="en-US"/>
         </w:rPr>
@@ -2826,6 +3361,7 @@
       </w:r>
       <w:r>
         <w:rPr>
+          <w:rStyle w:val="Aucune"/>
           <w:color w:val="3f6797"/>
           <w:u w:color="3f6797"/>
           <w:rtl w:val="0"/>
@@ -2835,6 +3371,7 @@
       </w:r>
       <w:r>
         <w:rPr>
+          <w:rStyle w:val="Aucune"/>
           <w:color w:val="3f6797"/>
           <w:u w:color="3f6797"/>
           <w:rtl w:val="0"/>
@@ -2844,6 +3381,7 @@
       </w:r>
       <w:r>
         <w:rPr>
+          <w:rStyle w:val="Aucune"/>
           <w:color w:val="3f6797"/>
           <w:u w:color="3f6797"/>
           <w:rtl w:val="0"/>
@@ -2853,6 +3391,7 @@
       </w:r>
       <w:r>
         <w:rPr>
+          <w:rStyle w:val="Aucune"/>
           <w:color w:val="3f6797"/>
           <w:u w:color="3f6797"/>
           <w:rtl w:val="0"/>
@@ -2862,6 +3401,7 @@
       </w:r>
       <w:r>
         <w:rPr>
+          <w:rStyle w:val="Aucune"/>
           <w:color w:val="3f6797"/>
           <w:u w:color="3f6797"/>
           <w:rtl w:val="0"/>
@@ -2871,6 +3411,7 @@
       </w:r>
       <w:r>
         <w:rPr>
+          <w:rStyle w:val="Aucune"/>
           <w:color w:val="3f6797"/>
           <w:u w:color="3f6797"/>
           <w:rtl w:val="0"/>
@@ -2894,7 +3435,8 @@
 <w:ftr xmlns:r="http://schemas.openxmlformats.org/officeDocument/2006/relationships" xmlns:wp="http://schemas.openxmlformats.org/drawingml/2006/wordprocessingDrawing" xmlns:w="http://schemas.openxmlformats.org/wordprocessingml/2006/main" xmlns:w10="urn:schemas-microsoft-com:office:word" xmlns:w14="http://schemas.microsoft.com/office/word/2010/wordml" xmlns:wps="http://schemas.microsoft.com/office/word/2010/wordprocessingShape" xmlns:wpg="http://schemas.microsoft.com/office/word/2010/wordprocessingGroup" xmlns:mc="http://schemas.openxmlformats.org/markup-compatibility/2006" xmlns:v="urn:schemas-microsoft-com:vml" xmlns:o="urn:schemas-microsoft-com:office:office" xmlns:m="http://schemas.openxmlformats.org/officeDocument/2006/math" mc:Ignorable="w14">
   <w:p>
     <w:pPr>
-      <w:pStyle w:val="Corps"/>
+      <w:pStyle w:val="En-tête, pied de page"/>
+      <w:bidi w:val="0"/>
     </w:pPr>
     <w:r/>
   </w:p>
@@ -2905,7 +3447,8 @@
 <w:hdr xmlns:r="http://schemas.openxmlformats.org/officeDocument/2006/relationships" xmlns:wp="http://schemas.openxmlformats.org/drawingml/2006/wordprocessingDrawing" xmlns:w="http://schemas.openxmlformats.org/wordprocessingml/2006/main" xmlns:w10="urn:schemas-microsoft-com:office:word" xmlns:w14="http://schemas.microsoft.com/office/word/2010/wordml" xmlns:wps="http://schemas.microsoft.com/office/word/2010/wordprocessingShape" xmlns:wpg="http://schemas.microsoft.com/office/word/2010/wordprocessingGroup" xmlns:mc="http://schemas.openxmlformats.org/markup-compatibility/2006" xmlns:v="urn:schemas-microsoft-com:vml" xmlns:o="urn:schemas-microsoft-com:office:office" xmlns:m="http://schemas.openxmlformats.org/officeDocument/2006/math" mc:Ignorable="w14">
   <w:p>
     <w:pPr>
-      <w:pStyle w:val="Corps"/>
+      <w:pStyle w:val="En-tête, pied de page"/>
+      <w:bidi w:val="0"/>
     </w:pPr>
     <w:r/>
   </w:p>
@@ -2931,7 +3474,11 @@
         <w:ind w:left="189" w:hanging="189"/>
       </w:pPr>
       <w:rPr>
-        <w:rFonts w:hAnsi="Arial Unicode MS"/>
+        <w:rFonts w:ascii="Times New Roman" w:cs="Times New Roman" w:hAnsi="Times New Roman" w:eastAsia="Times New Roman"/>
+        <w:b w:val="0"/>
+        <w:bCs w:val="0"/>
+        <w:i w:val="0"/>
+        <w:iCs w:val="0"/>
         <w:caps w:val="0"/>
         <w:smallCaps w:val="0"/>
         <w:strike w:val="0"/>
@@ -2957,7 +3504,11 @@
         <w:ind w:left="789" w:hanging="189"/>
       </w:pPr>
       <w:rPr>
-        <w:rFonts w:hAnsi="Arial Unicode MS"/>
+        <w:rFonts w:ascii="Times New Roman" w:cs="Times New Roman" w:hAnsi="Times New Roman" w:eastAsia="Times New Roman"/>
+        <w:b w:val="0"/>
+        <w:bCs w:val="0"/>
+        <w:i w:val="0"/>
+        <w:iCs w:val="0"/>
         <w:caps w:val="0"/>
         <w:smallCaps w:val="0"/>
         <w:strike w:val="0"/>
@@ -2983,7 +3534,11 @@
         <w:ind w:left="1389" w:hanging="189"/>
       </w:pPr>
       <w:rPr>
-        <w:rFonts w:hAnsi="Arial Unicode MS"/>
+        <w:rFonts w:ascii="Times New Roman" w:cs="Times New Roman" w:hAnsi="Times New Roman" w:eastAsia="Times New Roman"/>
+        <w:b w:val="0"/>
+        <w:bCs w:val="0"/>
+        <w:i w:val="0"/>
+        <w:iCs w:val="0"/>
         <w:caps w:val="0"/>
         <w:smallCaps w:val="0"/>
         <w:strike w:val="0"/>
@@ -3009,7 +3564,11 @@
         <w:ind w:left="1989" w:hanging="189"/>
       </w:pPr>
       <w:rPr>
-        <w:rFonts w:hAnsi="Arial Unicode MS"/>
+        <w:rFonts w:ascii="Times New Roman" w:cs="Times New Roman" w:hAnsi="Times New Roman" w:eastAsia="Times New Roman"/>
+        <w:b w:val="0"/>
+        <w:bCs w:val="0"/>
+        <w:i w:val="0"/>
+        <w:iCs w:val="0"/>
         <w:caps w:val="0"/>
         <w:smallCaps w:val="0"/>
         <w:strike w:val="0"/>
@@ -3035,7 +3594,11 @@
         <w:ind w:left="2589" w:hanging="189"/>
       </w:pPr>
       <w:rPr>
-        <w:rFonts w:hAnsi="Arial Unicode MS"/>
+        <w:rFonts w:ascii="Times New Roman" w:cs="Times New Roman" w:hAnsi="Times New Roman" w:eastAsia="Times New Roman"/>
+        <w:b w:val="0"/>
+        <w:bCs w:val="0"/>
+        <w:i w:val="0"/>
+        <w:iCs w:val="0"/>
         <w:caps w:val="0"/>
         <w:smallCaps w:val="0"/>
         <w:strike w:val="0"/>
@@ -3061,7 +3624,11 @@
         <w:ind w:left="3189" w:hanging="189"/>
       </w:pPr>
       <w:rPr>
-        <w:rFonts w:hAnsi="Arial Unicode MS"/>
+        <w:rFonts w:ascii="Times New Roman" w:cs="Times New Roman" w:hAnsi="Times New Roman" w:eastAsia="Times New Roman"/>
+        <w:b w:val="0"/>
+        <w:bCs w:val="0"/>
+        <w:i w:val="0"/>
+        <w:iCs w:val="0"/>
         <w:caps w:val="0"/>
         <w:smallCaps w:val="0"/>
         <w:strike w:val="0"/>
@@ -3087,7 +3654,11 @@
         <w:ind w:left="3789" w:hanging="189"/>
       </w:pPr>
       <w:rPr>
-        <w:rFonts w:hAnsi="Arial Unicode MS"/>
+        <w:rFonts w:ascii="Times New Roman" w:cs="Times New Roman" w:hAnsi="Times New Roman" w:eastAsia="Times New Roman"/>
+        <w:b w:val="0"/>
+        <w:bCs w:val="0"/>
+        <w:i w:val="0"/>
+        <w:iCs w:val="0"/>
         <w:caps w:val="0"/>
         <w:smallCaps w:val="0"/>
         <w:strike w:val="0"/>
@@ -3113,7 +3684,11 @@
         <w:ind w:left="4389" w:hanging="189"/>
       </w:pPr>
       <w:rPr>
-        <w:rFonts w:hAnsi="Arial Unicode MS"/>
+        <w:rFonts w:ascii="Times New Roman" w:cs="Times New Roman" w:hAnsi="Times New Roman" w:eastAsia="Times New Roman"/>
+        <w:b w:val="0"/>
+        <w:bCs w:val="0"/>
+        <w:i w:val="0"/>
+        <w:iCs w:val="0"/>
         <w:caps w:val="0"/>
         <w:smallCaps w:val="0"/>
         <w:strike w:val="0"/>
@@ -3139,7 +3714,11 @@
         <w:ind w:left="4989" w:hanging="189"/>
       </w:pPr>
       <w:rPr>
-        <w:rFonts w:hAnsi="Arial Unicode MS"/>
+        <w:rFonts w:ascii="Times New Roman" w:cs="Times New Roman" w:hAnsi="Times New Roman" w:eastAsia="Times New Roman"/>
+        <w:b w:val="0"/>
+        <w:bCs w:val="0"/>
+        <w:i w:val="0"/>
+        <w:iCs w:val="0"/>
         <w:caps w:val="0"/>
         <w:smallCaps w:val="0"/>
         <w:strike w:val="0"/>
@@ -3272,15 +3851,18 @@
     <w:next w:val="No List"/>
     <w:pPr/>
   </w:style>
-  <w:style w:type="paragraph" w:styleId="Corps">
-    <w:name w:val="Corps"/>
-    <w:next w:val="Corps"/>
+  <w:style w:type="paragraph" w:styleId="En-tête, pied de page">
+    <w:name w:val="En-tête"/>
+    <w:next w:val="En-tête, pied de page"/>
     <w:pPr>
       <w:keepNext w:val="0"/>
       <w:keepLines w:val="0"/>
       <w:pageBreakBefore w:val="0"/>
       <w:widowControl w:val="1"/>
       <w:shd w:val="clear" w:color="auto" w:fill="auto"/>
+      <w:tabs>
+        <w:tab w:val="right" w:pos="9020"/>
+      </w:tabs>
       <w:suppressAutoHyphens w:val="0"/>
       <w:bidi w:val="0"/>
       <w:spacing w:before="0" w:after="0" w:line="240" w:lineRule="auto"/>
@@ -3289,7 +3871,7 @@
       <w:outlineLvl w:val="9"/>
     </w:pPr>
     <w:rPr>
-      <w:rFonts w:ascii="Times New Roman" w:cs="Arial Unicode MS" w:hAnsi="Times New Roman" w:eastAsia="Arial Unicode MS"/>
+      <w:rFonts w:ascii="Helvetica Neue" w:cs="Arial Unicode MS" w:hAnsi="Helvetica Neue" w:eastAsia="Arial Unicode MS"/>
       <w:b w:val="0"/>
       <w:bCs w:val="0"/>
       <w:i w:val="0"/>
@@ -3305,7 +3887,7 @@
       <w:position w:val="0"/>
       <w:sz w:val="24"/>
       <w:szCs w:val="24"/>
-      <w:u w:val="none" w:color="000000"/>
+      <w:u w:val="none"/>
       <w:vertAlign w:val="baseline"/>
     </w:rPr>
   </w:style>
@@ -3342,6 +3924,46 @@
       <w:position w:val="0"/>
       <w:sz w:val="22"/>
       <w:szCs w:val="22"/>
+      <w:u w:val="none" w:color="000000"/>
+      <w:vertAlign w:val="baseline"/>
+    </w:rPr>
+  </w:style>
+  <w:style w:type="character" w:styleId="Aucune">
+    <w:name w:val="Aucune"/>
+  </w:style>
+  <w:style w:type="paragraph" w:styleId="Corps A">
+    <w:name w:val="Corps A"/>
+    <w:next w:val="Corps A"/>
+    <w:pPr>
+      <w:keepNext w:val="0"/>
+      <w:keepLines w:val="0"/>
+      <w:pageBreakBefore w:val="0"/>
+      <w:widowControl w:val="1"/>
+      <w:shd w:val="clear" w:color="auto" w:fill="auto"/>
+      <w:suppressAutoHyphens w:val="0"/>
+      <w:bidi w:val="0"/>
+      <w:spacing w:before="0" w:after="0" w:line="240" w:lineRule="auto"/>
+      <w:ind w:left="0" w:right="0" w:firstLine="0"/>
+      <w:jc w:val="left"/>
+      <w:outlineLvl w:val="9"/>
+    </w:pPr>
+    <w:rPr>
+      <w:rFonts w:ascii="Times New Roman" w:cs="Times New Roman" w:hAnsi="Times New Roman" w:eastAsia="Times New Roman"/>
+      <w:b w:val="0"/>
+      <w:bCs w:val="0"/>
+      <w:i w:val="0"/>
+      <w:iCs w:val="0"/>
+      <w:caps w:val="0"/>
+      <w:smallCaps w:val="0"/>
+      <w:strike w:val="0"/>
+      <w:dstrike w:val="0"/>
+      <w:outline w:val="0"/>
+      <w:color w:val="000000"/>
+      <w:spacing w:val="0"/>
+      <w:kern w:val="0"/>
+      <w:position w:val="0"/>
+      <w:sz w:val="24"/>
+      <w:szCs w:val="24"/>
       <w:u w:val="none" w:color="000000"/>
       <w:vertAlign w:val="baseline"/>
     </w:rPr>
@@ -3386,7 +4008,7 @@
   </w:style>
   <w:style w:type="paragraph" w:styleId="info">
     <w:name w:val="info"/>
-    <w:next w:val="Corps"/>
+    <w:next w:val="Corps A"/>
     <w:pPr>
       <w:keepNext w:val="1"/>
       <w:keepLines w:val="0"/>
@@ -3398,7 +4020,7 @@
       <w:spacing w:before="0" w:after="0" w:line="240" w:lineRule="auto"/>
       <w:ind w:left="0" w:right="0" w:firstLine="0"/>
       <w:jc w:val="center"/>
-      <w:outlineLvl w:val="1"/>
+      <w:outlineLvl w:val="0"/>
     </w:pPr>
     <w:rPr>
       <w:rFonts w:ascii="Arial" w:cs="Arial Unicode MS" w:hAnsi="Arial" w:eastAsia="Arial Unicode MS"/>
@@ -3417,7 +4039,7 @@
       <w:position w:val="0"/>
       <w:sz w:val="24"/>
       <w:szCs w:val="24"/>
-      <w:u w:val="none"/>
+      <w:u w:val="none" w:color="000000"/>
       <w:vertAlign w:val="baseline"/>
       <w:lang w:val="fr-FR"/>
     </w:rPr>
@@ -3431,26 +4053,12 @@
       <w:pageBreakBefore w:val="0"/>
       <w:widowControl w:val="1"/>
       <w:shd w:val="clear" w:color="auto" w:fill="auto"/>
-      <w:tabs>
-        <w:tab w:val="left" w:pos="720"/>
-        <w:tab w:val="left" w:pos="1440"/>
-        <w:tab w:val="left" w:pos="2160"/>
-        <w:tab w:val="left" w:pos="2880"/>
-        <w:tab w:val="left" w:pos="3600"/>
-        <w:tab w:val="left" w:pos="4320"/>
-        <w:tab w:val="left" w:pos="5040"/>
-        <w:tab w:val="left" w:pos="5760"/>
-        <w:tab w:val="left" w:pos="6480"/>
-        <w:tab w:val="left" w:pos="7200"/>
-        <w:tab w:val="left" w:pos="7920"/>
-        <w:tab w:val="left" w:pos="8566"/>
-      </w:tabs>
       <w:suppressAutoHyphens w:val="0"/>
       <w:bidi w:val="0"/>
       <w:spacing w:before="0" w:after="0" w:line="240" w:lineRule="auto"/>
       <w:ind w:left="0" w:right="0" w:firstLine="0"/>
       <w:jc w:val="left"/>
-      <w:outlineLvl w:val="1"/>
+      <w:outlineLvl w:val="9"/>
     </w:pPr>
     <w:rPr>
       <w:rFonts w:ascii="Helvetica Neue" w:cs="Arial Unicode MS" w:hAnsi="Helvetica Neue" w:eastAsia="Arial Unicode MS"/>
@@ -3467,9 +4075,47 @@
       <w:spacing w:val="0"/>
       <w:kern w:val="0"/>
       <w:position w:val="0"/>
-      <w:sz w:val="32"/>
-      <w:szCs w:val="32"/>
+      <w:sz w:val="60"/>
+      <w:szCs w:val="60"/>
       <w:u w:val="none"/>
+      <w:vertAlign w:val="baseline"/>
+      <w:lang w:val="fr-FR"/>
+    </w:rPr>
+  </w:style>
+  <w:style w:type="paragraph" w:styleId="Corps">
+    <w:name w:val="Corps"/>
+    <w:next w:val="Corps"/>
+    <w:pPr>
+      <w:keepNext w:val="0"/>
+      <w:keepLines w:val="0"/>
+      <w:pageBreakBefore w:val="0"/>
+      <w:widowControl w:val="1"/>
+      <w:shd w:val="clear" w:color="auto" w:fill="auto"/>
+      <w:suppressAutoHyphens w:val="0"/>
+      <w:bidi w:val="0"/>
+      <w:spacing w:before="0" w:after="0" w:line="240" w:lineRule="auto"/>
+      <w:ind w:left="0" w:right="0" w:firstLine="0"/>
+      <w:jc w:val="left"/>
+      <w:outlineLvl w:val="9"/>
+    </w:pPr>
+    <w:rPr>
+      <w:rFonts w:ascii="Times New Roman" w:cs="Arial Unicode MS" w:hAnsi="Times New Roman" w:eastAsia="Arial Unicode MS"/>
+      <w:b w:val="0"/>
+      <w:bCs w:val="0"/>
+      <w:i w:val="0"/>
+      <w:iCs w:val="0"/>
+      <w:caps w:val="0"/>
+      <w:smallCaps w:val="0"/>
+      <w:strike w:val="0"/>
+      <w:dstrike w:val="0"/>
+      <w:outline w:val="0"/>
+      <w:color w:val="000000"/>
+      <w:spacing w:val="0"/>
+      <w:kern w:val="0"/>
+      <w:position w:val="0"/>
+      <w:sz w:val="24"/>
+      <w:szCs w:val="24"/>
+      <w:u w:val="none" w:color="000000"/>
       <w:vertAlign w:val="baseline"/>
       <w:lang w:val="fr-FR"/>
     </w:rPr>
@@ -3571,9 +4217,9 @@
         <a:cs typeface="Helvetica Neue"/>
       </a:majorFont>
       <a:minorFont>
-        <a:latin typeface="Arial"/>
-        <a:ea typeface="Arial"/>
-        <a:cs typeface="Arial"/>
+        <a:latin typeface="Helvetica Neue"/>
+        <a:ea typeface="Helvetica Neue"/>
+        <a:cs typeface="Helvetica Neue"/>
       </a:minorFont>
     </a:fontScheme>
     <a:fmtScheme name="Thème Office">
@@ -3754,7 +4400,7 @@
         <a:spAutoFit/>
       </a:bodyPr>
       <a:lstStyle>
-        <a:defPPr marL="0" marR="0" indent="0" algn="l" defTabSz="449580" rtl="0" fontAlgn="auto" latinLnBrk="0" hangingPunct="0">
+        <a:defPPr marL="0" marR="0" indent="0" algn="l" defTabSz="914400" rtl="0" fontAlgn="auto" latinLnBrk="0" hangingPunct="0">
           <a:lnSpc>
             <a:spcPct val="100000"/>
           </a:lnSpc>
@@ -3769,7 +4415,7 @@
           <a:buFontTx/>
           <a:buNone/>
           <a:tabLst/>
-          <a:defRPr b="0" baseline="0" cap="none" i="0" spc="0" strike="noStrike" sz="1200" u="none" kumimoji="0" normalizeH="0">
+          <a:defRPr b="0" baseline="0" cap="none" i="0" spc="0" strike="noStrike" sz="1800" u="none" kumimoji="0" normalizeH="0">
             <a:ln>
               <a:noFill/>
             </a:ln>
@@ -3777,15 +4423,11 @@
               <a:srgbClr val="000000"/>
             </a:solidFill>
             <a:effectLst/>
-            <a:uFill>
-              <a:solidFill>
-                <a:srgbClr val="000000"/>
-              </a:solidFill>
-            </a:uFill>
-            <a:latin typeface="Times New Roman"/>
-            <a:ea typeface="Times New Roman"/>
-            <a:cs typeface="Times New Roman"/>
-            <a:sym typeface="Times New Roman"/>
+            <a:uFillTx/>
+            <a:latin typeface="+mn-lt"/>
+            <a:ea typeface="+mn-ea"/>
+            <a:cs typeface="+mn-cs"/>
+            <a:sym typeface="Helvetica Neue"/>
           </a:defRPr>
         </a:defPPr>
         <a:lvl1pPr marL="0" marR="0" indent="0" algn="l" defTabSz="914400" rtl="0" fontAlgn="auto" latinLnBrk="1" hangingPunct="0">
@@ -4335,7 +4977,7 @@
         <a:spAutoFit/>
       </a:bodyPr>
       <a:lstStyle>
-        <a:defPPr marL="0" marR="0" indent="0" algn="l" defTabSz="449580" rtl="0" fontAlgn="auto" latinLnBrk="0" hangingPunct="0">
+        <a:defPPr marL="0" marR="0" indent="0" algn="l" defTabSz="914400" rtl="0" fontAlgn="auto" latinLnBrk="0" hangingPunct="0">
           <a:lnSpc>
             <a:spcPct val="100000"/>
           </a:lnSpc>
@@ -4350,7 +4992,7 @@
           <a:buFontTx/>
           <a:buNone/>
           <a:tabLst/>
-          <a:defRPr b="0" baseline="0" cap="none" i="0" spc="0" strike="noStrike" sz="1200" u="none" kumimoji="0" normalizeH="0">
+          <a:defRPr b="0" baseline="0" cap="none" i="0" spc="0" strike="noStrike" sz="1800" u="none" kumimoji="0" normalizeH="0">
             <a:ln>
               <a:noFill/>
             </a:ln>
@@ -4358,15 +5000,11 @@
               <a:srgbClr val="000000"/>
             </a:solidFill>
             <a:effectLst/>
-            <a:uFill>
-              <a:solidFill>
-                <a:srgbClr val="000000"/>
-              </a:solidFill>
-            </a:uFill>
-            <a:latin typeface="Times New Roman"/>
-            <a:ea typeface="Times New Roman"/>
-            <a:cs typeface="Times New Roman"/>
-            <a:sym typeface="Times New Roman"/>
+            <a:uFillTx/>
+            <a:latin typeface="+mn-lt"/>
+            <a:ea typeface="+mn-ea"/>
+            <a:cs typeface="+mn-cs"/>
+            <a:sym typeface="Helvetica Neue"/>
           </a:defRPr>
         </a:defPPr>
         <a:lvl1pPr marL="0" marR="0" indent="0" algn="l" defTabSz="914400" rtl="0" fontAlgn="auto" latinLnBrk="1" hangingPunct="0">

</xml_diff>